<commit_message>
αfeat(doc): aggiunta introduzione relazione esercitazioni
</commit_message>
<xml_diff>
--- a/doc/Relazione Esercitazioni Sensori.docx
+++ b/doc/Relazione Esercitazioni Sensori.docx
@@ -275,7 +275,22 @@
           <w:sz w:val="32"/>
           <w:szCs w:val="32"/>
         </w:rPr>
-        <w:t>ESERCITAZIONI SENSORI</w:t>
+        <w:t xml:space="preserve">ESERCITAZIONI </w:t>
+      </w:r>
+    </w:p>
+    <w:p>
+      <w:pPr>
+        <w:spacing w:after="0" w:line="360" w:lineRule="auto"/>
+        <w:jc w:val="center"/>
+        <w:rPr>
+          <w:color w:val="000000" w:themeColor="text1"/>
+        </w:rPr>
+      </w:pPr>
+      <w:r>
+        <w:rPr>
+          <w:color w:val="000000" w:themeColor="text1"/>
+        </w:rPr>
+        <w:t>Sensori, Rivelatori e Dispositivi Elettronici</w:t>
       </w:r>
     </w:p>
     <w:p>
@@ -403,16 +418,6 @@
     </w:p>
     <w:p>
       <w:pPr>
-        <w:jc w:val="center"/>
-        <w:rPr>
-          <w:sz w:val="32"/>
-          <w:szCs w:val="32"/>
-        </w:rPr>
-      </w:pPr>
-    </w:p>
-    <w:p>
-      <w:pPr>
-        <w:jc w:val="center"/>
         <w:rPr>
           <w:sz w:val="32"/>
           <w:szCs w:val="32"/>
@@ -500,7 +505,7 @@
         </w:rPr>
       </w:pPr>
     </w:p>
-    <w:bookmarkStart w:id="0" w:name="_Toc213094364" w:displacedByCustomXml="next"/>
+    <w:bookmarkStart w:id="0" w:name="_Toc213183212" w:displacedByCustomXml="next"/>
     <w:sdt>
       <w:sdtPr>
         <w:rPr>
@@ -563,7 +568,7 @@
           <w:r>
             <w:fldChar w:fldCharType="separate"/>
           </w:r>
-          <w:hyperlink w:anchor="_Toc213094364" w:history="1">
+          <w:hyperlink w:anchor="_Toc213183212" w:history="1">
             <w:r>
               <w:rPr>
                 <w:rStyle w:val="Hyperlink"/>
@@ -590,7 +595,7 @@
                 <w:noProof/>
                 <w:webHidden/>
               </w:rPr>
-              <w:instrText xml:space="preserve"> PAGEREF _Toc213094364 \h </w:instrText>
+              <w:instrText xml:space="preserve"> PAGEREF _Toc213183212 \h </w:instrText>
             </w:r>
             <w:r>
               <w:rPr>
@@ -637,7 +642,7 @@
               <w14:ligatures w14:val="standardContextual"/>
             </w:rPr>
           </w:pPr>
-          <w:hyperlink w:anchor="_Toc213094365" w:history="1">
+          <w:hyperlink w:anchor="_Toc213183213" w:history="1">
             <w:r>
               <w:rPr>
                 <w:rStyle w:val="Hyperlink"/>
@@ -664,7 +669,7 @@
                 <w:noProof/>
                 <w:webHidden/>
               </w:rPr>
-              <w:instrText xml:space="preserve"> PAGEREF _Toc213094365 \h </w:instrText>
+              <w:instrText xml:space="preserve"> PAGEREF _Toc213183213 \h </w:instrText>
             </w:r>
             <w:r>
               <w:rPr>
@@ -711,13 +716,13 @@
               <w14:ligatures w14:val="standardContextual"/>
             </w:rPr>
           </w:pPr>
-          <w:hyperlink w:anchor="_Toc213094366" w:history="1">
+          <w:hyperlink w:anchor="_Toc213183214" w:history="1">
             <w:r>
               <w:rPr>
                 <w:rStyle w:val="Hyperlink"/>
                 <w:noProof/>
               </w:rPr>
-              <w:t>Bibliografia</w:t>
+              <w:t>Progetto e simulazione di trasduttori piezoelettrici in MATLAB</w:t>
             </w:r>
             <w:r>
               <w:rPr>
@@ -738,7 +743,7 @@
                 <w:noProof/>
                 <w:webHidden/>
               </w:rPr>
-              <w:instrText xml:space="preserve"> PAGEREF _Toc213094366 \h </w:instrText>
+              <w:instrText xml:space="preserve"> PAGEREF _Toc213183214 \h </w:instrText>
             </w:r>
             <w:r>
               <w:rPr>
@@ -773,6 +778,80 @@
           <w:pPr>
             <w:pStyle w:val="TOC1"/>
             <w:tabs>
+              <w:tab w:val="right" w:leader="dot" w:pos="9016"/>
+            </w:tabs>
+            <w:rPr>
+              <w:rFonts w:asciiTheme="minorHAnsi" w:eastAsiaTheme="minorEastAsia" w:hAnsiTheme="minorHAnsi" w:cstheme="minorBidi"/>
+              <w:noProof/>
+              <w:kern w:val="2"/>
+              <w:sz w:val="24"/>
+              <w:szCs w:val="24"/>
+              <w:lang w:eastAsia="it-IT"/>
+              <w14:ligatures w14:val="standardContextual"/>
+            </w:rPr>
+          </w:pPr>
+          <w:hyperlink w:anchor="_Toc213183215" w:history="1">
+            <w:r>
+              <w:rPr>
+                <w:rStyle w:val="Hyperlink"/>
+                <w:noProof/>
+              </w:rPr>
+              <w:t>Bibliografia</w:t>
+            </w:r>
+            <w:r>
+              <w:rPr>
+                <w:noProof/>
+                <w:webHidden/>
+              </w:rPr>
+              <w:tab/>
+            </w:r>
+            <w:r>
+              <w:rPr>
+                <w:noProof/>
+                <w:webHidden/>
+              </w:rPr>
+              <w:fldChar w:fldCharType="begin"/>
+            </w:r>
+            <w:r>
+              <w:rPr>
+                <w:noProof/>
+                <w:webHidden/>
+              </w:rPr>
+              <w:instrText xml:space="preserve"> PAGEREF _Toc213183215 \h </w:instrText>
+            </w:r>
+            <w:r>
+              <w:rPr>
+                <w:noProof/>
+                <w:webHidden/>
+              </w:rPr>
+            </w:r>
+            <w:r>
+              <w:rPr>
+                <w:noProof/>
+                <w:webHidden/>
+              </w:rPr>
+              <w:fldChar w:fldCharType="separate"/>
+            </w:r>
+            <w:r>
+              <w:rPr>
+                <w:noProof/>
+                <w:webHidden/>
+              </w:rPr>
+              <w:t>5</w:t>
+            </w:r>
+            <w:r>
+              <w:rPr>
+                <w:noProof/>
+                <w:webHidden/>
+              </w:rPr>
+              <w:fldChar w:fldCharType="end"/>
+            </w:r>
+          </w:hyperlink>
+        </w:p>
+        <w:p>
+          <w:pPr>
+            <w:pStyle w:val="TOC1"/>
+            <w:tabs>
               <w:tab w:val="right" w:leader="dot" w:pos="9015"/>
             </w:tabs>
             <w:rPr>
@@ -797,7 +876,7 @@
           <w:rFonts w:ascii="Book Antiqua" w:eastAsia="Book Antiqua" w:hAnsi="Book Antiqua" w:cs="Book Antiqua"/>
         </w:rPr>
       </w:pPr>
-      <w:bookmarkStart w:id="1" w:name="_Toc213094365"/>
+      <w:bookmarkStart w:id="1" w:name="_Toc213183213"/>
       <w:r>
         <w:rPr>
           <w:rFonts w:ascii="Book Antiqua" w:eastAsia="Book Antiqua" w:hAnsi="Book Antiqua" w:cs="Book Antiqua"/>
@@ -810,10 +889,118 @@
     <w:p/>
     <w:p>
       <w:r>
-        <w:t>Ciao</w:t>
+        <w:t xml:space="preserve">Lo scopo del presente documento è quello di </w:t>
+      </w:r>
+      <w:r>
+        <w:t xml:space="preserve">riassumere, analizzare e presentare </w:t>
+      </w:r>
+      <w:r>
+        <w:t xml:space="preserve">i risultati ottenuti durante lo svolgimento delle tre esercitazioni svolte per il corso di </w:t>
+      </w:r>
+      <w:r>
+        <w:t>Sensori, Rivelatori e Dispositivi Elettronici</w:t>
+      </w:r>
+      <w:r>
+        <w:t xml:space="preserve">. </w:t>
       </w:r>
     </w:p>
     <w:p>
+      <w:r>
+        <w:t>A tale scopo in tutto il documento verrà adottato il seguente approccio: verranno anzitutto introdotti i concetti teorici strettamente necessari alla trattazione dello specifico argoment</w:t>
+      </w:r>
+      <w:r>
+        <w:t>o</w:t>
+      </w:r>
+      <w:r>
+        <w:t>; verranno poi discusse le sc</w:t>
+      </w:r>
+      <w:r>
+        <w:t>elte implementative adottate; verranno quindi analizzati i risultati ottenuti e infine quest’ultimi verranno confrontati con i risultati teorici attesi.</w:t>
+      </w:r>
+    </w:p>
+    <w:p>
+      <w:r>
+        <w:t>Le</w:t>
+      </w:r>
+      <w:r>
+        <w:t xml:space="preserve"> tre esercitazioni si muovono in tre campi differenti: la prima si articola </w:t>
+      </w:r>
+      <w:r>
+        <w:t xml:space="preserve">nel campo della simulazione numerica di trasduttori piezoelettrici ed è stata svolta in MATLAB; la seconda si articola nel campo della simulazione FEM di </w:t>
+      </w:r>
+      <w:r>
+        <w:t>trasduttori piezoelettrici</w:t>
+      </w:r>
+      <w:r>
+        <w:t xml:space="preserve"> ed è stata svolta in Ansys; infine l’ultima si articola nel campo dell’analisi di caratteristiche biometriche e anch’essa è stata svolta in MATLAB.</w:t>
+      </w:r>
+    </w:p>
+    <w:p>
+      <w:r>
+        <w:t>Per tutte e tre le esercitazioni, correttamente contestualizzato, verrà adottato l’approccio sopra discusso.</w:t>
+      </w:r>
+    </w:p>
+    <w:p/>
+    <w:p/>
+    <w:p/>
+    <w:p/>
+    <w:p/>
+    <w:p/>
+    <w:p/>
+    <w:p/>
+    <w:p/>
+    <w:p>
+      <w:pPr>
+        <w:pStyle w:val="Heading1"/>
+        <w:rPr>
+          <w:rFonts w:ascii="Book Antiqua" w:hAnsi="Book Antiqua"/>
+        </w:rPr>
+      </w:pPr>
+      <w:bookmarkStart w:id="2" w:name="_Toc213183214"/>
+      <w:r>
+        <w:rPr>
+          <w:rFonts w:ascii="Book Antiqua" w:hAnsi="Book Antiqua"/>
+        </w:rPr>
+        <w:lastRenderedPageBreak/>
+        <w:t>P</w:t>
+      </w:r>
+      <w:r>
+        <w:rPr>
+          <w:rFonts w:ascii="Book Antiqua" w:hAnsi="Book Antiqua"/>
+        </w:rPr>
+        <w:t>rogetto</w:t>
+      </w:r>
+      <w:r>
+        <w:rPr>
+          <w:rFonts w:ascii="Book Antiqua" w:hAnsi="Book Antiqua"/>
+        </w:rPr>
+        <w:t xml:space="preserve"> e simulazione </w:t>
+      </w:r>
+      <w:r>
+        <w:rPr>
+          <w:rFonts w:ascii="Book Antiqua" w:hAnsi="Book Antiqua"/>
+        </w:rPr>
+        <w:t>di trasduttori piezo</w:t>
+      </w:r>
+      <w:r>
+        <w:rPr>
+          <w:rFonts w:ascii="Book Antiqua" w:hAnsi="Book Antiqua"/>
+        </w:rPr>
+        <w:t>elettrici</w:t>
+      </w:r>
+      <w:r>
+        <w:rPr>
+          <w:rFonts w:ascii="Book Antiqua" w:hAnsi="Book Antiqua"/>
+        </w:rPr>
+        <w:t xml:space="preserve"> in MATLAB</w:t>
+      </w:r>
+      <w:bookmarkEnd w:id="2"/>
+    </w:p>
+    <w:p/>
+    <w:p>
+      <w:r>
+        <w:t>Ciao</w:t>
+      </w:r>
       <w:r>
         <w:br w:type="page"/>
       </w:r>
@@ -827,7 +1014,7 @@
           <w:color w:val="auto"/>
         </w:rPr>
       </w:pPr>
-      <w:bookmarkStart w:id="2" w:name="_Toc213094366"/>
+      <w:bookmarkStart w:id="3" w:name="_Toc213183215"/>
       <w:r>
         <w:rPr>
           <w:rFonts w:ascii="Book Antiqua" w:eastAsia="Book Antiqua" w:hAnsi="Book Antiqua" w:cs="Book Antiqua"/>
@@ -836,7 +1023,7 @@
         <w:lastRenderedPageBreak/>
         <w:t>Bibliografia</w:t>
       </w:r>
-      <w:bookmarkEnd w:id="2"/>
+      <w:bookmarkEnd w:id="3"/>
     </w:p>
     <w:p/>
     <w:p>
@@ -6445,7 +6632,6 @@
   <w:style w:type="character" w:default="1" w:styleId="DefaultParagraphFont">
     <w:name w:val="Default Paragraph Font"/>
     <w:uiPriority w:val="1"/>
-    <w:semiHidden/>
     <w:unhideWhenUsed/>
   </w:style>
   <w:style w:type="table" w:default="1" w:styleId="TableNormal">

</xml_diff>

<commit_message>
αfeat(doc): aggiunta prima versione paragrafo "Caratterizzazione dell’elemento piezoelettrico nel modo thickness"
</commit_message>
<xml_diff>
--- a/doc/Relazione Esercitazioni Sensori.docx
+++ b/doc/Relazione Esercitazioni Sensori.docx
@@ -505,7 +505,7 @@
         </w:rPr>
       </w:pPr>
     </w:p>
-    <w:bookmarkStart w:id="0" w:name="_Toc213183212" w:displacedByCustomXml="next"/>
+    <w:bookmarkStart w:id="0" w:name="_Toc213264514" w:displacedByCustomXml="next"/>
     <w:sdt>
       <w:sdtPr>
         <w:rPr>
@@ -568,7 +568,7 @@
           <w:r>
             <w:fldChar w:fldCharType="separate"/>
           </w:r>
-          <w:hyperlink w:anchor="_Toc213183212" w:history="1">
+          <w:hyperlink w:anchor="_Toc213264514" w:history="1">
             <w:r>
               <w:rPr>
                 <w:rStyle w:val="Hyperlink"/>
@@ -595,7 +595,7 @@
                 <w:noProof/>
                 <w:webHidden/>
               </w:rPr>
-              <w:instrText xml:space="preserve"> PAGEREF _Toc213183212 \h </w:instrText>
+              <w:instrText xml:space="preserve"> PAGEREF _Toc213264514 \h </w:instrText>
             </w:r>
             <w:r>
               <w:rPr>
@@ -642,7 +642,7 @@
               <w14:ligatures w14:val="standardContextual"/>
             </w:rPr>
           </w:pPr>
-          <w:hyperlink w:anchor="_Toc213183213" w:history="1">
+          <w:hyperlink w:anchor="_Toc213264515" w:history="1">
             <w:r>
               <w:rPr>
                 <w:rStyle w:val="Hyperlink"/>
@@ -669,7 +669,7 @@
                 <w:noProof/>
                 <w:webHidden/>
               </w:rPr>
-              <w:instrText xml:space="preserve"> PAGEREF _Toc213183213 \h </w:instrText>
+              <w:instrText xml:space="preserve"> PAGEREF _Toc213264515 \h </w:instrText>
             </w:r>
             <w:r>
               <w:rPr>
@@ -716,7 +716,7 @@
               <w14:ligatures w14:val="standardContextual"/>
             </w:rPr>
           </w:pPr>
-          <w:hyperlink w:anchor="_Toc213183214" w:history="1">
+          <w:hyperlink w:anchor="_Toc213264516" w:history="1">
             <w:r>
               <w:rPr>
                 <w:rStyle w:val="Hyperlink"/>
@@ -743,7 +743,81 @@
                 <w:noProof/>
                 <w:webHidden/>
               </w:rPr>
-              <w:instrText xml:space="preserve"> PAGEREF _Toc213183214 \h </w:instrText>
+              <w:instrText xml:space="preserve"> PAGEREF _Toc213264516 \h </w:instrText>
+            </w:r>
+            <w:r>
+              <w:rPr>
+                <w:noProof/>
+                <w:webHidden/>
+              </w:rPr>
+            </w:r>
+            <w:r>
+              <w:rPr>
+                <w:noProof/>
+                <w:webHidden/>
+              </w:rPr>
+              <w:fldChar w:fldCharType="separate"/>
+            </w:r>
+            <w:r>
+              <w:rPr>
+                <w:noProof/>
+                <w:webHidden/>
+              </w:rPr>
+              <w:t>4</w:t>
+            </w:r>
+            <w:r>
+              <w:rPr>
+                <w:noProof/>
+                <w:webHidden/>
+              </w:rPr>
+              <w:fldChar w:fldCharType="end"/>
+            </w:r>
+          </w:hyperlink>
+        </w:p>
+        <w:p>
+          <w:pPr>
+            <w:pStyle w:val="TOC2"/>
+            <w:tabs>
+              <w:tab w:val="right" w:leader="dot" w:pos="9016"/>
+            </w:tabs>
+            <w:rPr>
+              <w:rFonts w:asciiTheme="minorHAnsi" w:eastAsiaTheme="minorEastAsia" w:hAnsiTheme="minorHAnsi" w:cstheme="minorBidi"/>
+              <w:noProof/>
+              <w:kern w:val="2"/>
+              <w:sz w:val="24"/>
+              <w:szCs w:val="24"/>
+              <w:lang w:eastAsia="it-IT"/>
+              <w14:ligatures w14:val="standardContextual"/>
+            </w:rPr>
+          </w:pPr>
+          <w:hyperlink w:anchor="_Toc213264517" w:history="1">
+            <w:r>
+              <w:rPr>
+                <w:rStyle w:val="Hyperlink"/>
+                <w:noProof/>
+              </w:rPr>
+              <w:t>Ciao</w:t>
+            </w:r>
+            <w:r>
+              <w:rPr>
+                <w:noProof/>
+                <w:webHidden/>
+              </w:rPr>
+              <w:tab/>
+            </w:r>
+            <w:r>
+              <w:rPr>
+                <w:noProof/>
+                <w:webHidden/>
+              </w:rPr>
+              <w:fldChar w:fldCharType="begin"/>
+            </w:r>
+            <w:r>
+              <w:rPr>
+                <w:noProof/>
+                <w:webHidden/>
+              </w:rPr>
+              <w:instrText xml:space="preserve"> PAGEREF _Toc213264517 \h </w:instrText>
             </w:r>
             <w:r>
               <w:rPr>
@@ -790,7 +864,7 @@
               <w14:ligatures w14:val="standardContextual"/>
             </w:rPr>
           </w:pPr>
-          <w:hyperlink w:anchor="_Toc213183215" w:history="1">
+          <w:hyperlink w:anchor="_Toc213264518" w:history="1">
             <w:r>
               <w:rPr>
                 <w:rStyle w:val="Hyperlink"/>
@@ -817,7 +891,7 @@
                 <w:noProof/>
                 <w:webHidden/>
               </w:rPr>
-              <w:instrText xml:space="preserve"> PAGEREF _Toc213183215 \h </w:instrText>
+              <w:instrText xml:space="preserve"> PAGEREF _Toc213264518 \h </w:instrText>
             </w:r>
             <w:r>
               <w:rPr>
@@ -876,7 +950,7 @@
           <w:rFonts w:ascii="Book Antiqua" w:eastAsia="Book Antiqua" w:hAnsi="Book Antiqua" w:cs="Book Antiqua"/>
         </w:rPr>
       </w:pPr>
-      <w:bookmarkStart w:id="1" w:name="_Toc213183213"/>
+      <w:bookmarkStart w:id="1" w:name="_Toc213264515"/>
       <w:r>
         <w:rPr>
           <w:rFonts w:ascii="Book Antiqua" w:eastAsia="Book Antiqua" w:hAnsi="Book Antiqua" w:cs="Book Antiqua"/>
@@ -926,13 +1000,7 @@
         <w:t xml:space="preserve"> tre esercitazioni si muovono in tre campi differenti: la prima si articola </w:t>
       </w:r>
       <w:r>
-        <w:t xml:space="preserve">nel campo della simulazione numerica di trasduttori piezoelettrici ed è stata svolta in MATLAB; la seconda si articola nel campo della simulazione FEM di </w:t>
-      </w:r>
-      <w:r>
-        <w:t>trasduttori piezoelettrici</w:t>
-      </w:r>
-      <w:r>
-        <w:t xml:space="preserve"> ed è stata svolta in Ansys; infine l’ultima si articola nel campo dell’analisi di caratteristiche biometriche e anch’essa è stata svolta in MATLAB.</w:t>
+        <w:t>nel campo della simulazione numerica di trasduttori piezoelettrici ed è stata svolta in MATLAB; la seconda si articola nel campo della simulazione FEM di trasduttori piezoelettrici ed è stata svolta in Ansys; infine l’ultima si articola nel campo dell’analisi di caratteristiche biometriche e anch’essa è stata svolta in MATLAB.</w:t>
       </w:r>
     </w:p>
     <w:p>
@@ -956,7 +1024,7 @@
           <w:rFonts w:ascii="Book Antiqua" w:hAnsi="Book Antiqua"/>
         </w:rPr>
       </w:pPr>
-      <w:bookmarkStart w:id="2" w:name="_Toc213183214"/>
+      <w:bookmarkStart w:id="2" w:name="_Toc213264516"/>
       <w:r>
         <w:rPr>
           <w:rFonts w:ascii="Book Antiqua" w:hAnsi="Book Antiqua"/>
@@ -996,73 +1064,1068 @@
       </w:r>
       <w:bookmarkEnd w:id="2"/>
     </w:p>
-    <w:p/>
     <w:p>
-      <w:r>
-        <w:t>Ciao</w:t>
-      </w:r>
-      <w:r>
-        <w:br w:type="page"/>
-      </w:r>
-    </w:p>
-    <w:p>
-      <w:pPr>
-        <w:pStyle w:val="Heading1"/>
-        <w:spacing w:before="0" w:after="0"/>
+      <w:pPr>
+        <w:pStyle w:val="Heading2"/>
         <w:rPr>
-          <w:rFonts w:ascii="Book Antiqua" w:eastAsia="Book Antiqua" w:hAnsi="Book Antiqua" w:cs="Book Antiqua"/>
-          <w:color w:val="auto"/>
+          <w:sz w:val="32"/>
+          <w:szCs w:val="32"/>
         </w:rPr>
       </w:pPr>
-      <w:bookmarkStart w:id="3" w:name="_Toc213183215"/>
       <w:r>
         <w:rPr>
-          <w:rFonts w:ascii="Book Antiqua" w:eastAsia="Book Antiqua" w:hAnsi="Book Antiqua" w:cs="Book Antiqua"/>
-          <w:color w:val="auto"/>
+          <w:sz w:val="32"/>
+          <w:szCs w:val="32"/>
         </w:rPr>
-        <w:lastRenderedPageBreak/>
-        <w:t>Bibliografia</w:t>
-      </w:r>
-      <w:bookmarkEnd w:id="3"/>
+        <w:t>Caratterizzazione dell’elemento piezoelettrico nel modo</w:t>
+      </w:r>
+      <w:r>
+        <w:rPr>
+          <w:sz w:val="32"/>
+          <w:szCs w:val="32"/>
+        </w:rPr>
+        <w:t xml:space="preserve"> </w:t>
+      </w:r>
+      <w:r>
+        <w:rPr>
+          <w:sz w:val="32"/>
+          <w:szCs w:val="32"/>
+        </w:rPr>
+        <w:t>thickness</w:t>
+      </w:r>
     </w:p>
     <w:p/>
     <w:p>
+      <w:r>
+        <w:t>Esistono delle geometrie per le quali è possibile assumere che, in un range di frequenze, esista un solo modo di vibrazione e che questo abbia un’unica direzione di propagazione; ad esempio, l’onda si propaga nella direzione z ed è indipendente dalle variabili x e y. Affinché ciò sia possibile la dimensione fisica corrispondente alla direzione di propagazione deve essere molto diversa (maggiore o minore) dalle altre due. Questa assunzione porta ad identificare alcune geometrie monodimensionali per le quali è possibile ricavare il modello matematico.</w:t>
+      </w:r>
+    </w:p>
+    <w:p>
+      <w:r>
+        <w:t xml:space="preserve">Considerando </w:t>
+      </w:r>
+      <w:r>
+        <w:t>un</w:t>
+      </w:r>
+      <w:r>
+        <w:t>a ceramica</w:t>
+      </w:r>
+      <w:r>
+        <w:t xml:space="preserve"> piezoelettric</w:t>
+      </w:r>
+      <w:r>
+        <w:t>a</w:t>
+      </w:r>
+      <w:r>
+        <w:t>, avente lunghezza L, larghezza w e spessore l e tale per cui L e w siano molto maggiori di l (</w:t>
+      </w:r>
+      <w:r>
+        <w:rPr>
+          <w:rFonts w:ascii="Cambria Math" w:hAnsi="Cambria Math" w:cs="Cambria Math"/>
+        </w:rPr>
+        <w:t>𝐿</w:t>
+      </w:r>
+      <w:r>
+        <w:t>,</w:t>
+      </w:r>
+      <w:r>
+        <w:t xml:space="preserve"> </w:t>
+      </w:r>
+      <w:r>
+        <w:rPr>
+          <w:rFonts w:ascii="Cambria Math" w:hAnsi="Cambria Math" w:cs="Cambria Math"/>
+        </w:rPr>
+        <w:t>𝑤≫𝑙</w:t>
+      </w:r>
+      <w:r>
+        <w:t>). L</w:t>
+      </w:r>
+      <w:r>
+        <w:t>a ceramica</w:t>
+      </w:r>
+      <w:r>
+        <w:t xml:space="preserve"> è polarizzat</w:t>
+      </w:r>
+      <w:r>
+        <w:t>a</w:t>
+      </w:r>
+      <w:r>
+        <w:t xml:space="preserve"> nella direzione z e le facce ortogonali a tale direzione sono metallizzate. Ai capi degli elettrodi è applicata una tensione sinusoidale V.</w:t>
+      </w:r>
+      <w:r>
+        <w:t xml:space="preserve"> </w:t>
+      </w:r>
+    </w:p>
+    <w:p>
+      <w:pPr>
+        <w:keepNext/>
+      </w:pPr>
+      <w:r>
+        <w:rPr>
+          <w:noProof/>
+        </w:rPr>
+        <w:drawing>
+          <wp:inline distT="0" distB="0" distL="0" distR="0" wp14:anchorId="1731DCBE" wp14:editId="39B13C6D">
+            <wp:extent cx="3096000" cy="1461600"/>
+            <wp:effectExtent l="0" t="0" r="0" b="5715"/>
+            <wp:docPr id="864610698" name="Picture 1"/>
+            <wp:cNvGraphicFramePr>
+              <a:graphicFrameLocks xmlns:a="http://schemas.openxmlformats.org/drawingml/2006/main" noChangeAspect="1"/>
+            </wp:cNvGraphicFramePr>
+            <a:graphic xmlns:a="http://schemas.openxmlformats.org/drawingml/2006/main">
+              <a:graphicData uri="http://schemas.openxmlformats.org/drawingml/2006/picture">
+                <pic:pic xmlns:pic="http://schemas.openxmlformats.org/drawingml/2006/picture">
+                  <pic:nvPicPr>
+                    <pic:cNvPr id="0" name="Picture 1"/>
+                    <pic:cNvPicPr>
+                      <a:picLocks noChangeAspect="1" noChangeArrowheads="1"/>
+                    </pic:cNvPicPr>
+                  </pic:nvPicPr>
+                  <pic:blipFill>
+                    <a:blip r:embed="rId11">
+                      <a:extLst>
+                        <a:ext uri="{28A0092B-C50C-407E-A947-70E740481C1C}">
+                          <a14:useLocalDpi xmlns:a14="http://schemas.microsoft.com/office/drawing/2010/main" val="0"/>
+                        </a:ext>
+                      </a:extLst>
+                    </a:blip>
+                    <a:srcRect/>
+                    <a:stretch>
+                      <a:fillRect/>
+                    </a:stretch>
+                  </pic:blipFill>
+                  <pic:spPr bwMode="auto">
+                    <a:xfrm>
+                      <a:off x="0" y="0"/>
+                      <a:ext cx="3096000" cy="1461600"/>
+                    </a:xfrm>
+                    <a:prstGeom prst="rect">
+                      <a:avLst/>
+                    </a:prstGeom>
+                    <a:noFill/>
+                    <a:ln>
+                      <a:noFill/>
+                    </a:ln>
+                  </pic:spPr>
+                </pic:pic>
+              </a:graphicData>
+            </a:graphic>
+          </wp:inline>
+        </w:drawing>
+      </w:r>
+    </w:p>
+    <w:p>
+      <w:pPr>
+        <w:pStyle w:val="Caption"/>
+      </w:pPr>
+      <w:r>
+        <w:t xml:space="preserve">Figura </w:t>
+      </w:r>
+      <w:fldSimple w:instr=" SEQ Figura \* ARABIC ">
+        <w:r>
+          <w:rPr>
+            <w:noProof/>
+          </w:rPr>
+          <w:t>1</w:t>
+        </w:r>
+      </w:fldSimple>
+      <w:r>
+        <w:t xml:space="preserve">: </w:t>
+      </w:r>
+      <w:r>
+        <w:t>Geometria dell’elemento piezoelettrico che oscilla nel modo thickness</w:t>
+      </w:r>
+      <w:r>
+        <w:t>.</w:t>
+      </w:r>
+    </w:p>
+    <w:p>
+      <w:r>
+        <w:t xml:space="preserve">Esistono principalmente due differenti tipologie di ceramiche piezoelettriche </w:t>
+      </w:r>
+      <w:r>
+        <w:t xml:space="preserve">classificabili in base alla tipologia del drogaggio e dalla </w:t>
+      </w:r>
+      <w:r>
+        <w:t>mobilità dei domini ferroelettrici:</w:t>
+      </w:r>
+    </w:p>
+    <w:p>
       <w:pPr>
         <w:pStyle w:val="ListParagraph"/>
         <w:numPr>
           <w:ilvl w:val="0"/>
-          <w:numId w:val="3"/>
+          <w:numId w:val="45"/>
         </w:numPr>
+      </w:pPr>
+      <w:r>
+        <w:t>Soft:</w:t>
+      </w:r>
+      <w:r>
+        <w:t xml:space="preserve"> drogaggi donatori favoriscono la mobilità dei domini; in media si ottengono alta sensibilità (d</w:t>
+      </w:r>
+      <w:r>
+        <w:rPr>
+          <w:rFonts w:ascii="Cambria Math" w:hAnsi="Cambria Math" w:cs="Cambria Math"/>
+        </w:rPr>
+        <w:t>₃₃</w:t>
+      </w:r>
+      <w:r>
+        <w:t xml:space="preserve"> elevato), alti fattori di </w:t>
+      </w:r>
+      <w:r>
+        <w:lastRenderedPageBreak/>
+        <w:t>accoppiamento, permittività più alta ma perdite dielettriche maggiori. Più facili da polarizzare ma anche più suscettibili a depolarizzazione/isteresi e a limiti di campo/frequenza</w:t>
+      </w:r>
+      <w:sdt>
+        <w:sdtPr>
+          <w:id w:val="2048641062"/>
+          <w:citation/>
+        </w:sdtPr>
+        <w:sdtContent>
+          <w:r>
+            <w:fldChar w:fldCharType="begin"/>
+          </w:r>
+          <w:r>
+            <w:rPr>
+              <w:lang w:val="en-GB"/>
+            </w:rPr>
+            <w:instrText xml:space="preserve">CITATION Sof \n  \y  \l 2057 </w:instrText>
+          </w:r>
+          <w:r>
+            <w:fldChar w:fldCharType="separate"/>
+          </w:r>
+          <w:r>
+            <w:rPr>
+              <w:noProof/>
+              <w:lang w:val="en-GB"/>
+            </w:rPr>
+            <w:t xml:space="preserve"> (Soft vs. Hard Piezo Ceramics)</w:t>
+          </w:r>
+          <w:r>
+            <w:fldChar w:fldCharType="end"/>
+          </w:r>
+        </w:sdtContent>
+      </w:sdt>
+      <w:r>
+        <w:t>.</w:t>
+      </w:r>
+      <w:r>
+        <w:t xml:space="preserve"> Ambiti applicativi tipici sono quelli in cui </w:t>
+      </w:r>
+      <w:r>
+        <w:t>servono sensibilità e spostamento: sensori (accelerometri, microfoni/trasduttori elettroacustici), attuatori a bassa potenza</w:t>
+      </w:r>
+      <w:r>
+        <w:t xml:space="preserve"> </w:t>
+      </w:r>
+      <w:sdt>
+        <w:sdtPr>
+          <w:id w:val="507799092"/>
+          <w:citation/>
+        </w:sdtPr>
+        <w:sdtContent>
+          <w:r>
+            <w:fldChar w:fldCharType="begin"/>
+          </w:r>
+          <w:r>
+            <w:rPr>
+              <w:lang w:val="en-GB"/>
+            </w:rPr>
+            <w:instrText xml:space="preserve">CITATION Fer \n  \y  \l 2057 </w:instrText>
+          </w:r>
+          <w:r>
+            <w:fldChar w:fldCharType="separate"/>
+          </w:r>
+          <w:r>
+            <w:rPr>
+              <w:noProof/>
+              <w:lang w:val="en-GB"/>
+            </w:rPr>
+            <w:t>(FerroPerm Piezoceramics)</w:t>
+          </w:r>
+          <w:r>
+            <w:fldChar w:fldCharType="end"/>
+          </w:r>
+        </w:sdtContent>
+      </w:sdt>
+      <w:r>
+        <w:t>.</w:t>
+      </w:r>
+    </w:p>
+    <w:p>
+      <w:pPr>
+        <w:pStyle w:val="ListParagraph"/>
+        <w:numPr>
+          <w:ilvl w:val="0"/>
+          <w:numId w:val="45"/>
+        </w:numPr>
+      </w:pPr>
+      <w:r>
+        <w:t>Hard:</w:t>
+      </w:r>
+      <w:r>
+        <w:t xml:space="preserve"> drogaggi accettori </w:t>
+      </w:r>
+      <w:r>
+        <w:t>“bloccano”</w:t>
+      </w:r>
+      <w:r>
+        <w:t xml:space="preserve"> i domini;</w:t>
+      </w:r>
+      <w:r>
+        <w:t xml:space="preserve"> in media</w:t>
+      </w:r>
+      <w:r>
+        <w:t xml:space="preserve"> perdite basse, stabilità sotto carichi meccanici/elettrici elevati, ma d</w:t>
+      </w:r>
+      <w:r>
+        <w:rPr>
+          <w:rFonts w:ascii="Cambria Math" w:hAnsi="Cambria Math" w:cs="Cambria Math"/>
+        </w:rPr>
+        <w:t>₃₃</w:t>
+      </w:r>
+      <w:r>
+        <w:t xml:space="preserve"> più basso e spostamenti inferiori a parità di campo. Più difficili da polarizzare ma più stabili in potenza</w:t>
+      </w:r>
+      <w:r>
+        <w:t xml:space="preserve"> </w:t>
+      </w:r>
+      <w:sdt>
+        <w:sdtPr>
+          <w:id w:val="-1464721131"/>
+          <w:citation/>
+        </w:sdtPr>
+        <w:sdtContent>
+          <w:r>
+            <w:fldChar w:fldCharType="begin"/>
+          </w:r>
+          <w:r>
+            <w:rPr>
+              <w:lang w:val="en-GB"/>
+            </w:rPr>
+            <w:instrText xml:space="preserve">CITATION Sof \n  \y  \l 2057 </w:instrText>
+          </w:r>
+          <w:r>
+            <w:fldChar w:fldCharType="separate"/>
+          </w:r>
+          <w:r>
+            <w:rPr>
+              <w:noProof/>
+              <w:lang w:val="en-GB"/>
+            </w:rPr>
+            <w:t>(Soft vs. Hard Piezo Ceramics)</w:t>
+          </w:r>
+          <w:r>
+            <w:fldChar w:fldCharType="end"/>
+          </w:r>
+        </w:sdtContent>
+      </w:sdt>
+      <w:r>
+        <w:t>.</w:t>
+      </w:r>
+      <w:r>
+        <w:t xml:space="preserve"> </w:t>
+      </w:r>
+      <w:r>
+        <w:t>Ambiti applicativi tipici sono quelli</w:t>
+      </w:r>
+      <w:r>
+        <w:t xml:space="preserve"> </w:t>
+      </w:r>
+      <w:r>
+        <w:t xml:space="preserve">servono alta potenza e bassa perdita: saldatura ultrasonica, pulizia ultrasonica, terapia, sonar e trasduttori in risonanza con </w:t>
+      </w:r>
+      <w:r>
+        <w:t>auto riscaldamento</w:t>
+      </w:r>
+      <w:r>
+        <w:t xml:space="preserve"> ridotto</w:t>
+      </w:r>
+      <w:r>
+        <w:t xml:space="preserve"> </w:t>
+      </w:r>
+      <w:sdt>
+        <w:sdtPr>
+          <w:id w:val="1357311085"/>
+          <w:citation/>
+        </w:sdtPr>
+        <w:sdtContent>
+          <w:r>
+            <w:fldChar w:fldCharType="begin"/>
+          </w:r>
+          <w:r>
+            <w:rPr>
+              <w:lang w:val="en-GB"/>
+            </w:rPr>
+            <w:instrText xml:space="preserve"> CITATION Fer \l 2057 </w:instrText>
+          </w:r>
+          <w:r>
+            <w:fldChar w:fldCharType="separate"/>
+          </w:r>
+          <w:r>
+            <w:rPr>
+              <w:noProof/>
+              <w:lang w:val="en-GB"/>
+            </w:rPr>
+            <w:t>(FerroPerm Piezoceramics)</w:t>
+          </w:r>
+          <w:r>
+            <w:fldChar w:fldCharType="end"/>
+          </w:r>
+        </w:sdtContent>
+      </w:sdt>
+      <w:r>
+        <w:t>.</w:t>
+      </w:r>
+    </w:p>
+    <w:p>
+      <w:r>
+        <w:t>Considerando un</w:t>
+      </w:r>
+      <w:r>
+        <w:t xml:space="preserve">a ceramica </w:t>
+      </w:r>
+      <w:r>
+        <w:t>piezoelettrica Soft, avente:</w:t>
+      </w:r>
+    </w:p>
+    <w:p>
+      <w:pPr>
+        <w:pStyle w:val="ListParagraph"/>
+        <w:numPr>
+          <w:ilvl w:val="0"/>
+          <w:numId w:val="46"/>
+        </w:numPr>
+      </w:pPr>
+      <w:r>
+        <w:t>D</w:t>
+      </w:r>
+      <w:r>
+        <w:t xml:space="preserve">ensità volumetrica del materiale </w:t>
+      </w:r>
+      <w:r>
+        <w:t>ρ</w:t>
+      </w:r>
+      <w:r>
+        <w:t>;</w:t>
+      </w:r>
+    </w:p>
+    <w:p>
+      <w:pPr>
+        <w:pStyle w:val="ListParagraph"/>
+        <w:numPr>
+          <w:ilvl w:val="0"/>
+          <w:numId w:val="46"/>
+        </w:numPr>
+      </w:pPr>
+      <w:r>
+        <w:t xml:space="preserve">Costante </w:t>
+      </w:r>
+      <w:r>
+        <w:t xml:space="preserve">di </w:t>
+      </w:r>
+      <w:r>
+        <w:t>rigidezza elastica</w:t>
+      </w:r>
+      <w:r>
+        <w:t xml:space="preserve"> </w:t>
+      </w:r>
+      <m:oMath>
+        <m:sSub>
+          <m:sSubPr>
+            <m:ctrlPr>
+              <w:rPr>
+                <w:rFonts w:ascii="Cambria Math" w:hAnsi="Cambria Math"/>
+                <w:i/>
+              </w:rPr>
+            </m:ctrlPr>
+          </m:sSubPr>
+          <m:e>
+            <m:r>
+              <w:rPr>
+                <w:rFonts w:ascii="Cambria Math" w:hAnsi="Cambria Math"/>
+              </w:rPr>
+              <m:t>c</m:t>
+            </m:r>
+          </m:e>
+          <m:sub>
+            <m:r>
+              <w:rPr>
+                <w:rFonts w:ascii="Cambria Math" w:hAnsi="Cambria Math"/>
+              </w:rPr>
+              <m:t>33</m:t>
+            </m:r>
+          </m:sub>
+        </m:sSub>
+      </m:oMath>
+    </w:p>
+    <w:p>
+      <w:pPr>
+        <w:pStyle w:val="ListParagraph"/>
+        <w:numPr>
+          <w:ilvl w:val="0"/>
+          <w:numId w:val="46"/>
+        </w:numPr>
+      </w:pPr>
+      <w:r>
+        <w:t xml:space="preserve">Costante di rigidezza </w:t>
+      </w:r>
+      <w:r>
+        <w:t>piezoelettrica</w:t>
+      </w:r>
+      <w:r>
+        <w:t xml:space="preserve"> </w:t>
+      </w:r>
+      <m:oMath>
+        <m:sSub>
+          <m:sSubPr>
+            <m:ctrlPr>
+              <w:rPr>
+                <w:rFonts w:ascii="Cambria Math" w:hAnsi="Cambria Math"/>
+                <w:i/>
+              </w:rPr>
+            </m:ctrlPr>
+          </m:sSubPr>
+          <m:e>
+            <m:r>
+              <w:rPr>
+                <w:rFonts w:ascii="Cambria Math" w:hAnsi="Cambria Math"/>
+              </w:rPr>
+              <m:t>h</m:t>
+            </m:r>
+          </m:e>
+          <m:sub>
+            <m:r>
+              <w:rPr>
+                <w:rFonts w:ascii="Cambria Math" w:hAnsi="Cambria Math"/>
+              </w:rPr>
+              <m:t>33</m:t>
+            </m:r>
+          </m:sub>
+        </m:sSub>
+      </m:oMath>
+      <w:r>
+        <w:t>;</w:t>
+      </w:r>
+    </w:p>
+    <w:p>
+      <w:pPr>
+        <w:pStyle w:val="ListParagraph"/>
+        <w:numPr>
+          <w:ilvl w:val="0"/>
+          <w:numId w:val="46"/>
+        </w:numPr>
+      </w:pPr>
+      <w:r>
+        <w:t>C</w:t>
+      </w:r>
+      <w:r>
+        <w:t>ostant</w:t>
+      </w:r>
+      <w:r>
+        <w:t>e</w:t>
+      </w:r>
+      <w:r>
+        <w:t xml:space="preserve"> </w:t>
+      </w:r>
+      <w:r>
+        <w:t>di stress</w:t>
+      </w:r>
+      <w:r>
+        <w:t xml:space="preserve"> </w:t>
+      </w:r>
+      <w:r>
+        <w:t>piezoelettric</w:t>
+      </w:r>
+      <w:r>
+        <w:t>a</w:t>
+      </w:r>
+      <w:r>
+        <w:t xml:space="preserve"> </w:t>
+      </w:r>
+      <m:oMath>
+        <m:sSub>
+          <m:sSubPr>
+            <m:ctrlPr>
+              <w:rPr>
+                <w:rFonts w:ascii="Cambria Math" w:hAnsi="Cambria Math"/>
+                <w:i/>
+              </w:rPr>
+            </m:ctrlPr>
+          </m:sSubPr>
+          <m:e>
+            <m:r>
+              <w:rPr>
+                <w:rFonts w:ascii="Cambria Math" w:hAnsi="Cambria Math"/>
+              </w:rPr>
+              <m:t>e</m:t>
+            </m:r>
+          </m:e>
+          <m:sub>
+            <m:r>
+              <w:rPr>
+                <w:rFonts w:ascii="Cambria Math" w:hAnsi="Cambria Math"/>
+              </w:rPr>
+              <m:t>33</m:t>
+            </m:r>
+          </m:sub>
+        </m:sSub>
+      </m:oMath>
+      <w:r>
+        <w:t>;</w:t>
+      </w:r>
+    </w:p>
+    <w:p>
+      <w:pPr>
+        <w:pStyle w:val="ListParagraph"/>
+        <w:numPr>
+          <w:ilvl w:val="0"/>
+          <w:numId w:val="46"/>
+        </w:numPr>
+      </w:pPr>
+      <w:r>
+        <w:t>Costante di i</w:t>
+      </w:r>
+      <w:r>
+        <w:t>mpermeabilità dielettrica</w:t>
+      </w:r>
+      <w:r>
+        <w:t xml:space="preserve"> </w:t>
+      </w:r>
+      <m:oMath>
+        <m:sSub>
+          <m:sSubPr>
+            <m:ctrlPr>
+              <w:rPr>
+                <w:rFonts w:ascii="Cambria Math" w:hAnsi="Cambria Math"/>
+                <w:i/>
+              </w:rPr>
+            </m:ctrlPr>
+          </m:sSubPr>
+          <m:e>
+            <m:r>
+              <w:rPr>
+                <w:rFonts w:ascii="Cambria Math" w:hAnsi="Cambria Math"/>
+              </w:rPr>
+              <m:t>β</m:t>
+            </m:r>
+          </m:e>
+          <m:sub>
+            <m:r>
+              <w:rPr>
+                <w:rFonts w:ascii="Cambria Math" w:hAnsi="Cambria Math"/>
+              </w:rPr>
+              <m:t>33</m:t>
+            </m:r>
+          </m:sub>
+        </m:sSub>
+      </m:oMath>
+      <w:r>
+        <w:t>;</w:t>
+      </w:r>
+    </w:p>
+    <w:p>
+      <w:r>
+        <w:t xml:space="preserve">Dove il primo pedice indica la </w:t>
+      </w:r>
+      <w:r>
+        <w:t xml:space="preserve">direzione </w:t>
+      </w:r>
+      <w:r>
+        <w:t xml:space="preserve">della </w:t>
+      </w:r>
+      <w:r>
+        <w:t xml:space="preserve">componente </w:t>
+      </w:r>
+      <w:r>
+        <w:t xml:space="preserve">che vale </w:t>
+      </w:r>
+      <w:r>
+        <w:t>3</w:t>
+      </w:r>
+      <w:r>
+        <w:t xml:space="preserve"> e corrisponde a </w:t>
+      </w:r>
+      <w:r>
+        <w:t>z</w:t>
+      </w:r>
+      <w:r>
+        <w:t xml:space="preserve"> nella presente notazione</w:t>
+      </w:r>
+      <w:r>
+        <w:t xml:space="preserve">, </w:t>
+      </w:r>
+      <w:r>
+        <w:t xml:space="preserve">mentre il secondo pedice indica la </w:t>
+      </w:r>
+      <w:r>
+        <w:t>normale della superficie orientata</w:t>
+      </w:r>
+      <w:r>
+        <w:t xml:space="preserve"> sempre valente</w:t>
+      </w:r>
+      <w:r>
+        <w:t xml:space="preserve"> </w:t>
+      </w:r>
+      <w:r>
+        <w:t>3</w:t>
+      </w:r>
+      <w:r>
+        <w:t xml:space="preserve"> e corrisponde</w:t>
+      </w:r>
+      <w:r>
+        <w:t>nte</w:t>
+      </w:r>
+      <w:r>
+        <w:t xml:space="preserve"> </w:t>
+      </w:r>
+      <w:r>
+        <w:t>z</w:t>
+      </w:r>
+      <w:r>
+        <w:t>.</w:t>
+      </w:r>
+    </w:p>
+    <w:p>
+      <w:r>
+        <w:t>In questa condizione nel materiale si propagano delle onde elastiche la cui velocità è calcolabile come segue:</w:t>
+      </w:r>
+    </w:p>
+    <w:p>
+      <m:oMathPara>
+        <m:oMath>
+          <m:r>
+            <w:rPr>
+              <w:rFonts w:ascii="Cambria Math" w:hAnsi="Cambria Math"/>
+            </w:rPr>
+            <m:t>ν</m:t>
+          </m:r>
+          <m:r>
+            <w:rPr>
+              <w:rFonts w:ascii="Cambria Math" w:hAnsi="Cambria Math"/>
+            </w:rPr>
+            <m:t>=</m:t>
+          </m:r>
+          <m:rad>
+            <m:radPr>
+              <m:degHide m:val="1"/>
+              <m:ctrlPr>
+                <w:rPr>
+                  <w:rFonts w:ascii="Cambria Math" w:hAnsi="Cambria Math"/>
+                  <w:i/>
+                </w:rPr>
+              </m:ctrlPr>
+            </m:radPr>
+            <m:deg/>
+            <m:e>
+              <m:f>
+                <m:fPr>
+                  <m:ctrlPr>
+                    <w:rPr>
+                      <w:rFonts w:ascii="Cambria Math" w:hAnsi="Cambria Math"/>
+                      <w:i/>
+                    </w:rPr>
+                  </m:ctrlPr>
+                </m:fPr>
+                <m:num>
+                  <m:sSub>
+                    <m:sSubPr>
+                      <m:ctrlPr>
+                        <w:rPr>
+                          <w:rFonts w:ascii="Cambria Math" w:hAnsi="Cambria Math"/>
+                          <w:i/>
+                        </w:rPr>
+                      </m:ctrlPr>
+                    </m:sSubPr>
+                    <m:e>
+                      <m:r>
+                        <w:rPr>
+                          <w:rFonts w:ascii="Cambria Math" w:hAnsi="Cambria Math"/>
+                        </w:rPr>
+                        <m:t>c</m:t>
+                      </m:r>
+                    </m:e>
+                    <m:sub>
+                      <m:r>
+                        <w:rPr>
+                          <w:rFonts w:ascii="Cambria Math" w:hAnsi="Cambria Math"/>
+                        </w:rPr>
+                        <m:t>33</m:t>
+                      </m:r>
+                    </m:sub>
+                  </m:sSub>
+                </m:num>
+                <m:den>
+                  <m:r>
+                    <w:rPr>
+                      <w:rFonts w:ascii="Cambria Math" w:hAnsi="Cambria Math"/>
+                    </w:rPr>
+                    <m:t>ρ</m:t>
+                  </m:r>
+                </m:den>
+              </m:f>
+            </m:e>
+          </m:rad>
+        </m:oMath>
+      </m:oMathPara>
+    </w:p>
+    <w:p>
+      <w:proofErr w:type="gramStart"/>
+      <w:r>
+        <w:t>Ciao</w:t>
+      </w:r>
+      <w:r>
+        <w:t>(</w:t>
+      </w:r>
+      <w:proofErr w:type="gramEnd"/>
+      <w:r>
+        <w:t>parlare di theta e C0)</w:t>
+      </w:r>
+    </w:p>
+    <w:p/>
+    <w:p>
+      <w:pPr>
+        <w:jc w:val="left"/>
+      </w:pPr>
+    </w:p>
+    <w:p>
+      <w:pPr>
+        <w:jc w:val="left"/>
+      </w:pPr>
+    </w:p>
+    <w:p>
+      <w:pPr>
+        <w:jc w:val="left"/>
+      </w:pPr>
+    </w:p>
+    <w:p>
+      <w:pPr>
+        <w:jc w:val="left"/>
+      </w:pPr>
+    </w:p>
+    <w:p>
+      <w:pPr>
+        <w:jc w:val="left"/>
+      </w:pPr>
+    </w:p>
+    <w:p>
+      <w:pPr>
+        <w:jc w:val="left"/>
+      </w:pPr>
+    </w:p>
+    <w:p>
+      <w:pPr>
+        <w:jc w:val="left"/>
+      </w:pPr>
+    </w:p>
+    <w:p>
+      <w:pPr>
+        <w:jc w:val="left"/>
+      </w:pPr>
+    </w:p>
+    <w:p>
+      <w:pPr>
+        <w:jc w:val="left"/>
+      </w:pPr>
+    </w:p>
+    <w:p>
+      <w:pPr>
+        <w:jc w:val="left"/>
+      </w:pPr>
+    </w:p>
+    <w:p>
+      <w:pPr>
+        <w:jc w:val="left"/>
+      </w:pPr>
+    </w:p>
+    <w:p>
+      <w:pPr>
+        <w:jc w:val="left"/>
+      </w:pPr>
+    </w:p>
+    <w:p>
+      <w:pPr>
         <w:jc w:val="left"/>
         <w:rPr>
           <w:color w:val="0F4761" w:themeColor="accent1" w:themeShade="BF"/>
           <w:u w:val="single"/>
         </w:rPr>
       </w:pPr>
-      <w:r>
-        <w:t>Ciao ciao ciao ciao</w:t>
-      </w:r>
-      <w:r>
-        <w:t xml:space="preserve"> Documentation:</w:t>
-      </w:r>
-      <w:r>
+    </w:p>
+    <w:p>
+      <w:pPr>
+        <w:jc w:val="left"/>
         <w:rPr>
+          <w:color w:val="0F4761" w:themeColor="accent1" w:themeShade="BF"/>
           <w:u w:val="single"/>
         </w:rPr>
-        <w:t xml:space="preserve"> </w:t>
-      </w:r>
-      <w:r>
-        <w:t>https://google.</w:t>
-      </w:r>
-      <w:r>
-        <w:t>com/ciaociaociao</w:t>
-      </w:r>
-      <w:r>
-        <w:t>ciao</w:t>
-      </w:r>
+      </w:pPr>
+    </w:p>
+    <w:p>
+      <w:pPr>
+        <w:jc w:val="left"/>
+        <w:rPr>
+          <w:color w:val="0F4761" w:themeColor="accent1" w:themeShade="BF"/>
+          <w:u w:val="single"/>
+        </w:rPr>
+      </w:pPr>
+    </w:p>
+    <w:p>
+      <w:pPr>
+        <w:jc w:val="left"/>
+        <w:rPr>
+          <w:color w:val="0F4761" w:themeColor="accent1" w:themeShade="BF"/>
+          <w:u w:val="single"/>
+        </w:rPr>
+      </w:pPr>
+    </w:p>
+    <w:p>
+      <w:pPr>
+        <w:jc w:val="left"/>
+        <w:rPr>
+          <w:color w:val="0F4761" w:themeColor="accent1" w:themeShade="BF"/>
+          <w:u w:val="single"/>
+        </w:rPr>
+      </w:pPr>
+    </w:p>
+    <w:p>
+      <w:pPr>
+        <w:jc w:val="left"/>
+        <w:rPr>
+          <w:color w:val="0F4761" w:themeColor="accent1" w:themeShade="BF"/>
+          <w:u w:val="single"/>
+        </w:rPr>
+      </w:pPr>
+    </w:p>
+    <w:sdt>
+      <w:sdtPr>
+        <w:rPr>
+          <w:lang w:val="en-GB"/>
+        </w:rPr>
+        <w:id w:val="424626726"/>
+        <w:docPartObj>
+          <w:docPartGallery w:val="Bibliographies"/>
+          <w:docPartUnique/>
+        </w:docPartObj>
+      </w:sdtPr>
+      <w:sdtEndPr>
+        <w:rPr>
+          <w:rFonts w:ascii="Book Antiqua" w:eastAsia="Book Antiqua" w:hAnsi="Book Antiqua" w:cs="Book Antiqua"/>
+          <w:b w:val="0"/>
+          <w:bCs w:val="0"/>
+          <w:color w:val="auto"/>
+          <w:sz w:val="28"/>
+          <w:szCs w:val="28"/>
+          <w:lang w:val="it-IT"/>
+        </w:rPr>
+      </w:sdtEndPr>
+      <w:sdtContent>
+        <w:p>
+          <w:pPr>
+            <w:pStyle w:val="Heading1"/>
+          </w:pPr>
+          <w:r>
+            <w:rPr>
+              <w:lang w:val="en-GB"/>
+            </w:rPr>
+            <w:t>References</w:t>
+          </w:r>
+        </w:p>
+        <w:sdt>
+          <w:sdtPr>
+            <w:id w:val="-573587230"/>
+            <w:bibliography/>
+          </w:sdtPr>
+          <w:sdtContent>
+            <w:p>
+              <w:pPr>
+                <w:pStyle w:val="Bibliography"/>
+                <w:ind w:left="720" w:hanging="720"/>
+                <w:rPr>
+                  <w:noProof/>
+                  <w:sz w:val="24"/>
+                  <w:szCs w:val="24"/>
+                  <w:lang w:val="en-GB"/>
+                </w:rPr>
+              </w:pPr>
+              <w:r>
+                <w:fldChar w:fldCharType="begin"/>
+              </w:r>
+              <w:r>
+                <w:instrText>BIBLIOGRAPHY</w:instrText>
+              </w:r>
+              <w:r>
+                <w:fldChar w:fldCharType="separate"/>
+              </w:r>
+              <w:r>
+                <w:rPr>
+                  <w:i/>
+                  <w:iCs/>
+                  <w:noProof/>
+                  <w:lang w:val="en-GB"/>
+                </w:rPr>
+                <w:t>FerroPerm Piezoceramics.</w:t>
+              </w:r>
+              <w:r>
+                <w:rPr>
+                  <w:noProof/>
+                  <w:lang w:val="en-GB"/>
+                </w:rPr>
+                <w:t xml:space="preserve"> (n.d.). Retrieved from FerroPerm Piezoceramics: https://www.ferropermpiezoceramics.com/wp-content/uploads/2019/03/Difference-hard-and-soft.pdf</w:t>
+              </w:r>
+            </w:p>
+            <w:p>
+              <w:pPr>
+                <w:pStyle w:val="Bibliography"/>
+                <w:ind w:left="720" w:hanging="720"/>
+                <w:rPr>
+                  <w:noProof/>
+                  <w:lang w:val="en-GB"/>
+                </w:rPr>
+              </w:pPr>
+              <w:r>
+                <w:rPr>
+                  <w:i/>
+                  <w:iCs/>
+                  <w:noProof/>
+                  <w:lang w:val="en-GB"/>
+                </w:rPr>
+                <w:t>Soft vs. Hard Piezo Ceramics</w:t>
+              </w:r>
+              <w:r>
+                <w:rPr>
+                  <w:noProof/>
+                  <w:lang w:val="en-GB"/>
+                </w:rPr>
+                <w:t>. (n.d.). Retrieved from American Piezo: https://www.americanpiezo.com/knowledge-center/piezo-theory/ceramics/</w:t>
+              </w:r>
+            </w:p>
+            <w:p>
+              <w:r>
+                <w:rPr>
+                  <w:b/>
+                  <w:bCs/>
+                </w:rPr>
+                <w:lastRenderedPageBreak/>
+                <w:fldChar w:fldCharType="end"/>
+              </w:r>
+            </w:p>
+          </w:sdtContent>
+        </w:sdt>
+      </w:sdtContent>
+    </w:sdt>
+    <w:p>
+      <w:pPr>
+        <w:jc w:val="left"/>
+        <w:rPr>
+          <w:color w:val="0F4761" w:themeColor="accent1" w:themeShade="BF"/>
+          <w:u w:val="single"/>
+        </w:rPr>
+      </w:pPr>
     </w:p>
     <w:sectPr>
-      <w:footerReference w:type="default" r:id="rId11"/>
+      <w:footerReference w:type="default" r:id="rId12"/>
       <w:type w:val="continuous"/>
       <w:pgSz w:w="11906" w:h="16838"/>
       <w:pgMar w:top="1440" w:right="1440" w:bottom="1440" w:left="1440" w:header="0" w:footer="0" w:gutter="0"/>
@@ -2402,6 +3465,119 @@
     </w:lvl>
   </w:abstractNum>
   <w:abstractNum w:abstractNumId="10" w15:restartNumberingAfterBreak="0">
+    <w:nsid w:val="1B7F7D01"/>
+    <w:multiLevelType w:val="hybridMultilevel"/>
+    <w:tmpl w:val="DED2CF54"/>
+    <w:lvl w:ilvl="0" w:tplc="04100001">
+      <w:start w:val="1"/>
+      <w:numFmt w:val="bullet"/>
+      <w:lvlText w:val=""/>
+      <w:lvlJc w:val="left"/>
+      <w:pPr>
+        <w:ind w:left="720" w:hanging="360"/>
+      </w:pPr>
+      <w:rPr>
+        <w:rFonts w:ascii="Symbol" w:hAnsi="Symbol" w:hint="default"/>
+      </w:rPr>
+    </w:lvl>
+    <w:lvl w:ilvl="1" w:tplc="04100003" w:tentative="1">
+      <w:start w:val="1"/>
+      <w:numFmt w:val="bullet"/>
+      <w:lvlText w:val="o"/>
+      <w:lvlJc w:val="left"/>
+      <w:pPr>
+        <w:ind w:left="1440" w:hanging="360"/>
+      </w:pPr>
+      <w:rPr>
+        <w:rFonts w:ascii="Courier New" w:hAnsi="Courier New" w:cs="Courier New" w:hint="default"/>
+      </w:rPr>
+    </w:lvl>
+    <w:lvl w:ilvl="2" w:tplc="04100005" w:tentative="1">
+      <w:start w:val="1"/>
+      <w:numFmt w:val="bullet"/>
+      <w:lvlText w:val=""/>
+      <w:lvlJc w:val="left"/>
+      <w:pPr>
+        <w:ind w:left="2160" w:hanging="360"/>
+      </w:pPr>
+      <w:rPr>
+        <w:rFonts w:ascii="Wingdings" w:hAnsi="Wingdings" w:hint="default"/>
+      </w:rPr>
+    </w:lvl>
+    <w:lvl w:ilvl="3" w:tplc="04100001" w:tentative="1">
+      <w:start w:val="1"/>
+      <w:numFmt w:val="bullet"/>
+      <w:lvlText w:val=""/>
+      <w:lvlJc w:val="left"/>
+      <w:pPr>
+        <w:ind w:left="2880" w:hanging="360"/>
+      </w:pPr>
+      <w:rPr>
+        <w:rFonts w:ascii="Symbol" w:hAnsi="Symbol" w:hint="default"/>
+      </w:rPr>
+    </w:lvl>
+    <w:lvl w:ilvl="4" w:tplc="04100003" w:tentative="1">
+      <w:start w:val="1"/>
+      <w:numFmt w:val="bullet"/>
+      <w:lvlText w:val="o"/>
+      <w:lvlJc w:val="left"/>
+      <w:pPr>
+        <w:ind w:left="3600" w:hanging="360"/>
+      </w:pPr>
+      <w:rPr>
+        <w:rFonts w:ascii="Courier New" w:hAnsi="Courier New" w:cs="Courier New" w:hint="default"/>
+      </w:rPr>
+    </w:lvl>
+    <w:lvl w:ilvl="5" w:tplc="04100005" w:tentative="1">
+      <w:start w:val="1"/>
+      <w:numFmt w:val="bullet"/>
+      <w:lvlText w:val=""/>
+      <w:lvlJc w:val="left"/>
+      <w:pPr>
+        <w:ind w:left="4320" w:hanging="360"/>
+      </w:pPr>
+      <w:rPr>
+        <w:rFonts w:ascii="Wingdings" w:hAnsi="Wingdings" w:hint="default"/>
+      </w:rPr>
+    </w:lvl>
+    <w:lvl w:ilvl="6" w:tplc="04100001" w:tentative="1">
+      <w:start w:val="1"/>
+      <w:numFmt w:val="bullet"/>
+      <w:lvlText w:val=""/>
+      <w:lvlJc w:val="left"/>
+      <w:pPr>
+        <w:ind w:left="5040" w:hanging="360"/>
+      </w:pPr>
+      <w:rPr>
+        <w:rFonts w:ascii="Symbol" w:hAnsi="Symbol" w:hint="default"/>
+      </w:rPr>
+    </w:lvl>
+    <w:lvl w:ilvl="7" w:tplc="04100003" w:tentative="1">
+      <w:start w:val="1"/>
+      <w:numFmt w:val="bullet"/>
+      <w:lvlText w:val="o"/>
+      <w:lvlJc w:val="left"/>
+      <w:pPr>
+        <w:ind w:left="5760" w:hanging="360"/>
+      </w:pPr>
+      <w:rPr>
+        <w:rFonts w:ascii="Courier New" w:hAnsi="Courier New" w:cs="Courier New" w:hint="default"/>
+      </w:rPr>
+    </w:lvl>
+    <w:lvl w:ilvl="8" w:tplc="04100005" w:tentative="1">
+      <w:start w:val="1"/>
+      <w:numFmt w:val="bullet"/>
+      <w:lvlText w:val=""/>
+      <w:lvlJc w:val="left"/>
+      <w:pPr>
+        <w:ind w:left="6480" w:hanging="360"/>
+      </w:pPr>
+      <w:rPr>
+        <w:rFonts w:ascii="Wingdings" w:hAnsi="Wingdings" w:hint="default"/>
+      </w:rPr>
+    </w:lvl>
+  </w:abstractNum>
+  <w:abstractNum w:abstractNumId="11" w15:restartNumberingAfterBreak="0">
     <w:nsid w:val="1D0BEA7C"/>
     <w:multiLevelType w:val="hybridMultilevel"/>
     <w:tmpl w:val="4C444748"/>
@@ -2515,7 +3691,7 @@
       </w:rPr>
     </w:lvl>
   </w:abstractNum>
-  <w:abstractNum w:abstractNumId="11" w15:restartNumberingAfterBreak="0">
+  <w:abstractNum w:abstractNumId="12" w15:restartNumberingAfterBreak="0">
     <w:nsid w:val="20702F4D"/>
     <w:multiLevelType w:val="hybridMultilevel"/>
     <w:tmpl w:val="43F8DF2A"/>
@@ -2601,7 +3777,7 @@
       </w:pPr>
     </w:lvl>
   </w:abstractNum>
-  <w:abstractNum w:abstractNumId="12" w15:restartNumberingAfterBreak="0">
+  <w:abstractNum w:abstractNumId="13" w15:restartNumberingAfterBreak="0">
     <w:nsid w:val="20AC9139"/>
     <w:multiLevelType w:val="hybridMultilevel"/>
     <w:tmpl w:val="C3A2D5C2"/>
@@ -2714,7 +3890,7 @@
       </w:rPr>
     </w:lvl>
   </w:abstractNum>
-  <w:abstractNum w:abstractNumId="13" w15:restartNumberingAfterBreak="0">
+  <w:abstractNum w:abstractNumId="14" w15:restartNumberingAfterBreak="0">
     <w:nsid w:val="24BA7CF3"/>
     <w:multiLevelType w:val="hybridMultilevel"/>
     <w:tmpl w:val="501A7140"/>
@@ -2827,7 +4003,7 @@
       </w:rPr>
     </w:lvl>
   </w:abstractNum>
-  <w:abstractNum w:abstractNumId="14" w15:restartNumberingAfterBreak="0">
+  <w:abstractNum w:abstractNumId="15" w15:restartNumberingAfterBreak="0">
     <w:nsid w:val="283BEFA0"/>
     <w:multiLevelType w:val="hybridMultilevel"/>
     <w:tmpl w:val="714AC136"/>
@@ -2940,7 +4116,7 @@
       </w:rPr>
     </w:lvl>
   </w:abstractNum>
-  <w:abstractNum w:abstractNumId="15" w15:restartNumberingAfterBreak="0">
+  <w:abstractNum w:abstractNumId="16" w15:restartNumberingAfterBreak="0">
     <w:nsid w:val="28648F77"/>
     <w:multiLevelType w:val="hybridMultilevel"/>
     <w:tmpl w:val="5F6E66D6"/>
@@ -3053,7 +4229,7 @@
       </w:rPr>
     </w:lvl>
   </w:abstractNum>
-  <w:abstractNum w:abstractNumId="16" w15:restartNumberingAfterBreak="0">
+  <w:abstractNum w:abstractNumId="17" w15:restartNumberingAfterBreak="0">
     <w:nsid w:val="2FB9C124"/>
     <w:multiLevelType w:val="hybridMultilevel"/>
     <w:tmpl w:val="D406AAB0"/>
@@ -3166,7 +4342,120 @@
       </w:rPr>
     </w:lvl>
   </w:abstractNum>
-  <w:abstractNum w:abstractNumId="17" w15:restartNumberingAfterBreak="0">
+  <w:abstractNum w:abstractNumId="18" w15:restartNumberingAfterBreak="0">
+    <w:nsid w:val="327873F2"/>
+    <w:multiLevelType w:val="hybridMultilevel"/>
+    <w:tmpl w:val="AE0A6170"/>
+    <w:lvl w:ilvl="0" w:tplc="04100001">
+      <w:start w:val="1"/>
+      <w:numFmt w:val="bullet"/>
+      <w:lvlText w:val=""/>
+      <w:lvlJc w:val="left"/>
+      <w:pPr>
+        <w:ind w:left="720" w:hanging="360"/>
+      </w:pPr>
+      <w:rPr>
+        <w:rFonts w:ascii="Symbol" w:hAnsi="Symbol" w:hint="default"/>
+      </w:rPr>
+    </w:lvl>
+    <w:lvl w:ilvl="1" w:tplc="04100003" w:tentative="1">
+      <w:start w:val="1"/>
+      <w:numFmt w:val="bullet"/>
+      <w:lvlText w:val="o"/>
+      <w:lvlJc w:val="left"/>
+      <w:pPr>
+        <w:ind w:left="1440" w:hanging="360"/>
+      </w:pPr>
+      <w:rPr>
+        <w:rFonts w:ascii="Courier New" w:hAnsi="Courier New" w:cs="Courier New" w:hint="default"/>
+      </w:rPr>
+    </w:lvl>
+    <w:lvl w:ilvl="2" w:tplc="04100005" w:tentative="1">
+      <w:start w:val="1"/>
+      <w:numFmt w:val="bullet"/>
+      <w:lvlText w:val=""/>
+      <w:lvlJc w:val="left"/>
+      <w:pPr>
+        <w:ind w:left="2160" w:hanging="360"/>
+      </w:pPr>
+      <w:rPr>
+        <w:rFonts w:ascii="Wingdings" w:hAnsi="Wingdings" w:hint="default"/>
+      </w:rPr>
+    </w:lvl>
+    <w:lvl w:ilvl="3" w:tplc="04100001" w:tentative="1">
+      <w:start w:val="1"/>
+      <w:numFmt w:val="bullet"/>
+      <w:lvlText w:val=""/>
+      <w:lvlJc w:val="left"/>
+      <w:pPr>
+        <w:ind w:left="2880" w:hanging="360"/>
+      </w:pPr>
+      <w:rPr>
+        <w:rFonts w:ascii="Symbol" w:hAnsi="Symbol" w:hint="default"/>
+      </w:rPr>
+    </w:lvl>
+    <w:lvl w:ilvl="4" w:tplc="04100003" w:tentative="1">
+      <w:start w:val="1"/>
+      <w:numFmt w:val="bullet"/>
+      <w:lvlText w:val="o"/>
+      <w:lvlJc w:val="left"/>
+      <w:pPr>
+        <w:ind w:left="3600" w:hanging="360"/>
+      </w:pPr>
+      <w:rPr>
+        <w:rFonts w:ascii="Courier New" w:hAnsi="Courier New" w:cs="Courier New" w:hint="default"/>
+      </w:rPr>
+    </w:lvl>
+    <w:lvl w:ilvl="5" w:tplc="04100005" w:tentative="1">
+      <w:start w:val="1"/>
+      <w:numFmt w:val="bullet"/>
+      <w:lvlText w:val=""/>
+      <w:lvlJc w:val="left"/>
+      <w:pPr>
+        <w:ind w:left="4320" w:hanging="360"/>
+      </w:pPr>
+      <w:rPr>
+        <w:rFonts w:ascii="Wingdings" w:hAnsi="Wingdings" w:hint="default"/>
+      </w:rPr>
+    </w:lvl>
+    <w:lvl w:ilvl="6" w:tplc="04100001" w:tentative="1">
+      <w:start w:val="1"/>
+      <w:numFmt w:val="bullet"/>
+      <w:lvlText w:val=""/>
+      <w:lvlJc w:val="left"/>
+      <w:pPr>
+        <w:ind w:left="5040" w:hanging="360"/>
+      </w:pPr>
+      <w:rPr>
+        <w:rFonts w:ascii="Symbol" w:hAnsi="Symbol" w:hint="default"/>
+      </w:rPr>
+    </w:lvl>
+    <w:lvl w:ilvl="7" w:tplc="04100003" w:tentative="1">
+      <w:start w:val="1"/>
+      <w:numFmt w:val="bullet"/>
+      <w:lvlText w:val="o"/>
+      <w:lvlJc w:val="left"/>
+      <w:pPr>
+        <w:ind w:left="5760" w:hanging="360"/>
+      </w:pPr>
+      <w:rPr>
+        <w:rFonts w:ascii="Courier New" w:hAnsi="Courier New" w:cs="Courier New" w:hint="default"/>
+      </w:rPr>
+    </w:lvl>
+    <w:lvl w:ilvl="8" w:tplc="04100005" w:tentative="1">
+      <w:start w:val="1"/>
+      <w:numFmt w:val="bullet"/>
+      <w:lvlText w:val=""/>
+      <w:lvlJc w:val="left"/>
+      <w:pPr>
+        <w:ind w:left="6480" w:hanging="360"/>
+      </w:pPr>
+      <w:rPr>
+        <w:rFonts w:ascii="Wingdings" w:hAnsi="Wingdings" w:hint="default"/>
+      </w:rPr>
+    </w:lvl>
+  </w:abstractNum>
+  <w:abstractNum w:abstractNumId="19" w15:restartNumberingAfterBreak="0">
     <w:nsid w:val="357C2F34"/>
     <w:multiLevelType w:val="hybridMultilevel"/>
     <w:tmpl w:val="9F74C0F4"/>
@@ -3279,7 +4568,7 @@
       </w:rPr>
     </w:lvl>
   </w:abstractNum>
-  <w:abstractNum w:abstractNumId="18" w15:restartNumberingAfterBreak="0">
+  <w:abstractNum w:abstractNumId="20" w15:restartNumberingAfterBreak="0">
     <w:nsid w:val="35F3F56E"/>
     <w:multiLevelType w:val="hybridMultilevel"/>
     <w:tmpl w:val="C2CA5148"/>
@@ -3392,7 +4681,7 @@
       </w:rPr>
     </w:lvl>
   </w:abstractNum>
-  <w:abstractNum w:abstractNumId="19" w15:restartNumberingAfterBreak="0">
+  <w:abstractNum w:abstractNumId="21" w15:restartNumberingAfterBreak="0">
     <w:nsid w:val="38676D2C"/>
     <w:multiLevelType w:val="hybridMultilevel"/>
     <w:tmpl w:val="361ADBE4"/>
@@ -3505,7 +4794,7 @@
       </w:rPr>
     </w:lvl>
   </w:abstractNum>
-  <w:abstractNum w:abstractNumId="20" w15:restartNumberingAfterBreak="0">
+  <w:abstractNum w:abstractNumId="22" w15:restartNumberingAfterBreak="0">
     <w:nsid w:val="3BF4258B"/>
     <w:multiLevelType w:val="hybridMultilevel"/>
     <w:tmpl w:val="5B728A90"/>
@@ -3618,7 +4907,7 @@
       </w:rPr>
     </w:lvl>
   </w:abstractNum>
-  <w:abstractNum w:abstractNumId="21" w15:restartNumberingAfterBreak="0">
+  <w:abstractNum w:abstractNumId="23" w15:restartNumberingAfterBreak="0">
     <w:nsid w:val="3E824438"/>
     <w:multiLevelType w:val="hybridMultilevel"/>
     <w:tmpl w:val="70BEAE68"/>
@@ -3731,7 +5020,7 @@
       </w:rPr>
     </w:lvl>
   </w:abstractNum>
-  <w:abstractNum w:abstractNumId="22" w15:restartNumberingAfterBreak="0">
+  <w:abstractNum w:abstractNumId="24" w15:restartNumberingAfterBreak="0">
     <w:nsid w:val="40639AE1"/>
     <w:multiLevelType w:val="hybridMultilevel"/>
     <w:tmpl w:val="553C6C48"/>
@@ -3844,7 +5133,7 @@
       </w:rPr>
     </w:lvl>
   </w:abstractNum>
-  <w:abstractNum w:abstractNumId="23" w15:restartNumberingAfterBreak="0">
+  <w:abstractNum w:abstractNumId="25" w15:restartNumberingAfterBreak="0">
     <w:nsid w:val="419FD24B"/>
     <w:multiLevelType w:val="hybridMultilevel"/>
     <w:tmpl w:val="4FC84556"/>
@@ -3957,7 +5246,7 @@
       </w:rPr>
     </w:lvl>
   </w:abstractNum>
-  <w:abstractNum w:abstractNumId="24" w15:restartNumberingAfterBreak="0">
+  <w:abstractNum w:abstractNumId="26" w15:restartNumberingAfterBreak="0">
     <w:nsid w:val="426F3940"/>
     <w:multiLevelType w:val="hybridMultilevel"/>
     <w:tmpl w:val="F84C07F6"/>
@@ -4070,7 +5359,7 @@
       </w:rPr>
     </w:lvl>
   </w:abstractNum>
-  <w:abstractNum w:abstractNumId="25" w15:restartNumberingAfterBreak="0">
+  <w:abstractNum w:abstractNumId="27" w15:restartNumberingAfterBreak="0">
     <w:nsid w:val="452D967F"/>
     <w:multiLevelType w:val="hybridMultilevel"/>
     <w:tmpl w:val="C59EE176"/>
@@ -4183,7 +5472,7 @@
       </w:rPr>
     </w:lvl>
   </w:abstractNum>
-  <w:abstractNum w:abstractNumId="26" w15:restartNumberingAfterBreak="0">
+  <w:abstractNum w:abstractNumId="28" w15:restartNumberingAfterBreak="0">
     <w:nsid w:val="478FE984"/>
     <w:multiLevelType w:val="hybridMultilevel"/>
     <w:tmpl w:val="B7B40770"/>
@@ -4296,7 +5585,7 @@
       </w:rPr>
     </w:lvl>
   </w:abstractNum>
-  <w:abstractNum w:abstractNumId="27" w15:restartNumberingAfterBreak="0">
+  <w:abstractNum w:abstractNumId="29" w15:restartNumberingAfterBreak="0">
     <w:nsid w:val="47D57CA4"/>
     <w:multiLevelType w:val="hybridMultilevel"/>
     <w:tmpl w:val="E66ED0D0"/>
@@ -4382,7 +5671,7 @@
       </w:pPr>
     </w:lvl>
   </w:abstractNum>
-  <w:abstractNum w:abstractNumId="28" w15:restartNumberingAfterBreak="0">
+  <w:abstractNum w:abstractNumId="30" w15:restartNumberingAfterBreak="0">
     <w:nsid w:val="508EE2BC"/>
     <w:multiLevelType w:val="hybridMultilevel"/>
     <w:tmpl w:val="E31EA6B6"/>
@@ -4495,7 +5784,7 @@
       </w:rPr>
     </w:lvl>
   </w:abstractNum>
-  <w:abstractNum w:abstractNumId="29" w15:restartNumberingAfterBreak="0">
+  <w:abstractNum w:abstractNumId="31" w15:restartNumberingAfterBreak="0">
     <w:nsid w:val="53D430B5"/>
     <w:multiLevelType w:val="hybridMultilevel"/>
     <w:tmpl w:val="087CBE88"/>
@@ -4608,7 +5897,7 @@
       </w:rPr>
     </w:lvl>
   </w:abstractNum>
-  <w:abstractNum w:abstractNumId="30" w15:restartNumberingAfterBreak="0">
+  <w:abstractNum w:abstractNumId="32" w15:restartNumberingAfterBreak="0">
     <w:nsid w:val="54F80DED"/>
     <w:multiLevelType w:val="hybridMultilevel"/>
     <w:tmpl w:val="7960B3FE"/>
@@ -4721,7 +6010,7 @@
       </w:rPr>
     </w:lvl>
   </w:abstractNum>
-  <w:abstractNum w:abstractNumId="31" w15:restartNumberingAfterBreak="0">
+  <w:abstractNum w:abstractNumId="33" w15:restartNumberingAfterBreak="0">
     <w:nsid w:val="5E3369D8"/>
     <w:multiLevelType w:val="hybridMultilevel"/>
     <w:tmpl w:val="CF12958E"/>
@@ -4834,7 +6123,7 @@
       </w:rPr>
     </w:lvl>
   </w:abstractNum>
-  <w:abstractNum w:abstractNumId="32" w15:restartNumberingAfterBreak="0">
+  <w:abstractNum w:abstractNumId="34" w15:restartNumberingAfterBreak="0">
     <w:nsid w:val="5EDA466C"/>
     <w:multiLevelType w:val="hybridMultilevel"/>
     <w:tmpl w:val="88F8F152"/>
@@ -4947,7 +6236,7 @@
       </w:rPr>
     </w:lvl>
   </w:abstractNum>
-  <w:abstractNum w:abstractNumId="33" w15:restartNumberingAfterBreak="0">
+  <w:abstractNum w:abstractNumId="35" w15:restartNumberingAfterBreak="0">
     <w:nsid w:val="632A64BB"/>
     <w:multiLevelType w:val="hybridMultilevel"/>
     <w:tmpl w:val="D34464AE"/>
@@ -5033,7 +6322,7 @@
       </w:pPr>
     </w:lvl>
   </w:abstractNum>
-  <w:abstractNum w:abstractNumId="34" w15:restartNumberingAfterBreak="0">
+  <w:abstractNum w:abstractNumId="36" w15:restartNumberingAfterBreak="0">
     <w:nsid w:val="6977A44E"/>
     <w:multiLevelType w:val="hybridMultilevel"/>
     <w:tmpl w:val="852C7AFE"/>
@@ -5146,7 +6435,7 @@
       </w:rPr>
     </w:lvl>
   </w:abstractNum>
-  <w:abstractNum w:abstractNumId="35" w15:restartNumberingAfterBreak="0">
+  <w:abstractNum w:abstractNumId="37" w15:restartNumberingAfterBreak="0">
     <w:nsid w:val="6C1DE0DD"/>
     <w:multiLevelType w:val="hybridMultilevel"/>
     <w:tmpl w:val="71E4D34A"/>
@@ -5259,7 +6548,7 @@
       </w:rPr>
     </w:lvl>
   </w:abstractNum>
-  <w:abstractNum w:abstractNumId="36" w15:restartNumberingAfterBreak="0">
+  <w:abstractNum w:abstractNumId="38" w15:restartNumberingAfterBreak="0">
     <w:nsid w:val="6E9296EC"/>
     <w:multiLevelType w:val="hybridMultilevel"/>
     <w:tmpl w:val="560EEE00"/>
@@ -5372,7 +6661,7 @@
       </w:rPr>
     </w:lvl>
   </w:abstractNum>
-  <w:abstractNum w:abstractNumId="37" w15:restartNumberingAfterBreak="0">
+  <w:abstractNum w:abstractNumId="39" w15:restartNumberingAfterBreak="0">
     <w:nsid w:val="726573BF"/>
     <w:multiLevelType w:val="hybridMultilevel"/>
     <w:tmpl w:val="78D03C54"/>
@@ -5458,7 +6747,7 @@
       </w:pPr>
     </w:lvl>
   </w:abstractNum>
-  <w:abstractNum w:abstractNumId="38" w15:restartNumberingAfterBreak="0">
+  <w:abstractNum w:abstractNumId="40" w15:restartNumberingAfterBreak="0">
     <w:nsid w:val="7338FDC6"/>
     <w:multiLevelType w:val="hybridMultilevel"/>
     <w:tmpl w:val="A1245E90"/>
@@ -5571,7 +6860,120 @@
       </w:rPr>
     </w:lvl>
   </w:abstractNum>
-  <w:abstractNum w:abstractNumId="39" w15:restartNumberingAfterBreak="0">
+  <w:abstractNum w:abstractNumId="41" w15:restartNumberingAfterBreak="0">
+    <w:nsid w:val="733B5E66"/>
+    <w:multiLevelType w:val="hybridMultilevel"/>
+    <w:tmpl w:val="59DA7AA2"/>
+    <w:lvl w:ilvl="0" w:tplc="04100001">
+      <w:start w:val="1"/>
+      <w:numFmt w:val="bullet"/>
+      <w:lvlText w:val=""/>
+      <w:lvlJc w:val="left"/>
+      <w:pPr>
+        <w:ind w:left="720" w:hanging="360"/>
+      </w:pPr>
+      <w:rPr>
+        <w:rFonts w:ascii="Symbol" w:hAnsi="Symbol" w:hint="default"/>
+      </w:rPr>
+    </w:lvl>
+    <w:lvl w:ilvl="1" w:tplc="04100003" w:tentative="1">
+      <w:start w:val="1"/>
+      <w:numFmt w:val="bullet"/>
+      <w:lvlText w:val="o"/>
+      <w:lvlJc w:val="left"/>
+      <w:pPr>
+        <w:ind w:left="1440" w:hanging="360"/>
+      </w:pPr>
+      <w:rPr>
+        <w:rFonts w:ascii="Courier New" w:hAnsi="Courier New" w:cs="Courier New" w:hint="default"/>
+      </w:rPr>
+    </w:lvl>
+    <w:lvl w:ilvl="2" w:tplc="04100005" w:tentative="1">
+      <w:start w:val="1"/>
+      <w:numFmt w:val="bullet"/>
+      <w:lvlText w:val=""/>
+      <w:lvlJc w:val="left"/>
+      <w:pPr>
+        <w:ind w:left="2160" w:hanging="360"/>
+      </w:pPr>
+      <w:rPr>
+        <w:rFonts w:ascii="Wingdings" w:hAnsi="Wingdings" w:hint="default"/>
+      </w:rPr>
+    </w:lvl>
+    <w:lvl w:ilvl="3" w:tplc="04100001" w:tentative="1">
+      <w:start w:val="1"/>
+      <w:numFmt w:val="bullet"/>
+      <w:lvlText w:val=""/>
+      <w:lvlJc w:val="left"/>
+      <w:pPr>
+        <w:ind w:left="2880" w:hanging="360"/>
+      </w:pPr>
+      <w:rPr>
+        <w:rFonts w:ascii="Symbol" w:hAnsi="Symbol" w:hint="default"/>
+      </w:rPr>
+    </w:lvl>
+    <w:lvl w:ilvl="4" w:tplc="04100003" w:tentative="1">
+      <w:start w:val="1"/>
+      <w:numFmt w:val="bullet"/>
+      <w:lvlText w:val="o"/>
+      <w:lvlJc w:val="left"/>
+      <w:pPr>
+        <w:ind w:left="3600" w:hanging="360"/>
+      </w:pPr>
+      <w:rPr>
+        <w:rFonts w:ascii="Courier New" w:hAnsi="Courier New" w:cs="Courier New" w:hint="default"/>
+      </w:rPr>
+    </w:lvl>
+    <w:lvl w:ilvl="5" w:tplc="04100005" w:tentative="1">
+      <w:start w:val="1"/>
+      <w:numFmt w:val="bullet"/>
+      <w:lvlText w:val=""/>
+      <w:lvlJc w:val="left"/>
+      <w:pPr>
+        <w:ind w:left="4320" w:hanging="360"/>
+      </w:pPr>
+      <w:rPr>
+        <w:rFonts w:ascii="Wingdings" w:hAnsi="Wingdings" w:hint="default"/>
+      </w:rPr>
+    </w:lvl>
+    <w:lvl w:ilvl="6" w:tplc="04100001" w:tentative="1">
+      <w:start w:val="1"/>
+      <w:numFmt w:val="bullet"/>
+      <w:lvlText w:val=""/>
+      <w:lvlJc w:val="left"/>
+      <w:pPr>
+        <w:ind w:left="5040" w:hanging="360"/>
+      </w:pPr>
+      <w:rPr>
+        <w:rFonts w:ascii="Symbol" w:hAnsi="Symbol" w:hint="default"/>
+      </w:rPr>
+    </w:lvl>
+    <w:lvl w:ilvl="7" w:tplc="04100003" w:tentative="1">
+      <w:start w:val="1"/>
+      <w:numFmt w:val="bullet"/>
+      <w:lvlText w:val="o"/>
+      <w:lvlJc w:val="left"/>
+      <w:pPr>
+        <w:ind w:left="5760" w:hanging="360"/>
+      </w:pPr>
+      <w:rPr>
+        <w:rFonts w:ascii="Courier New" w:hAnsi="Courier New" w:cs="Courier New" w:hint="default"/>
+      </w:rPr>
+    </w:lvl>
+    <w:lvl w:ilvl="8" w:tplc="04100005" w:tentative="1">
+      <w:start w:val="1"/>
+      <w:numFmt w:val="bullet"/>
+      <w:lvlText w:val=""/>
+      <w:lvlJc w:val="left"/>
+      <w:pPr>
+        <w:ind w:left="6480" w:hanging="360"/>
+      </w:pPr>
+      <w:rPr>
+        <w:rFonts w:ascii="Wingdings" w:hAnsi="Wingdings" w:hint="default"/>
+      </w:rPr>
+    </w:lvl>
+  </w:abstractNum>
+  <w:abstractNum w:abstractNumId="42" w15:restartNumberingAfterBreak="0">
     <w:nsid w:val="755D500B"/>
     <w:multiLevelType w:val="hybridMultilevel"/>
     <w:tmpl w:val="15001B4C"/>
@@ -5684,7 +7086,7 @@
       </w:rPr>
     </w:lvl>
   </w:abstractNum>
-  <w:abstractNum w:abstractNumId="40" w15:restartNumberingAfterBreak="0">
+  <w:abstractNum w:abstractNumId="43" w15:restartNumberingAfterBreak="0">
     <w:nsid w:val="7B29B53D"/>
     <w:multiLevelType w:val="hybridMultilevel"/>
     <w:tmpl w:val="EF1C96CC"/>
@@ -5797,7 +7199,7 @@
       </w:rPr>
     </w:lvl>
   </w:abstractNum>
-  <w:abstractNum w:abstractNumId="41" w15:restartNumberingAfterBreak="0">
+  <w:abstractNum w:abstractNumId="44" w15:restartNumberingAfterBreak="0">
     <w:nsid w:val="7E06A91B"/>
     <w:multiLevelType w:val="hybridMultilevel"/>
     <w:tmpl w:val="9B545A1E"/>
@@ -5910,7 +7312,7 @@
       </w:rPr>
     </w:lvl>
   </w:abstractNum>
-  <w:abstractNum w:abstractNumId="42" w15:restartNumberingAfterBreak="0">
+  <w:abstractNum w:abstractNumId="45" w15:restartNumberingAfterBreak="0">
     <w:nsid w:val="7E9204E2"/>
     <w:multiLevelType w:val="hybridMultilevel"/>
     <w:tmpl w:val="560EBD9A"/>
@@ -6024,19 +7426,19 @@
     </w:lvl>
   </w:abstractNum>
   <w:num w:numId="1" w16cid:durableId="2015104313">
-    <w:abstractNumId w:val="13"/>
+    <w:abstractNumId w:val="14"/>
   </w:num>
   <w:num w:numId="2" w16cid:durableId="1397122594">
-    <w:abstractNumId w:val="32"/>
+    <w:abstractNumId w:val="34"/>
   </w:num>
   <w:num w:numId="3" w16cid:durableId="1059133153">
     <w:abstractNumId w:val="6"/>
   </w:num>
   <w:num w:numId="4" w16cid:durableId="263735064">
-    <w:abstractNumId w:val="27"/>
+    <w:abstractNumId w:val="29"/>
   </w:num>
   <w:num w:numId="5" w16cid:durableId="994341424">
-    <w:abstractNumId w:val="33"/>
+    <w:abstractNumId w:val="35"/>
   </w:num>
   <w:num w:numId="6" w16cid:durableId="1445809309">
     <w:abstractNumId w:val="7"/>
@@ -6045,100 +7447,100 @@
     <w:abstractNumId w:val="9"/>
   </w:num>
   <w:num w:numId="8" w16cid:durableId="1446996856">
-    <w:abstractNumId w:val="34"/>
+    <w:abstractNumId w:val="36"/>
   </w:num>
   <w:num w:numId="9" w16cid:durableId="634532661">
-    <w:abstractNumId w:val="10"/>
+    <w:abstractNumId w:val="11"/>
   </w:num>
   <w:num w:numId="10" w16cid:durableId="954749476">
-    <w:abstractNumId w:val="30"/>
+    <w:abstractNumId w:val="32"/>
   </w:num>
   <w:num w:numId="11" w16cid:durableId="893781428">
+    <w:abstractNumId w:val="13"/>
+  </w:num>
+  <w:num w:numId="12" w16cid:durableId="1402558392">
+    <w:abstractNumId w:val="22"/>
+  </w:num>
+  <w:num w:numId="13" w16cid:durableId="1502235360">
+    <w:abstractNumId w:val="37"/>
+  </w:num>
+  <w:num w:numId="14" w16cid:durableId="487985871">
+    <w:abstractNumId w:val="40"/>
+  </w:num>
+  <w:num w:numId="15" w16cid:durableId="1866213917">
     <w:abstractNumId w:val="12"/>
   </w:num>
-  <w:num w:numId="12" w16cid:durableId="1402558392">
-    <w:abstractNumId w:val="20"/>
-  </w:num>
-  <w:num w:numId="13" w16cid:durableId="1502235360">
-    <w:abstractNumId w:val="35"/>
-  </w:num>
-  <w:num w:numId="14" w16cid:durableId="487985871">
-    <w:abstractNumId w:val="38"/>
-  </w:num>
-  <w:num w:numId="15" w16cid:durableId="1866213917">
-    <w:abstractNumId w:val="11"/>
-  </w:num>
   <w:num w:numId="16" w16cid:durableId="994526704">
-    <w:abstractNumId w:val="26"/>
+    <w:abstractNumId w:val="28"/>
   </w:num>
   <w:num w:numId="17" w16cid:durableId="834808957">
-    <w:abstractNumId w:val="41"/>
+    <w:abstractNumId w:val="44"/>
   </w:num>
   <w:num w:numId="18" w16cid:durableId="456871571">
-    <w:abstractNumId w:val="19"/>
+    <w:abstractNumId w:val="21"/>
   </w:num>
   <w:num w:numId="19" w16cid:durableId="47384870">
     <w:abstractNumId w:val="0"/>
   </w:num>
   <w:num w:numId="20" w16cid:durableId="2043939825">
-    <w:abstractNumId w:val="23"/>
+    <w:abstractNumId w:val="25"/>
   </w:num>
   <w:num w:numId="21" w16cid:durableId="1769540306">
     <w:abstractNumId w:val="4"/>
   </w:num>
   <w:num w:numId="22" w16cid:durableId="760561532">
-    <w:abstractNumId w:val="14"/>
+    <w:abstractNumId w:val="15"/>
   </w:num>
   <w:num w:numId="23" w16cid:durableId="528638659">
-    <w:abstractNumId w:val="18"/>
+    <w:abstractNumId w:val="20"/>
   </w:num>
   <w:num w:numId="24" w16cid:durableId="1620447981">
-    <w:abstractNumId w:val="29"/>
+    <w:abstractNumId w:val="31"/>
   </w:num>
   <w:num w:numId="25" w16cid:durableId="810563517">
-    <w:abstractNumId w:val="22"/>
+    <w:abstractNumId w:val="24"/>
   </w:num>
   <w:num w:numId="26" w16cid:durableId="1641961851">
-    <w:abstractNumId w:val="16"/>
+    <w:abstractNumId w:val="17"/>
   </w:num>
   <w:num w:numId="27" w16cid:durableId="834809103">
     <w:abstractNumId w:val="8"/>
   </w:num>
   <w:num w:numId="28" w16cid:durableId="1640261001">
-    <w:abstractNumId w:val="36"/>
+    <w:abstractNumId w:val="38"/>
   </w:num>
   <w:num w:numId="29" w16cid:durableId="1359551410">
-    <w:abstractNumId w:val="17"/>
+    <w:abstractNumId w:val="19"/>
   </w:num>
   <w:num w:numId="30" w16cid:durableId="1929187879">
-    <w:abstractNumId w:val="24"/>
+    <w:abstractNumId w:val="26"/>
   </w:num>
   <w:num w:numId="31" w16cid:durableId="1151561789">
-    <w:abstractNumId w:val="25"/>
+    <w:abstractNumId w:val="27"/>
   </w:num>
   <w:num w:numId="32" w16cid:durableId="2038003389">
     <w:abstractNumId w:val="3"/>
   </w:num>
   <w:num w:numId="33" w16cid:durableId="544370942">
-    <w:abstractNumId w:val="37"/>
+    <w:abstractNumId w:val="39"/>
   </w:num>
   <w:num w:numId="34" w16cid:durableId="1728260835">
-    <w:abstractNumId w:val="28"/>
+    <w:abstractNumId w:val="30"/>
   </w:num>
   <w:num w:numId="35" w16cid:durableId="1520004202">
-    <w:abstractNumId w:val="42"/>
+    <w:abstractNumId w:val="45"/>
   </w:num>
   <w:num w:numId="36" w16cid:durableId="654527223">
-    <w:abstractNumId w:val="31"/>
+    <w:abstractNumId w:val="33"/>
   </w:num>
   <w:num w:numId="37" w16cid:durableId="764880509">
     <w:abstractNumId w:val="2"/>
   </w:num>
   <w:num w:numId="38" w16cid:durableId="589193690">
-    <w:abstractNumId w:val="40"/>
+    <w:abstractNumId w:val="43"/>
   </w:num>
   <w:num w:numId="39" w16cid:durableId="1639920675">
-    <w:abstractNumId w:val="15"/>
+    <w:abstractNumId w:val="16"/>
   </w:num>
   <w:num w:numId="40" w16cid:durableId="699362285">
     <w:abstractNumId w:val="5"/>
@@ -6147,10 +7549,19 @@
     <w:abstractNumId w:val="1"/>
   </w:num>
   <w:num w:numId="42" w16cid:durableId="66847316">
-    <w:abstractNumId w:val="39"/>
+    <w:abstractNumId w:val="42"/>
   </w:num>
   <w:num w:numId="43" w16cid:durableId="1926114001">
-    <w:abstractNumId w:val="21"/>
+    <w:abstractNumId w:val="23"/>
+  </w:num>
+  <w:num w:numId="44" w16cid:durableId="275719307">
+    <w:abstractNumId w:val="10"/>
+  </w:num>
+  <w:num w:numId="45" w16cid:durableId="747262815">
+    <w:abstractNumId w:val="18"/>
+  </w:num>
+  <w:num w:numId="46" w16cid:durableId="1618901990">
+    <w:abstractNumId w:val="41"/>
   </w:num>
 </w:numbering>
 </file>
@@ -6567,6 +7978,7 @@
     <w:name w:val="heading 1"/>
     <w:basedOn w:val="Normal"/>
     <w:next w:val="Normal"/>
+    <w:link w:val="Heading1Char"/>
     <w:uiPriority w:val="9"/>
     <w:qFormat/>
     <w:rsid w:val="1E86AA1F"/>
@@ -6632,6 +8044,7 @@
   <w:style w:type="character" w:default="1" w:styleId="DefaultParagraphFont">
     <w:name w:val="Default Paragraph Font"/>
     <w:uiPriority w:val="1"/>
+    <w:semiHidden/>
     <w:unhideWhenUsed/>
   </w:style>
   <w:style w:type="table" w:default="1" w:styleId="TableNormal">
@@ -6916,6 +8329,59 @@
     <w:rPr>
       <w:color w:val="605E5C"/>
       <w:shd w:val="clear" w:color="auto" w:fill="E1DFDD"/>
+    </w:rPr>
+  </w:style>
+  <w:style w:type="paragraph" w:styleId="Caption">
+    <w:name w:val="caption"/>
+    <w:basedOn w:val="Normal"/>
+    <w:next w:val="Normal"/>
+    <w:uiPriority w:val="35"/>
+    <w:semiHidden/>
+    <w:unhideWhenUsed/>
+    <w:qFormat/>
+    <w:rsid w:val="00FB372E"/>
+    <w:pPr>
+      <w:spacing w:after="200" w:line="240" w:lineRule="auto"/>
+    </w:pPr>
+    <w:rPr>
+      <w:i/>
+      <w:iCs/>
+      <w:color w:val="0E2841" w:themeColor="text2"/>
+      <w:sz w:val="18"/>
+      <w:szCs w:val="18"/>
+    </w:rPr>
+  </w:style>
+  <w:style w:type="character" w:customStyle="1" w:styleId="Heading1Char">
+    <w:name w:val="Heading 1 Char"/>
+    <w:basedOn w:val="DefaultParagraphFont"/>
+    <w:link w:val="Heading1"/>
+    <w:uiPriority w:val="9"/>
+    <w:rsid w:val="004D2A8B"/>
+    <w:rPr>
+      <w:rFonts w:asciiTheme="majorHAnsi" w:eastAsiaTheme="minorEastAsia" w:hAnsiTheme="majorHAnsi" w:cstheme="majorEastAsia"/>
+      <w:b/>
+      <w:bCs/>
+      <w:color w:val="000000" w:themeColor="text1"/>
+      <w:sz w:val="36"/>
+      <w:szCs w:val="36"/>
+    </w:rPr>
+  </w:style>
+  <w:style w:type="paragraph" w:styleId="Bibliography">
+    <w:name w:val="Bibliography"/>
+    <w:basedOn w:val="Normal"/>
+    <w:next w:val="Normal"/>
+    <w:uiPriority w:val="37"/>
+    <w:unhideWhenUsed/>
+    <w:rsid w:val="004D2A8B"/>
+  </w:style>
+  <w:style w:type="character" w:styleId="PlaceholderText">
+    <w:name w:val="Placeholder Text"/>
+    <w:basedOn w:val="DefaultParagraphFont"/>
+    <w:uiPriority w:val="99"/>
+    <w:semiHidden/>
+    <w:rsid w:val="0011117E"/>
+    <w:rPr>
+      <w:color w:val="666666"/>
     </w:rPr>
   </w:style>
 </w:styles>
@@ -7206,11 +8672,31 @@
 </file>
 
 <file path=customXml/item1.xml><?xml version="1.0" encoding="utf-8"?>
-<b:Sources xmlns:b="http://schemas.openxmlformats.org/officeDocument/2006/bibliography" xmlns="http://schemas.openxmlformats.org/officeDocument/2006/bibliography" SelectedStyle="\APASixthEditionOfficeOnline.xsl" StyleName="APA" Version="6"/>
+<b:Sources xmlns:b="http://schemas.openxmlformats.org/officeDocument/2006/bibliography" xmlns="http://schemas.openxmlformats.org/officeDocument/2006/bibliography" SelectedStyle="\APASixthEditionOfficeOnline.xsl" StyleName="APA" Version="6">
+  <b:Source>
+    <b:Tag>Sof</b:Tag>
+    <b:SourceType>InternetSite</b:SourceType>
+    <b:Guid>{CF464324-715B-4E4C-A54F-CE53EDD3C290}</b:Guid>
+    <b:Title>Soft vs. Hard Piezo Ceramics</b:Title>
+    <b:LCID>en-GB</b:LCID>
+    <b:URL>https://www.americanpiezo.com/knowledge-center/piezo-theory/ceramics/</b:URL>
+    <b:InternetSiteTitle>American Piezo</b:InternetSiteTitle>
+    <b:RefOrder>1</b:RefOrder>
+  </b:Source>
+  <b:Source>
+    <b:Tag>Fer</b:Tag>
+    <b:SourceType>DocumentFromInternetSite</b:SourceType>
+    <b:Guid>{B5794ECC-079B-4A4A-B909-DE5361E4BCBB}</b:Guid>
+    <b:Title>FerroPerm Piezoceramics</b:Title>
+    <b:InternetSiteTitle>FerroPerm Piezoceramics</b:InternetSiteTitle>
+    <b:URL>https://www.ferropermpiezoceramics.com/wp-content/uploads/2019/03/Difference-hard-and-soft.pdf</b:URL>
+    <b:RefOrder>2</b:RefOrder>
+  </b:Source>
+</b:Sources>
 </file>
 
 <file path=customXml/itemProps1.xml><?xml version="1.0" encoding="utf-8"?>
-<ds:datastoreItem xmlns:ds="http://schemas.openxmlformats.org/officeDocument/2006/customXml" ds:itemID="{8014BC6E-574A-4869-B651-0A7CF0AC143A}">
+<ds:datastoreItem xmlns:ds="http://schemas.openxmlformats.org/officeDocument/2006/customXml" ds:itemID="{02B66EC2-7624-4767-8EA7-BF3C7A1E7713}">
   <ds:schemaRefs>
     <ds:schemaRef ds:uri="http://schemas.openxmlformats.org/officeDocument/2006/bibliography"/>
   </ds:schemaRefs>

</xml_diff>

<commit_message>
αfeat(doc): continuato paragrafo "Caratterizzazione dell’elemento piezoelettrico nel modo thickness"
</commit_message>
<xml_diff>
--- a/doc/Relazione Esercitazioni Sensori.docx
+++ b/doc/Relazione Esercitazioni Sensori.docx
@@ -505,7 +505,7 @@
         </w:rPr>
       </w:pPr>
     </w:p>
-    <w:bookmarkStart w:id="0" w:name="_Toc213264514" w:displacedByCustomXml="next"/>
+    <w:bookmarkStart w:id="0" w:name="_Toc213275900" w:displacedByCustomXml="next"/>
     <w:sdt>
       <w:sdtPr>
         <w:rPr>
@@ -568,7 +568,7 @@
           <w:r>
             <w:fldChar w:fldCharType="separate"/>
           </w:r>
-          <w:hyperlink w:anchor="_Toc213264514" w:history="1">
+          <w:hyperlink w:anchor="_Toc213275900" w:history="1">
             <w:r>
               <w:rPr>
                 <w:rStyle w:val="Hyperlink"/>
@@ -595,7 +595,7 @@
                 <w:noProof/>
                 <w:webHidden/>
               </w:rPr>
-              <w:instrText xml:space="preserve"> PAGEREF _Toc213264514 \h </w:instrText>
+              <w:instrText xml:space="preserve"> PAGEREF _Toc213275900 \h </w:instrText>
             </w:r>
             <w:r>
               <w:rPr>
@@ -642,7 +642,7 @@
               <w14:ligatures w14:val="standardContextual"/>
             </w:rPr>
           </w:pPr>
-          <w:hyperlink w:anchor="_Toc213264515" w:history="1">
+          <w:hyperlink w:anchor="_Toc213275901" w:history="1">
             <w:r>
               <w:rPr>
                 <w:rStyle w:val="Hyperlink"/>
@@ -669,7 +669,7 @@
                 <w:noProof/>
                 <w:webHidden/>
               </w:rPr>
-              <w:instrText xml:space="preserve"> PAGEREF _Toc213264515 \h </w:instrText>
+              <w:instrText xml:space="preserve"> PAGEREF _Toc213275901 \h </w:instrText>
             </w:r>
             <w:r>
               <w:rPr>
@@ -716,7 +716,7 @@
               <w14:ligatures w14:val="standardContextual"/>
             </w:rPr>
           </w:pPr>
-          <w:hyperlink w:anchor="_Toc213264516" w:history="1">
+          <w:hyperlink w:anchor="_Toc213275902" w:history="1">
             <w:r>
               <w:rPr>
                 <w:rStyle w:val="Hyperlink"/>
@@ -743,7 +743,7 @@
                 <w:noProof/>
                 <w:webHidden/>
               </w:rPr>
-              <w:instrText xml:space="preserve"> PAGEREF _Toc213264516 \h </w:instrText>
+              <w:instrText xml:space="preserve"> PAGEREF _Toc213275902 \h </w:instrText>
             </w:r>
             <w:r>
               <w:rPr>
@@ -790,13 +790,13 @@
               <w14:ligatures w14:val="standardContextual"/>
             </w:rPr>
           </w:pPr>
-          <w:hyperlink w:anchor="_Toc213264517" w:history="1">
+          <w:hyperlink w:anchor="_Toc213275903" w:history="1">
             <w:r>
               <w:rPr>
                 <w:rStyle w:val="Hyperlink"/>
                 <w:noProof/>
               </w:rPr>
-              <w:t>Ciao</w:t>
+              <w:t>Caratterizzazione dell’elemento piezoelettrico nel modo thickness</w:t>
             </w:r>
             <w:r>
               <w:rPr>
@@ -817,7 +817,7 @@
                 <w:noProof/>
                 <w:webHidden/>
               </w:rPr>
-              <w:instrText xml:space="preserve"> PAGEREF _Toc213264517 \h </w:instrText>
+              <w:instrText xml:space="preserve"> PAGEREF _Toc213275903 \h </w:instrText>
             </w:r>
             <w:r>
               <w:rPr>
@@ -864,13 +864,14 @@
               <w14:ligatures w14:val="standardContextual"/>
             </w:rPr>
           </w:pPr>
-          <w:hyperlink w:anchor="_Toc213264518" w:history="1">
+          <w:hyperlink w:anchor="_Toc213275904" w:history="1">
             <w:r>
               <w:rPr>
                 <w:rStyle w:val="Hyperlink"/>
                 <w:noProof/>
+                <w:lang w:val="en-GB"/>
               </w:rPr>
-              <w:t>Bibliografia</w:t>
+              <w:t>References</w:t>
             </w:r>
             <w:r>
               <w:rPr>
@@ -891,7 +892,7 @@
                 <w:noProof/>
                 <w:webHidden/>
               </w:rPr>
-              <w:instrText xml:space="preserve"> PAGEREF _Toc213264518 \h </w:instrText>
+              <w:instrText xml:space="preserve"> PAGEREF _Toc213275904 \h </w:instrText>
             </w:r>
             <w:r>
               <w:rPr>
@@ -911,7 +912,7 @@
                 <w:noProof/>
                 <w:webHidden/>
               </w:rPr>
-              <w:t>5</w:t>
+              <w:t>6</w:t>
             </w:r>
             <w:r>
               <w:rPr>
@@ -950,7 +951,7 @@
           <w:rFonts w:ascii="Book Antiqua" w:eastAsia="Book Antiqua" w:hAnsi="Book Antiqua" w:cs="Book Antiqua"/>
         </w:rPr>
       </w:pPr>
-      <w:bookmarkStart w:id="1" w:name="_Toc213264515"/>
+      <w:bookmarkStart w:id="1" w:name="_Toc213275901"/>
       <w:r>
         <w:rPr>
           <w:rFonts w:ascii="Book Antiqua" w:eastAsia="Book Antiqua" w:hAnsi="Book Antiqua" w:cs="Book Antiqua"/>
@@ -1024,7 +1025,7 @@
           <w:rFonts w:ascii="Book Antiqua" w:hAnsi="Book Antiqua"/>
         </w:rPr>
       </w:pPr>
-      <w:bookmarkStart w:id="2" w:name="_Toc213264516"/>
+      <w:bookmarkStart w:id="2" w:name="_Toc213275902"/>
       <w:r>
         <w:rPr>
           <w:rFonts w:ascii="Book Antiqua" w:hAnsi="Book Antiqua"/>
@@ -1072,6 +1073,7 @@
           <w:szCs w:val="32"/>
         </w:rPr>
       </w:pPr>
+      <w:bookmarkStart w:id="3" w:name="_Toc213275903"/>
       <w:r>
         <w:rPr>
           <w:sz w:val="32"/>
@@ -1093,6 +1095,7 @@
         </w:rPr>
         <w:t>thickness</w:t>
       </w:r>
+      <w:bookmarkEnd w:id="3"/>
     </w:p>
     <w:p/>
     <w:p>
@@ -1745,7 +1748,13 @@
         <w:t>3</w:t>
       </w:r>
       <w:r>
-        <w:t xml:space="preserve"> e corrisponde a </w:t>
+        <w:t xml:space="preserve"> e corrisponde a</w:t>
+      </w:r>
+      <w:r>
+        <w:t>lla direzione dell’asse</w:t>
+      </w:r>
+      <w:r>
+        <w:t xml:space="preserve"> </w:t>
       </w:r>
       <w:r>
         <w:t>z</w:t>
@@ -1763,22 +1772,16 @@
         <w:t>normale della superficie orientata</w:t>
       </w:r>
       <w:r>
-        <w:t xml:space="preserve"> sempre valente</w:t>
-      </w:r>
-      <w:r>
-        <w:t xml:space="preserve"> </w:t>
+        <w:t xml:space="preserve"> sempre valente </w:t>
       </w:r>
       <w:r>
         <w:t>3</w:t>
       </w:r>
       <w:r>
-        <w:t xml:space="preserve"> e corrisponde</w:t>
-      </w:r>
-      <w:r>
-        <w:t>nte</w:t>
-      </w:r>
-      <w:r>
-        <w:t xml:space="preserve"> </w:t>
+        <w:t xml:space="preserve"> e corrispondente </w:t>
+      </w:r>
+      <w:r>
+        <w:t xml:space="preserve">a </w:t>
       </w:r>
       <w:r>
         <w:t>z</w:t>
@@ -1799,13 +1802,7 @@
             <w:rPr>
               <w:rFonts w:ascii="Cambria Math" w:hAnsi="Cambria Math"/>
             </w:rPr>
-            <m:t>ν</m:t>
-          </m:r>
-          <m:r>
-            <w:rPr>
-              <w:rFonts w:ascii="Cambria Math" w:hAnsi="Cambria Math"/>
-            </w:rPr>
-            <m:t>=</m:t>
+            <m:t>ν=</m:t>
           </m:r>
           <m:rad>
             <m:radPr>
@@ -1867,27 +1864,732 @@
               </m:f>
             </m:e>
           </m:rad>
+          <m:r>
+            <w:rPr>
+              <w:rFonts w:ascii="Cambria Math" w:hAnsi="Cambria Math"/>
+            </w:rPr>
+            <m:t xml:space="preserve">  (1.0)</m:t>
+          </m:r>
         </m:oMath>
       </m:oMathPara>
     </w:p>
     <w:p>
-      <w:proofErr w:type="gramStart"/>
-      <w:r>
-        <w:t>Ciao</w:t>
-      </w:r>
-      <w:r>
-        <w:t>(</w:t>
-      </w:r>
-      <w:proofErr w:type="gramEnd"/>
-      <w:r>
-        <w:t>parlare di theta e C0)</w:t>
+      <w:r>
+        <w:t xml:space="preserve">Tali onde avranno invece una fase detta </w:t>
+      </w:r>
+      <w:proofErr w:type="spellStart"/>
+      <w:r>
+        <w:t>phase</w:t>
+      </w:r>
+      <w:proofErr w:type="spellEnd"/>
+      <w:r>
+        <w:t xml:space="preserve">-thickness (o </w:t>
+      </w:r>
+      <w:proofErr w:type="spellStart"/>
+      <w:r>
+        <w:t>electrical</w:t>
+      </w:r>
+      <w:proofErr w:type="spellEnd"/>
+      <w:r>
+        <w:t xml:space="preserve"> </w:t>
+      </w:r>
+      <w:proofErr w:type="spellStart"/>
+      <w:r>
+        <w:t>length</w:t>
+      </w:r>
+      <w:proofErr w:type="spellEnd"/>
+      <w:r>
+        <w:t>)</w:t>
+      </w:r>
+      <w:r>
+        <w:t xml:space="preserve"> definita come segue:</w:t>
       </w:r>
     </w:p>
-    <w:p/>
     <w:p>
+      <m:oMathPara>
+        <m:oMath>
+          <m:r>
+            <w:rPr>
+              <w:rFonts w:ascii="Cambria Math" w:hAnsi="Cambria Math"/>
+            </w:rPr>
+            <w:lastRenderedPageBreak/>
+            <m:t>θ</m:t>
+          </m:r>
+          <m:r>
+            <w:rPr>
+              <w:rFonts w:ascii="Cambria Math" w:hAnsi="Cambria Math"/>
+            </w:rPr>
+            <m:t xml:space="preserve">= </m:t>
+          </m:r>
+          <m:f>
+            <m:fPr>
+              <m:ctrlPr>
+                <w:rPr>
+                  <w:rFonts w:ascii="Cambria Math" w:hAnsi="Cambria Math"/>
+                  <w:i/>
+                </w:rPr>
+              </m:ctrlPr>
+            </m:fPr>
+            <m:num>
+              <m:r>
+                <w:rPr>
+                  <w:rFonts w:ascii="Cambria Math" w:hAnsi="Cambria Math"/>
+                </w:rPr>
+                <m:t>ω</m:t>
+              </m:r>
+              <m:r>
+                <w:rPr>
+                  <w:rFonts w:ascii="Cambria Math" w:hAnsi="Cambria Math"/>
+                </w:rPr>
+                <m:t xml:space="preserve"> l</m:t>
+              </m:r>
+            </m:num>
+            <m:den>
+              <m:r>
+                <w:rPr>
+                  <w:rFonts w:ascii="Cambria Math" w:hAnsi="Cambria Math"/>
+                </w:rPr>
+                <m:t>ν</m:t>
+              </m:r>
+            </m:den>
+          </m:f>
+          <m:r>
+            <w:rPr>
+              <w:rFonts w:ascii="Cambria Math" w:hAnsi="Cambria Math"/>
+            </w:rPr>
+            <m:t xml:space="preserve">  (1.1)</m:t>
+          </m:r>
+        </m:oMath>
+      </m:oMathPara>
+    </w:p>
+    <w:p>
+      <w:r>
+        <w:t xml:space="preserve">Dove con </w:t>
+      </w:r>
+      <w:r>
+        <w:t>ω</w:t>
+      </w:r>
+      <w:r>
+        <w:t xml:space="preserve"> è stata indicata la pulsazione ricavabile agevolmente dalla frequenza.</w:t>
+      </w:r>
+      <w:r>
+        <w:t xml:space="preserve"> </w:t>
+      </w:r>
+    </w:p>
+    <w:p>
+      <w:r>
+        <w:t>L</w:t>
+      </w:r>
+      <w:r>
+        <w:t>a frequenza alla quale nell’elemento piezoceramico si stabilisce un’onda stazionaria compatibile con le condizioni ai bordi del pezzo</w:t>
+      </w:r>
+      <w:r>
+        <w:t xml:space="preserve"> è detta </w:t>
+      </w:r>
+      <w:r>
+        <w:t>frequenza di risonanza meccanica</w:t>
+      </w:r>
+      <w:r>
+        <w:t xml:space="preserve"> dell’elemento</w:t>
+      </w:r>
+      <w:r>
+        <w:t xml:space="preserve">. Per il modo </w:t>
+      </w:r>
+      <w:r>
+        <w:t>fondamentale tale frequenza è così definita:</w:t>
+      </w:r>
+    </w:p>
+    <w:p>
+      <m:oMathPara>
+        <m:oMath>
+          <m:sSub>
+            <m:sSubPr>
+              <m:ctrlPr>
+                <w:rPr>
+                  <w:rFonts w:ascii="Cambria Math" w:hAnsi="Cambria Math"/>
+                  <w:i/>
+                </w:rPr>
+              </m:ctrlPr>
+            </m:sSubPr>
+            <m:e>
+              <m:r>
+                <w:rPr>
+                  <w:rFonts w:ascii="Cambria Math" w:hAnsi="Cambria Math"/>
+                </w:rPr>
+                <m:t>f</m:t>
+              </m:r>
+            </m:e>
+            <m:sub>
+              <m:r>
+                <w:rPr>
+                  <w:rFonts w:ascii="Cambria Math" w:hAnsi="Cambria Math"/>
+                </w:rPr>
+                <m:t>r</m:t>
+              </m:r>
+            </m:sub>
+          </m:sSub>
+          <m:r>
+            <w:rPr>
+              <w:rFonts w:ascii="Cambria Math" w:hAnsi="Cambria Math"/>
+            </w:rPr>
+            <m:t>≅</m:t>
+          </m:r>
+          <m:r>
+            <w:rPr>
+              <w:rFonts w:ascii="Cambria Math" w:hAnsi="Cambria Math"/>
+            </w:rPr>
+            <m:t xml:space="preserve"> </m:t>
+          </m:r>
+          <m:f>
+            <m:fPr>
+              <m:ctrlPr>
+                <w:rPr>
+                  <w:rFonts w:ascii="Cambria Math" w:hAnsi="Cambria Math"/>
+                  <w:i/>
+                </w:rPr>
+              </m:ctrlPr>
+            </m:fPr>
+            <m:num>
+              <m:r>
+                <w:rPr>
+                  <w:rFonts w:ascii="Cambria Math" w:hAnsi="Cambria Math"/>
+                </w:rPr>
+                <m:t>ν</m:t>
+              </m:r>
+            </m:num>
+            <m:den>
+              <m:r>
+                <w:rPr>
+                  <w:rFonts w:ascii="Cambria Math" w:hAnsi="Cambria Math"/>
+                </w:rPr>
+                <m:t>2 l</m:t>
+              </m:r>
+            </m:den>
+          </m:f>
+          <m:r>
+            <w:rPr>
+              <w:rFonts w:ascii="Cambria Math" w:hAnsi="Cambria Math"/>
+            </w:rPr>
+            <m:t xml:space="preserve">  (1.2)</m:t>
+          </m:r>
+        </m:oMath>
+      </m:oMathPara>
+    </w:p>
+    <w:p>
+      <w:r>
+        <w:t xml:space="preserve">Un parametro molto importante per riassumere e caratterizzare tale elemento piezoceramico </w:t>
+      </w:r>
+      <w:r>
+        <w:t xml:space="preserve">a vuoto, ovvero meccanicamente isolato, </w:t>
+      </w:r>
+      <w:r>
+        <w:t>è l’impedenza d’ingresso dell’elemento. Tale impedenza, come è possibile dimostrare, è calcolabile come segue:</w:t>
+      </w:r>
+    </w:p>
+    <w:p>
+      <m:oMathPara>
+        <m:oMath>
+          <m:sSub>
+            <m:sSubPr>
+              <m:ctrlPr>
+                <w:rPr>
+                  <w:rFonts w:ascii="Cambria Math" w:hAnsi="Cambria Math"/>
+                  <w:i/>
+                </w:rPr>
+              </m:ctrlPr>
+            </m:sSubPr>
+            <m:e>
+              <m:r>
+                <w:rPr>
+                  <w:rFonts w:ascii="Cambria Math" w:hAnsi="Cambria Math"/>
+                </w:rPr>
+                <m:t>Z</m:t>
+              </m:r>
+            </m:e>
+            <m:sub>
+              <m:r>
+                <w:rPr>
+                  <w:rFonts w:ascii="Cambria Math" w:hAnsi="Cambria Math"/>
+                </w:rPr>
+                <m:t>in</m:t>
+              </m:r>
+            </m:sub>
+          </m:sSub>
+          <m:r>
+            <w:rPr>
+              <w:rFonts w:ascii="Cambria Math" w:hAnsi="Cambria Math"/>
+            </w:rPr>
+            <m:t xml:space="preserve">= </m:t>
+          </m:r>
+          <m:f>
+            <m:fPr>
+              <m:ctrlPr>
+                <w:rPr>
+                  <w:rFonts w:ascii="Cambria Math" w:hAnsi="Cambria Math"/>
+                  <w:i/>
+                </w:rPr>
+              </m:ctrlPr>
+            </m:fPr>
+            <m:num>
+              <m:r>
+                <w:rPr>
+                  <w:rFonts w:ascii="Cambria Math" w:hAnsi="Cambria Math"/>
+                </w:rPr>
+                <m:t>1</m:t>
+              </m:r>
+            </m:num>
+            <m:den>
+              <m:r>
+                <w:rPr>
+                  <w:rFonts w:ascii="Cambria Math" w:hAnsi="Cambria Math"/>
+                </w:rPr>
+                <m:t xml:space="preserve">j </m:t>
+              </m:r>
+              <m:r>
+                <w:rPr>
+                  <w:rFonts w:ascii="Cambria Math" w:hAnsi="Cambria Math"/>
+                </w:rPr>
+                <m:t>ω</m:t>
+              </m:r>
+              <m:r>
+                <w:rPr>
+                  <w:rFonts w:ascii="Cambria Math" w:hAnsi="Cambria Math"/>
+                </w:rPr>
+                <m:t xml:space="preserve"> </m:t>
+              </m:r>
+              <m:sSub>
+                <m:sSubPr>
+                  <m:ctrlPr>
+                    <w:rPr>
+                      <w:rFonts w:ascii="Cambria Math" w:hAnsi="Cambria Math"/>
+                      <w:i/>
+                    </w:rPr>
+                  </m:ctrlPr>
+                </m:sSubPr>
+                <m:e>
+                  <m:r>
+                    <w:rPr>
+                      <w:rFonts w:ascii="Cambria Math" w:hAnsi="Cambria Math"/>
+                    </w:rPr>
+                    <m:t>C</m:t>
+                  </m:r>
+                </m:e>
+                <m:sub>
+                  <m:r>
+                    <w:rPr>
+                      <w:rFonts w:ascii="Cambria Math" w:hAnsi="Cambria Math"/>
+                    </w:rPr>
+                    <m:t>0</m:t>
+                  </m:r>
+                </m:sub>
+              </m:sSub>
+            </m:den>
+          </m:f>
+          <m:d>
+            <m:dPr>
+              <m:begChr m:val="["/>
+              <m:endChr m:val="]"/>
+              <m:ctrlPr>
+                <w:rPr>
+                  <w:rFonts w:ascii="Cambria Math" w:hAnsi="Cambria Math"/>
+                  <w:i/>
+                </w:rPr>
+              </m:ctrlPr>
+            </m:dPr>
+            <m:e>
+              <m:r>
+                <w:rPr>
+                  <w:rFonts w:ascii="Cambria Math" w:hAnsi="Cambria Math"/>
+                </w:rPr>
+                <m:t>1-</m:t>
+              </m:r>
+              <m:f>
+                <m:fPr>
+                  <m:ctrlPr>
+                    <w:rPr>
+                      <w:rFonts w:ascii="Cambria Math" w:hAnsi="Cambria Math"/>
+                      <w:i/>
+                    </w:rPr>
+                  </m:ctrlPr>
+                </m:fPr>
+                <m:num>
+                  <m:sSubSup>
+                    <m:sSubSupPr>
+                      <m:ctrlPr>
+                        <w:rPr>
+                          <w:rFonts w:ascii="Cambria Math" w:hAnsi="Cambria Math"/>
+                          <w:i/>
+                        </w:rPr>
+                      </m:ctrlPr>
+                    </m:sSubSupPr>
+                    <m:e>
+                      <m:r>
+                        <w:rPr>
+                          <w:rFonts w:ascii="Cambria Math" w:hAnsi="Cambria Math"/>
+                        </w:rPr>
+                        <m:t>h</m:t>
+                      </m:r>
+                    </m:e>
+                    <m:sub>
+                      <m:r>
+                        <w:rPr>
+                          <w:rFonts w:ascii="Cambria Math" w:hAnsi="Cambria Math"/>
+                        </w:rPr>
+                        <m:t>33</m:t>
+                      </m:r>
+                    </m:sub>
+                    <m:sup>
+                      <m:r>
+                        <w:rPr>
+                          <w:rFonts w:ascii="Cambria Math" w:hAnsi="Cambria Math"/>
+                        </w:rPr>
+                        <m:t>2</m:t>
+                      </m:r>
+                    </m:sup>
+                  </m:sSubSup>
+                </m:num>
+                <m:den>
+                  <m:sSub>
+                    <m:sSubPr>
+                      <m:ctrlPr>
+                        <w:rPr>
+                          <w:rFonts w:ascii="Cambria Math" w:hAnsi="Cambria Math"/>
+                          <w:i/>
+                        </w:rPr>
+                      </m:ctrlPr>
+                    </m:sSubPr>
+                    <m:e>
+                      <m:r>
+                        <w:rPr>
+                          <w:rFonts w:ascii="Cambria Math" w:hAnsi="Cambria Math"/>
+                        </w:rPr>
+                        <m:t>c</m:t>
+                      </m:r>
+                    </m:e>
+                    <m:sub>
+                      <m:r>
+                        <w:rPr>
+                          <w:rFonts w:ascii="Cambria Math" w:hAnsi="Cambria Math"/>
+                        </w:rPr>
+                        <m:t>33</m:t>
+                      </m:r>
+                    </m:sub>
+                  </m:sSub>
+                  <m:sSub>
+                    <m:sSubPr>
+                      <m:ctrlPr>
+                        <w:rPr>
+                          <w:rFonts w:ascii="Cambria Math" w:hAnsi="Cambria Math"/>
+                          <w:i/>
+                        </w:rPr>
+                      </m:ctrlPr>
+                    </m:sSubPr>
+                    <m:e>
+                      <m:r>
+                        <w:rPr>
+                          <w:rFonts w:ascii="Cambria Math" w:hAnsi="Cambria Math"/>
+                        </w:rPr>
+                        <m:t>β</m:t>
+                      </m:r>
+                    </m:e>
+                    <m:sub>
+                      <m:r>
+                        <w:rPr>
+                          <w:rFonts w:ascii="Cambria Math" w:hAnsi="Cambria Math"/>
+                        </w:rPr>
+                        <m:t>33</m:t>
+                      </m:r>
+                    </m:sub>
+                  </m:sSub>
+                </m:den>
+              </m:f>
+              <m:f>
+                <m:fPr>
+                  <m:ctrlPr>
+                    <w:rPr>
+                      <w:rFonts w:ascii="Cambria Math" w:hAnsi="Cambria Math"/>
+                      <w:i/>
+                    </w:rPr>
+                  </m:ctrlPr>
+                </m:fPr>
+                <m:num>
+                  <m:r>
+                    <w:rPr>
+                      <w:rFonts w:ascii="Cambria Math" w:hAnsi="Cambria Math"/>
+                    </w:rPr>
+                    <m:t>2</m:t>
+                  </m:r>
+                </m:num>
+                <m:den>
+                  <m:r>
+                    <w:rPr>
+                      <w:rFonts w:ascii="Cambria Math" w:hAnsi="Cambria Math"/>
+                    </w:rPr>
+                    <m:t>θ</m:t>
+                  </m:r>
+                </m:den>
+              </m:f>
+              <m:func>
+                <m:funcPr>
+                  <m:ctrlPr>
+                    <w:rPr>
+                      <w:rFonts w:ascii="Cambria Math" w:hAnsi="Cambria Math"/>
+                      <w:i/>
+                    </w:rPr>
+                  </m:ctrlPr>
+                </m:funcPr>
+                <m:fName>
+                  <m:r>
+                    <m:rPr>
+                      <m:sty m:val="p"/>
+                    </m:rPr>
+                    <w:rPr>
+                      <w:rFonts w:ascii="Cambria Math" w:hAnsi="Cambria Math"/>
+                    </w:rPr>
+                    <m:t>tan</m:t>
+                  </m:r>
+                </m:fName>
+                <m:e>
+                  <m:d>
+                    <m:dPr>
+                      <m:ctrlPr>
+                        <w:rPr>
+                          <w:rFonts w:ascii="Cambria Math" w:hAnsi="Cambria Math"/>
+                          <w:i/>
+                        </w:rPr>
+                      </m:ctrlPr>
+                    </m:dPr>
+                    <m:e>
+                      <m:f>
+                        <m:fPr>
+                          <m:ctrlPr>
+                            <w:rPr>
+                              <w:rFonts w:ascii="Cambria Math" w:hAnsi="Cambria Math"/>
+                              <w:i/>
+                            </w:rPr>
+                          </m:ctrlPr>
+                        </m:fPr>
+                        <m:num>
+                          <m:r>
+                            <w:rPr>
+                              <w:rFonts w:ascii="Cambria Math" w:hAnsi="Cambria Math"/>
+                            </w:rPr>
+                            <m:t>θ</m:t>
+                          </m:r>
+                        </m:num>
+                        <m:den>
+                          <m:r>
+                            <w:rPr>
+                              <w:rFonts w:ascii="Cambria Math" w:hAnsi="Cambria Math"/>
+                            </w:rPr>
+                            <m:t>2</m:t>
+                          </m:r>
+                        </m:den>
+                      </m:f>
+                    </m:e>
+                  </m:d>
+                </m:e>
+              </m:func>
+            </m:e>
+          </m:d>
+          <m:r>
+            <w:rPr>
+              <w:rFonts w:ascii="Cambria Math" w:hAnsi="Cambria Math"/>
+            </w:rPr>
+            <m:t xml:space="preserve">  (1.3)</m:t>
+          </m:r>
+        </m:oMath>
+      </m:oMathPara>
+    </w:p>
+    <w:p>
       <w:pPr>
         <w:jc w:val="left"/>
       </w:pPr>
+      <w:r>
+        <w:t>Dove:</w:t>
+      </w:r>
+    </w:p>
+    <w:p>
+      <w:pPr>
+        <w:jc w:val="left"/>
+      </w:pPr>
+      <m:oMathPara>
+        <m:oMath>
+          <m:sSub>
+            <m:sSubPr>
+              <m:ctrlPr>
+                <w:rPr>
+                  <w:rFonts w:ascii="Cambria Math" w:hAnsi="Cambria Math"/>
+                  <w:i/>
+                </w:rPr>
+              </m:ctrlPr>
+            </m:sSubPr>
+            <m:e>
+              <m:r>
+                <w:rPr>
+                  <w:rFonts w:ascii="Cambria Math" w:hAnsi="Cambria Math"/>
+                </w:rPr>
+                <m:t>C</m:t>
+              </m:r>
+            </m:e>
+            <m:sub>
+              <m:r>
+                <w:rPr>
+                  <w:rFonts w:ascii="Cambria Math" w:hAnsi="Cambria Math"/>
+                </w:rPr>
+                <m:t>0</m:t>
+              </m:r>
+            </m:sub>
+          </m:sSub>
+          <m:r>
+            <w:rPr>
+              <w:rFonts w:ascii="Cambria Math" w:hAnsi="Cambria Math"/>
+            </w:rPr>
+            <m:t>=</m:t>
+          </m:r>
+          <m:f>
+            <m:fPr>
+              <m:ctrlPr>
+                <w:rPr>
+                  <w:rFonts w:ascii="Cambria Math" w:hAnsi="Cambria Math"/>
+                  <w:i/>
+                </w:rPr>
+              </m:ctrlPr>
+            </m:fPr>
+            <m:num>
+              <m:r>
+                <w:rPr>
+                  <w:rFonts w:ascii="Cambria Math" w:hAnsi="Cambria Math"/>
+                </w:rPr>
+                <m:t>L w</m:t>
+              </m:r>
+            </m:num>
+            <m:den>
+              <m:sSub>
+                <m:sSubPr>
+                  <m:ctrlPr>
+                    <w:rPr>
+                      <w:rFonts w:ascii="Cambria Math" w:hAnsi="Cambria Math"/>
+                      <w:i/>
+                    </w:rPr>
+                  </m:ctrlPr>
+                </m:sSubPr>
+                <m:e>
+                  <m:r>
+                    <w:rPr>
+                      <w:rFonts w:ascii="Cambria Math" w:hAnsi="Cambria Math"/>
+                    </w:rPr>
+                    <m:t>β</m:t>
+                  </m:r>
+                </m:e>
+                <m:sub>
+                  <m:r>
+                    <w:rPr>
+                      <w:rFonts w:ascii="Cambria Math" w:hAnsi="Cambria Math"/>
+                    </w:rPr>
+                    <m:t>33</m:t>
+                  </m:r>
+                </m:sub>
+              </m:sSub>
+              <m:r>
+                <w:rPr>
+                  <w:rFonts w:ascii="Cambria Math" w:hAnsi="Cambria Math"/>
+                </w:rPr>
+                <m:t>l</m:t>
+              </m:r>
+            </m:den>
+          </m:f>
+          <m:r>
+            <w:rPr>
+              <w:rFonts w:ascii="Cambria Math" w:hAnsi="Cambria Math"/>
+            </w:rPr>
+            <m:t xml:space="preserve">  (1.4)</m:t>
+          </m:r>
+        </m:oMath>
+      </m:oMathPara>
+    </w:p>
+    <w:p>
+      <w:pPr>
+        <w:jc w:val="left"/>
+      </w:pPr>
+      <w:r>
+        <w:t>è</w:t>
+      </w:r>
+      <w:r>
+        <w:t xml:space="preserve"> la cosiddetta capaci</w:t>
+      </w:r>
+      <w:r>
+        <w:t>tà</w:t>
+      </w:r>
+      <w:r>
+        <w:t xml:space="preserve"> statica della ceramica</w:t>
+      </w:r>
+      <w:r>
+        <w:t xml:space="preserve">. </w:t>
+      </w:r>
+    </w:p>
+    <w:p>
+      <w:pPr>
+        <w:jc w:val="left"/>
+      </w:pPr>
+      <w:r>
+        <w:t xml:space="preserve">Come è possibile osservare l’equazione (1.3) presenta soltanto parametri noti della ceramica o calcolabili con le equazioni </w:t>
+      </w:r>
+      <w:r>
+        <w:t>[</w:t>
+      </w:r>
+      <w:r>
+        <w:t>(1.0)</w:t>
+      </w:r>
+      <w:r>
+        <w:t xml:space="preserve"> </w:t>
+      </w:r>
+      <w:r>
+        <w:t>-</w:t>
+      </w:r>
+      <w:r>
+        <w:t xml:space="preserve"> </w:t>
+      </w:r>
+      <w:r>
+        <w:t>(1.2)</w:t>
+      </w:r>
+      <w:r>
+        <w:t>]</w:t>
+      </w:r>
+      <w:r>
+        <w:t xml:space="preserve">, di conseguenza data la precedente base teorica l’implementazione atta a simulare numericamente il comportamento della funzione </w:t>
+      </w:r>
+      <m:oMath>
+        <m:sSub>
+          <m:sSubPr>
+            <m:ctrlPr>
+              <w:rPr>
+                <w:rFonts w:ascii="Cambria Math" w:hAnsi="Cambria Math"/>
+                <w:i/>
+              </w:rPr>
+            </m:ctrlPr>
+          </m:sSubPr>
+          <m:e>
+            <m:r>
+              <w:rPr>
+                <w:rFonts w:ascii="Cambria Math" w:hAnsi="Cambria Math"/>
+              </w:rPr>
+              <m:t>Z</m:t>
+            </m:r>
+          </m:e>
+          <m:sub>
+            <m:r>
+              <w:rPr>
+                <w:rFonts w:ascii="Cambria Math" w:hAnsi="Cambria Math"/>
+              </w:rPr>
+              <m:t>in</m:t>
+            </m:r>
+          </m:sub>
+        </m:sSub>
+      </m:oMath>
+      <w:r>
+        <w:t xml:space="preserve"> risulta banale.</w:t>
+      </w:r>
     </w:p>
     <w:p>
       <w:pPr>
@@ -1998,9 +2700,16 @@
         </w:rPr>
       </w:pPr>
     </w:p>
+    <w:bookmarkStart w:id="4" w:name="_Toc213275904" w:displacedByCustomXml="next"/>
     <w:sdt>
       <w:sdtPr>
         <w:rPr>
+          <w:rFonts w:ascii="Book Antiqua" w:eastAsia="Book Antiqua" w:hAnsi="Book Antiqua" w:cs="Book Antiqua"/>
+          <w:b w:val="0"/>
+          <w:bCs w:val="0"/>
+          <w:color w:val="auto"/>
+          <w:sz w:val="28"/>
+          <w:szCs w:val="28"/>
           <w:lang w:val="en-GB"/>
         </w:rPr>
         <w:id w:val="424626726"/>
@@ -2011,12 +2720,6 @@
       </w:sdtPr>
       <w:sdtEndPr>
         <w:rPr>
-          <w:rFonts w:ascii="Book Antiqua" w:eastAsia="Book Antiqua" w:hAnsi="Book Antiqua" w:cs="Book Antiqua"/>
-          <w:b w:val="0"/>
-          <w:bCs w:val="0"/>
-          <w:color w:val="auto"/>
-          <w:sz w:val="28"/>
-          <w:szCs w:val="28"/>
           <w:lang w:val="it-IT"/>
         </w:rPr>
       </w:sdtEndPr>
@@ -2031,6 +2734,7 @@
             </w:rPr>
             <w:t>References</w:t>
           </w:r>
+          <w:bookmarkEnd w:id="4"/>
         </w:p>
         <w:sdt>
           <w:sdtPr>
@@ -2107,7 +2811,6 @@
                   <w:b/>
                   <w:bCs/>
                 </w:rPr>
-                <w:lastRenderedPageBreak/>
                 <w:fldChar w:fldCharType="end"/>
               </w:r>
             </w:p>

</xml_diff>

<commit_message>
αfeat(doc): terminato paragrafo "Caratterizzazione dell’elemento piezoelettrico nel modo thickness"
</commit_message>
<xml_diff>
--- a/doc/Relazione Esercitazioni Sensori.docx
+++ b/doc/Relazione Esercitazioni Sensori.docx
@@ -573,6 +573,8 @@
               <w:rPr>
                 <w:rStyle w:val="Hyperlink"/>
                 <w:noProof/>
+                <w:sz w:val="24"/>
+                <w:szCs w:val="24"/>
               </w:rPr>
               <w:t>Sommario</w:t>
             </w:r>
@@ -580,6 +582,8 @@
               <w:rPr>
                 <w:noProof/>
                 <w:webHidden/>
+                <w:sz w:val="24"/>
+                <w:szCs w:val="24"/>
               </w:rPr>
               <w:tab/>
             </w:r>
@@ -587,6 +591,8 @@
               <w:rPr>
                 <w:noProof/>
                 <w:webHidden/>
+                <w:sz w:val="24"/>
+                <w:szCs w:val="24"/>
               </w:rPr>
               <w:fldChar w:fldCharType="begin"/>
             </w:r>
@@ -594,6 +600,8 @@
               <w:rPr>
                 <w:noProof/>
                 <w:webHidden/>
+                <w:sz w:val="24"/>
+                <w:szCs w:val="24"/>
               </w:rPr>
               <w:instrText xml:space="preserve"> PAGEREF _Toc213275900 \h </w:instrText>
             </w:r>
@@ -601,12 +609,16 @@
               <w:rPr>
                 <w:noProof/>
                 <w:webHidden/>
+                <w:sz w:val="24"/>
+                <w:szCs w:val="24"/>
               </w:rPr>
             </w:r>
             <w:r>
               <w:rPr>
                 <w:noProof/>
                 <w:webHidden/>
+                <w:sz w:val="24"/>
+                <w:szCs w:val="24"/>
               </w:rPr>
               <w:fldChar w:fldCharType="separate"/>
             </w:r>
@@ -614,6 +626,8 @@
               <w:rPr>
                 <w:noProof/>
                 <w:webHidden/>
+                <w:sz w:val="24"/>
+                <w:szCs w:val="24"/>
               </w:rPr>
               <w:t>2</w:t>
             </w:r>
@@ -621,6 +635,8 @@
               <w:rPr>
                 <w:noProof/>
                 <w:webHidden/>
+                <w:sz w:val="24"/>
+                <w:szCs w:val="24"/>
               </w:rPr>
               <w:fldChar w:fldCharType="end"/>
             </w:r>
@@ -647,6 +663,8 @@
               <w:rPr>
                 <w:rStyle w:val="Hyperlink"/>
                 <w:noProof/>
+                <w:sz w:val="24"/>
+                <w:szCs w:val="24"/>
               </w:rPr>
               <w:t>Introduzione</w:t>
             </w:r>
@@ -654,6 +672,8 @@
               <w:rPr>
                 <w:noProof/>
                 <w:webHidden/>
+                <w:sz w:val="24"/>
+                <w:szCs w:val="24"/>
               </w:rPr>
               <w:tab/>
             </w:r>
@@ -661,6 +681,8 @@
               <w:rPr>
                 <w:noProof/>
                 <w:webHidden/>
+                <w:sz w:val="24"/>
+                <w:szCs w:val="24"/>
               </w:rPr>
               <w:fldChar w:fldCharType="begin"/>
             </w:r>
@@ -668,6 +690,8 @@
               <w:rPr>
                 <w:noProof/>
                 <w:webHidden/>
+                <w:sz w:val="24"/>
+                <w:szCs w:val="24"/>
               </w:rPr>
               <w:instrText xml:space="preserve"> PAGEREF _Toc213275901 \h </w:instrText>
             </w:r>
@@ -675,12 +699,16 @@
               <w:rPr>
                 <w:noProof/>
                 <w:webHidden/>
+                <w:sz w:val="24"/>
+                <w:szCs w:val="24"/>
               </w:rPr>
             </w:r>
             <w:r>
               <w:rPr>
                 <w:noProof/>
                 <w:webHidden/>
+                <w:sz w:val="24"/>
+                <w:szCs w:val="24"/>
               </w:rPr>
               <w:fldChar w:fldCharType="separate"/>
             </w:r>
@@ -688,6 +716,8 @@
               <w:rPr>
                 <w:noProof/>
                 <w:webHidden/>
+                <w:sz w:val="24"/>
+                <w:szCs w:val="24"/>
               </w:rPr>
               <w:t>3</w:t>
             </w:r>
@@ -695,6 +725,8 @@
               <w:rPr>
                 <w:noProof/>
                 <w:webHidden/>
+                <w:sz w:val="24"/>
+                <w:szCs w:val="24"/>
               </w:rPr>
               <w:fldChar w:fldCharType="end"/>
             </w:r>
@@ -721,6 +753,8 @@
               <w:rPr>
                 <w:rStyle w:val="Hyperlink"/>
                 <w:noProof/>
+                <w:sz w:val="24"/>
+                <w:szCs w:val="24"/>
               </w:rPr>
               <w:t>Progetto e simulazione di trasduttori piezoelettrici in MATLAB</w:t>
             </w:r>
@@ -728,6 +762,8 @@
               <w:rPr>
                 <w:noProof/>
                 <w:webHidden/>
+                <w:sz w:val="24"/>
+                <w:szCs w:val="24"/>
               </w:rPr>
               <w:tab/>
             </w:r>
@@ -735,6 +771,8 @@
               <w:rPr>
                 <w:noProof/>
                 <w:webHidden/>
+                <w:sz w:val="24"/>
+                <w:szCs w:val="24"/>
               </w:rPr>
               <w:fldChar w:fldCharType="begin"/>
             </w:r>
@@ -742,6 +780,8 @@
               <w:rPr>
                 <w:noProof/>
                 <w:webHidden/>
+                <w:sz w:val="24"/>
+                <w:szCs w:val="24"/>
               </w:rPr>
               <w:instrText xml:space="preserve"> PAGEREF _Toc213275902 \h </w:instrText>
             </w:r>
@@ -749,12 +789,16 @@
               <w:rPr>
                 <w:noProof/>
                 <w:webHidden/>
+                <w:sz w:val="24"/>
+                <w:szCs w:val="24"/>
               </w:rPr>
             </w:r>
             <w:r>
               <w:rPr>
                 <w:noProof/>
                 <w:webHidden/>
+                <w:sz w:val="24"/>
+                <w:szCs w:val="24"/>
               </w:rPr>
               <w:fldChar w:fldCharType="separate"/>
             </w:r>
@@ -762,6 +806,8 @@
               <w:rPr>
                 <w:noProof/>
                 <w:webHidden/>
+                <w:sz w:val="24"/>
+                <w:szCs w:val="24"/>
               </w:rPr>
               <w:t>4</w:t>
             </w:r>
@@ -769,6 +815,8 @@
               <w:rPr>
                 <w:noProof/>
                 <w:webHidden/>
+                <w:sz w:val="24"/>
+                <w:szCs w:val="24"/>
               </w:rPr>
               <w:fldChar w:fldCharType="end"/>
             </w:r>
@@ -795,6 +843,8 @@
               <w:rPr>
                 <w:rStyle w:val="Hyperlink"/>
                 <w:noProof/>
+                <w:sz w:val="24"/>
+                <w:szCs w:val="24"/>
               </w:rPr>
               <w:t>Caratterizzazione dell’elemento piezoelettrico nel modo thickness</w:t>
             </w:r>
@@ -802,6 +852,8 @@
               <w:rPr>
                 <w:noProof/>
                 <w:webHidden/>
+                <w:sz w:val="24"/>
+                <w:szCs w:val="24"/>
               </w:rPr>
               <w:tab/>
             </w:r>
@@ -809,6 +861,8 @@
               <w:rPr>
                 <w:noProof/>
                 <w:webHidden/>
+                <w:sz w:val="24"/>
+                <w:szCs w:val="24"/>
               </w:rPr>
               <w:fldChar w:fldCharType="begin"/>
             </w:r>
@@ -816,6 +870,8 @@
               <w:rPr>
                 <w:noProof/>
                 <w:webHidden/>
+                <w:sz w:val="24"/>
+                <w:szCs w:val="24"/>
               </w:rPr>
               <w:instrText xml:space="preserve"> PAGEREF _Toc213275903 \h </w:instrText>
             </w:r>
@@ -823,12 +879,16 @@
               <w:rPr>
                 <w:noProof/>
                 <w:webHidden/>
+                <w:sz w:val="24"/>
+                <w:szCs w:val="24"/>
               </w:rPr>
             </w:r>
             <w:r>
               <w:rPr>
                 <w:noProof/>
                 <w:webHidden/>
+                <w:sz w:val="24"/>
+                <w:szCs w:val="24"/>
               </w:rPr>
               <w:fldChar w:fldCharType="separate"/>
             </w:r>
@@ -836,6 +896,8 @@
               <w:rPr>
                 <w:noProof/>
                 <w:webHidden/>
+                <w:sz w:val="24"/>
+                <w:szCs w:val="24"/>
               </w:rPr>
               <w:t>4</w:t>
             </w:r>
@@ -843,6 +905,8 @@
               <w:rPr>
                 <w:noProof/>
                 <w:webHidden/>
+                <w:sz w:val="24"/>
+                <w:szCs w:val="24"/>
               </w:rPr>
               <w:fldChar w:fldCharType="end"/>
             </w:r>
@@ -869,6 +933,8 @@
               <w:rPr>
                 <w:rStyle w:val="Hyperlink"/>
                 <w:noProof/>
+                <w:sz w:val="24"/>
+                <w:szCs w:val="24"/>
                 <w:lang w:val="en-GB"/>
               </w:rPr>
               <w:t>References</w:t>
@@ -877,6 +943,8 @@
               <w:rPr>
                 <w:noProof/>
                 <w:webHidden/>
+                <w:sz w:val="24"/>
+                <w:szCs w:val="24"/>
               </w:rPr>
               <w:tab/>
             </w:r>
@@ -884,6 +952,8 @@
               <w:rPr>
                 <w:noProof/>
                 <w:webHidden/>
+                <w:sz w:val="24"/>
+                <w:szCs w:val="24"/>
               </w:rPr>
               <w:fldChar w:fldCharType="begin"/>
             </w:r>
@@ -891,6 +961,8 @@
               <w:rPr>
                 <w:noProof/>
                 <w:webHidden/>
+                <w:sz w:val="24"/>
+                <w:szCs w:val="24"/>
               </w:rPr>
               <w:instrText xml:space="preserve"> PAGEREF _Toc213275904 \h </w:instrText>
             </w:r>
@@ -898,12 +970,16 @@
               <w:rPr>
                 <w:noProof/>
                 <w:webHidden/>
+                <w:sz w:val="24"/>
+                <w:szCs w:val="24"/>
               </w:rPr>
             </w:r>
             <w:r>
               <w:rPr>
                 <w:noProof/>
                 <w:webHidden/>
+                <w:sz w:val="24"/>
+                <w:szCs w:val="24"/>
               </w:rPr>
               <w:fldChar w:fldCharType="separate"/>
             </w:r>
@@ -911,13 +987,17 @@
               <w:rPr>
                 <w:noProof/>
                 <w:webHidden/>
+                <w:sz w:val="24"/>
+                <w:szCs w:val="24"/>
               </w:rPr>
-              <w:t>6</w:t>
+              <w:t>7</w:t>
             </w:r>
             <w:r>
               <w:rPr>
                 <w:noProof/>
                 <w:webHidden/>
+                <w:sz w:val="24"/>
+                <w:szCs w:val="24"/>
               </w:rPr>
               <w:fldChar w:fldCharType="end"/>
             </w:r>
@@ -963,49 +1043,111 @@
     </w:p>
     <w:p/>
     <w:p>
-      <w:r>
+      <w:pPr>
+        <w:rPr>
+          <w:sz w:val="24"/>
+          <w:szCs w:val="24"/>
+        </w:rPr>
+      </w:pPr>
+      <w:r>
+        <w:rPr>
+          <w:sz w:val="24"/>
+          <w:szCs w:val="24"/>
+        </w:rPr>
         <w:t xml:space="preserve">Lo scopo del presente documento è quello di </w:t>
       </w:r>
       <w:r>
+        <w:rPr>
+          <w:sz w:val="24"/>
+          <w:szCs w:val="24"/>
+        </w:rPr>
         <w:t xml:space="preserve">riassumere, analizzare e presentare </w:t>
       </w:r>
       <w:r>
-        <w:t xml:space="preserve">i risultati ottenuti durante lo svolgimento delle tre esercitazioni svolte per il corso di </w:t>
-      </w:r>
-      <w:r>
-        <w:t>Sensori, Rivelatori e Dispositivi Elettronici</w:t>
-      </w:r>
-      <w:r>
-        <w:t xml:space="preserve">. </w:t>
+        <w:rPr>
+          <w:sz w:val="24"/>
+          <w:szCs w:val="24"/>
+        </w:rPr>
+        <w:t xml:space="preserve">i risultati ottenuti durante lo svolgimento delle tre esercitazioni svolte per il corso di Sensori, Rivelatori e Dispositivi Elettronici. </w:t>
       </w:r>
     </w:p>
     <w:p>
-      <w:r>
+      <w:pPr>
+        <w:rPr>
+          <w:sz w:val="24"/>
+          <w:szCs w:val="24"/>
+        </w:rPr>
+      </w:pPr>
+      <w:r>
+        <w:rPr>
+          <w:sz w:val="24"/>
+          <w:szCs w:val="24"/>
+        </w:rPr>
         <w:t>A tale scopo in tutto il documento verrà adottato il seguente approccio: verranno anzitutto introdotti i concetti teorici strettamente necessari alla trattazione dello specifico argoment</w:t>
       </w:r>
       <w:r>
+        <w:rPr>
+          <w:sz w:val="24"/>
+          <w:szCs w:val="24"/>
+        </w:rPr>
         <w:t>o</w:t>
       </w:r>
       <w:r>
+        <w:rPr>
+          <w:sz w:val="24"/>
+          <w:szCs w:val="24"/>
+        </w:rPr>
         <w:t>; verranno poi discusse le sc</w:t>
       </w:r>
       <w:r>
+        <w:rPr>
+          <w:sz w:val="24"/>
+          <w:szCs w:val="24"/>
+        </w:rPr>
         <w:t>elte implementative adottate; verranno quindi analizzati i risultati ottenuti e infine quest’ultimi verranno confrontati con i risultati teorici attesi.</w:t>
       </w:r>
     </w:p>
     <w:p>
-      <w:r>
+      <w:pPr>
+        <w:rPr>
+          <w:sz w:val="24"/>
+          <w:szCs w:val="24"/>
+        </w:rPr>
+      </w:pPr>
+      <w:r>
+        <w:rPr>
+          <w:sz w:val="24"/>
+          <w:szCs w:val="24"/>
+        </w:rPr>
         <w:t>Le</w:t>
       </w:r>
       <w:r>
+        <w:rPr>
+          <w:sz w:val="24"/>
+          <w:szCs w:val="24"/>
+        </w:rPr>
         <w:t xml:space="preserve"> tre esercitazioni si muovono in tre campi differenti: la prima si articola </w:t>
       </w:r>
       <w:r>
+        <w:rPr>
+          <w:sz w:val="24"/>
+          <w:szCs w:val="24"/>
+        </w:rPr>
         <w:t>nel campo della simulazione numerica di trasduttori piezoelettrici ed è stata svolta in MATLAB; la seconda si articola nel campo della simulazione FEM di trasduttori piezoelettrici ed è stata svolta in Ansys; infine l’ultima si articola nel campo dell’analisi di caratteristiche biometriche e anch’essa è stata svolta in MATLAB.</w:t>
       </w:r>
     </w:p>
     <w:p>
-      <w:r>
+      <w:pPr>
+        <w:rPr>
+          <w:sz w:val="24"/>
+          <w:szCs w:val="24"/>
+        </w:rPr>
+      </w:pPr>
+      <w:r>
+        <w:rPr>
+          <w:sz w:val="24"/>
+          <w:szCs w:val="24"/>
+        </w:rPr>
         <w:t>Per tutte e tre le esercitazioni, correttamente contestualizzato, verrà adottato l’approccio sopra discusso.</w:t>
       </w:r>
     </w:p>
@@ -1079,7 +1221,21 @@
           <w:sz w:val="32"/>
           <w:szCs w:val="32"/>
         </w:rPr>
-        <w:t>Caratterizzazione dell’elemento piezoelettrico nel modo</w:t>
+        <w:t>Caratterizzazione</w:t>
+      </w:r>
+      <w:r>
+        <w:rPr>
+          <w:sz w:val="32"/>
+          <w:szCs w:val="32"/>
+        </w:rPr>
+        <w:t xml:space="preserve"> </w:t>
+      </w:r>
+      <w:r>
+        <w:rPr>
+          <w:sz w:val="32"/>
+          <w:szCs w:val="32"/>
+        </w:rPr>
+        <w:t>dell’elemento piezoelettrico nel modo</w:t>
       </w:r>
       <w:r>
         <w:rPr>
@@ -1099,64 +1255,133 @@
     </w:p>
     <w:p/>
     <w:p>
-      <w:r>
+      <w:pPr>
+        <w:rPr>
+          <w:sz w:val="24"/>
+          <w:szCs w:val="24"/>
+        </w:rPr>
+      </w:pPr>
+      <w:r>
+        <w:rPr>
+          <w:sz w:val="24"/>
+          <w:szCs w:val="24"/>
+        </w:rPr>
         <w:t>Esistono delle geometrie per le quali è possibile assumere che, in un range di frequenze, esista un solo modo di vibrazione e che questo abbia un’unica direzione di propagazione; ad esempio, l’onda si propaga nella direzione z ed è indipendente dalle variabili x e y. Affinché ciò sia possibile la dimensione fisica corrispondente alla direzione di propagazione deve essere molto diversa (maggiore o minore) dalle altre due. Questa assunzione porta ad identificare alcune geometrie monodimensionali per le quali è possibile ricavare il modello matematico.</w:t>
       </w:r>
     </w:p>
     <w:p>
-      <w:r>
+      <w:pPr>
+        <w:rPr>
+          <w:sz w:val="24"/>
+          <w:szCs w:val="24"/>
+        </w:rPr>
+      </w:pPr>
+      <w:r>
+        <w:rPr>
+          <w:sz w:val="24"/>
+          <w:szCs w:val="24"/>
+        </w:rPr>
         <w:t xml:space="preserve">Considerando </w:t>
       </w:r>
       <w:r>
+        <w:rPr>
+          <w:sz w:val="24"/>
+          <w:szCs w:val="24"/>
+        </w:rPr>
         <w:t>un</w:t>
       </w:r>
       <w:r>
+        <w:rPr>
+          <w:sz w:val="24"/>
+          <w:szCs w:val="24"/>
+        </w:rPr>
         <w:t>a ceramica</w:t>
       </w:r>
       <w:r>
+        <w:rPr>
+          <w:sz w:val="24"/>
+          <w:szCs w:val="24"/>
+        </w:rPr>
         <w:t xml:space="preserve"> piezoelettric</w:t>
       </w:r>
       <w:r>
+        <w:rPr>
+          <w:sz w:val="24"/>
+          <w:szCs w:val="24"/>
+        </w:rPr>
         <w:t>a</w:t>
       </w:r>
       <w:r>
+        <w:rPr>
+          <w:sz w:val="24"/>
+          <w:szCs w:val="24"/>
+        </w:rPr>
         <w:t>, avente lunghezza L, larghezza w e spessore l e tale per cui L e w siano molto maggiori di l (</w:t>
       </w:r>
       <w:r>
         <w:rPr>
           <w:rFonts w:ascii="Cambria Math" w:hAnsi="Cambria Math" w:cs="Cambria Math"/>
+          <w:sz w:val="24"/>
+          <w:szCs w:val="24"/>
         </w:rPr>
         <w:t>𝐿</w:t>
       </w:r>
       <w:r>
+        <w:rPr>
+          <w:sz w:val="24"/>
+          <w:szCs w:val="24"/>
+        </w:rPr>
         <w:t>,</w:t>
       </w:r>
       <w:r>
+        <w:rPr>
+          <w:sz w:val="24"/>
+          <w:szCs w:val="24"/>
+        </w:rPr>
         <w:t xml:space="preserve"> </w:t>
       </w:r>
       <w:r>
         <w:rPr>
           <w:rFonts w:ascii="Cambria Math" w:hAnsi="Cambria Math" w:cs="Cambria Math"/>
+          <w:sz w:val="24"/>
+          <w:szCs w:val="24"/>
         </w:rPr>
         <w:t>𝑤≫𝑙</w:t>
       </w:r>
       <w:r>
+        <w:rPr>
+          <w:sz w:val="24"/>
+          <w:szCs w:val="24"/>
+        </w:rPr>
         <w:t>). L</w:t>
       </w:r>
       <w:r>
+        <w:rPr>
+          <w:sz w:val="24"/>
+          <w:szCs w:val="24"/>
+        </w:rPr>
         <w:t>a ceramica</w:t>
       </w:r>
       <w:r>
+        <w:rPr>
+          <w:sz w:val="24"/>
+          <w:szCs w:val="24"/>
+        </w:rPr>
         <w:t xml:space="preserve"> è polarizzat</w:t>
       </w:r>
       <w:r>
+        <w:rPr>
+          <w:sz w:val="24"/>
+          <w:szCs w:val="24"/>
+        </w:rPr>
         <w:t>a</w:t>
       </w:r>
       <w:r>
-        <w:t xml:space="preserve"> nella direzione z e le facce ortogonali a tale direzione sono metallizzate. Ai capi degli elettrodi è applicata una tensione sinusoidale V.</w:t>
-      </w:r>
-      <w:r>
-        <w:t xml:space="preserve"> </w:t>
+        <w:rPr>
+          <w:sz w:val="24"/>
+          <w:szCs w:val="24"/>
+        </w:rPr>
+        <w:t xml:space="preserve"> nella direzione z e le facce ortogonali a tale direzione sono metallizzate. Ai capi degli elettrodi è applicata una tensione sinusoidale V. </w:t>
       </w:r>
     </w:p>
     <w:p>
@@ -1243,14 +1468,39 @@
       </w:r>
     </w:p>
     <w:p>
-      <w:r>
+      <w:pPr>
+        <w:rPr>
+          <w:sz w:val="24"/>
+          <w:szCs w:val="24"/>
+        </w:rPr>
+      </w:pPr>
+      <w:r>
+        <w:rPr>
+          <w:sz w:val="24"/>
+          <w:szCs w:val="24"/>
+        </w:rPr>
         <w:t xml:space="preserve">Esistono principalmente due differenti tipologie di ceramiche piezoelettriche </w:t>
       </w:r>
       <w:r>
-        <w:t xml:space="preserve">classificabili in base alla tipologia del drogaggio e dalla </w:t>
-      </w:r>
-      <w:r>
-        <w:t>mobilità dei domini ferroelettrici:</w:t>
+        <w:rPr>
+          <w:sz w:val="24"/>
+          <w:szCs w:val="24"/>
+        </w:rPr>
+        <w:t xml:space="preserve">classificabili in base alla tipologia del drogaggio e </w:t>
+      </w:r>
+      <w:r>
+        <w:rPr>
+          <w:sz w:val="24"/>
+          <w:szCs w:val="24"/>
+        </w:rPr>
+        <w:t>alla</w:t>
+      </w:r>
+      <w:r>
+        <w:rPr>
+          <w:sz w:val="24"/>
+          <w:szCs w:val="24"/>
+        </w:rPr>
+        <w:t xml:space="preserve"> mobilità dei domini ferroelettrici:</w:t>
       </w:r>
     </w:p>
     <w:p>
@@ -1260,99 +1510,189 @@
           <w:ilvl w:val="0"/>
           <w:numId w:val="45"/>
         </w:numPr>
-      </w:pPr>
-      <w:r>
-        <w:t>Soft:</w:t>
-      </w:r>
-      <w:r>
-        <w:t xml:space="preserve"> drogaggi donatori favoriscono la mobilità dei domini; in media si ottengono alta sensibilità (d</w:t>
+        <w:rPr>
+          <w:sz w:val="24"/>
+          <w:szCs w:val="24"/>
+        </w:rPr>
+      </w:pPr>
+      <w:r>
+        <w:rPr>
+          <w:sz w:val="24"/>
+          <w:szCs w:val="24"/>
+        </w:rPr>
+        <w:t xml:space="preserve">Soft: </w:t>
+      </w:r>
+      <w:r>
+        <w:rPr>
+          <w:sz w:val="24"/>
+          <w:szCs w:val="24"/>
+        </w:rPr>
+        <w:t xml:space="preserve">con </w:t>
+      </w:r>
+      <w:r>
+        <w:rPr>
+          <w:sz w:val="24"/>
+          <w:szCs w:val="24"/>
+        </w:rPr>
+        <w:t xml:space="preserve">drogaggi donatori </w:t>
+      </w:r>
+      <w:r>
+        <w:rPr>
+          <w:sz w:val="24"/>
+          <w:szCs w:val="24"/>
+        </w:rPr>
+        <w:t xml:space="preserve">che </w:t>
+      </w:r>
+      <w:r>
+        <w:rPr>
+          <w:sz w:val="24"/>
+          <w:szCs w:val="24"/>
+        </w:rPr>
+        <w:t>favoriscono la mobilità dei domini; in media si ottengono alta sensibilità (d</w:t>
       </w:r>
       <w:r>
         <w:rPr>
           <w:rFonts w:ascii="Cambria Math" w:hAnsi="Cambria Math" w:cs="Cambria Math"/>
+          <w:sz w:val="24"/>
+          <w:szCs w:val="24"/>
         </w:rPr>
         <w:t>₃₃</w:t>
       </w:r>
       <w:r>
-        <w:t xml:space="preserve"> elevato), alti fattori di </w:t>
-      </w:r>
-      <w:r>
-        <w:lastRenderedPageBreak/>
-        <w:t>accoppiamento, permittività più alta ma perdite dielettriche maggiori. Più facili da polarizzare ma anche più suscettibili a depolarizzazione/isteresi e a limiti di campo/frequenza</w:t>
+        <w:rPr>
+          <w:sz w:val="24"/>
+          <w:szCs w:val="24"/>
+        </w:rPr>
+        <w:t xml:space="preserve"> elevato), alti fattori di accoppiamento, permittività più alta ma perdite dielettriche maggiori. Più facili da polarizzare ma anche più suscettibili a depolarizzazione e a limiti di frequenza</w:t>
       </w:r>
       <w:sdt>
         <w:sdtPr>
+          <w:rPr>
+            <w:sz w:val="24"/>
+            <w:szCs w:val="24"/>
+          </w:rPr>
           <w:id w:val="2048641062"/>
           <w:citation/>
         </w:sdtPr>
         <w:sdtContent>
           <w:r>
+            <w:rPr>
+              <w:sz w:val="24"/>
+              <w:szCs w:val="24"/>
+            </w:rPr>
             <w:fldChar w:fldCharType="begin"/>
           </w:r>
           <w:r>
             <w:rPr>
+              <w:sz w:val="24"/>
+              <w:szCs w:val="24"/>
               <w:lang w:val="en-GB"/>
             </w:rPr>
             <w:instrText xml:space="preserve">CITATION Sof \n  \y  \l 2057 </w:instrText>
           </w:r>
           <w:r>
+            <w:rPr>
+              <w:sz w:val="24"/>
+              <w:szCs w:val="24"/>
+            </w:rPr>
             <w:fldChar w:fldCharType="separate"/>
           </w:r>
           <w:r>
             <w:rPr>
               <w:noProof/>
+              <w:sz w:val="24"/>
+              <w:szCs w:val="24"/>
               <w:lang w:val="en-GB"/>
             </w:rPr>
-            <w:t xml:space="preserve"> (Soft vs. Hard Piezo Ceramics)</w:t>
+            <w:t xml:space="preserve"> </w:t>
           </w:r>
           <w:r>
+            <w:rPr>
+              <w:noProof/>
+              <w:sz w:val="24"/>
+              <w:szCs w:val="24"/>
+              <w:lang w:val="en-GB"/>
+            </w:rPr>
+            <w:t>(Soft vs. Hard Piezo Ceramics)</w:t>
+          </w:r>
+          <w:r>
+            <w:rPr>
+              <w:sz w:val="24"/>
+              <w:szCs w:val="24"/>
+            </w:rPr>
             <w:fldChar w:fldCharType="end"/>
           </w:r>
         </w:sdtContent>
       </w:sdt>
       <w:r>
+        <w:rPr>
+          <w:sz w:val="24"/>
+          <w:szCs w:val="24"/>
+        </w:rPr>
         <w:t>.</w:t>
       </w:r>
       <w:r>
-        <w:t xml:space="preserve"> Ambiti applicativi tipici sono quelli in cui </w:t>
-      </w:r>
-      <w:r>
-        <w:t>servono sensibilità e spostamento: sensori (accelerometri, microfoni/trasduttori elettroacustici), attuatori a bassa potenza</w:t>
-      </w:r>
-      <w:r>
-        <w:t xml:space="preserve"> </w:t>
+        <w:rPr>
+          <w:sz w:val="24"/>
+          <w:szCs w:val="24"/>
+        </w:rPr>
+        <w:t xml:space="preserve"> Ambiti applicativi tipici sono quelli in cui servono sensibilità e spostamento: sensori (accelerometri, microfoni/trasduttori elettroacustici), attuatori a bassa potenza </w:t>
       </w:r>
       <w:sdt>
         <w:sdtPr>
+          <w:rPr>
+            <w:sz w:val="24"/>
+            <w:szCs w:val="24"/>
+          </w:rPr>
           <w:id w:val="507799092"/>
           <w:citation/>
         </w:sdtPr>
         <w:sdtContent>
           <w:r>
+            <w:rPr>
+              <w:sz w:val="24"/>
+              <w:szCs w:val="24"/>
+            </w:rPr>
             <w:fldChar w:fldCharType="begin"/>
           </w:r>
           <w:r>
             <w:rPr>
+              <w:sz w:val="24"/>
+              <w:szCs w:val="24"/>
               <w:lang w:val="en-GB"/>
             </w:rPr>
             <w:instrText xml:space="preserve">CITATION Fer \n  \y  \l 2057 </w:instrText>
           </w:r>
           <w:r>
+            <w:rPr>
+              <w:sz w:val="24"/>
+              <w:szCs w:val="24"/>
+            </w:rPr>
             <w:fldChar w:fldCharType="separate"/>
           </w:r>
           <w:r>
             <w:rPr>
               <w:noProof/>
+              <w:sz w:val="24"/>
+              <w:szCs w:val="24"/>
               <w:lang w:val="en-GB"/>
             </w:rPr>
             <w:t>(FerroPerm Piezoceramics)</w:t>
           </w:r>
           <w:r>
+            <w:rPr>
+              <w:sz w:val="24"/>
+              <w:szCs w:val="24"/>
+            </w:rPr>
             <w:fldChar w:fldCharType="end"/>
           </w:r>
         </w:sdtContent>
       </w:sdt>
       <w:r>
+        <w:rPr>
+          <w:sz w:val="24"/>
+          <w:szCs w:val="24"/>
+        </w:rPr>
         <w:t>.</w:t>
       </w:r>
     </w:p>
@@ -1363,133 +1703,245 @@
           <w:ilvl w:val="0"/>
           <w:numId w:val="45"/>
         </w:numPr>
-      </w:pPr>
-      <w:r>
-        <w:t>Hard:</w:t>
-      </w:r>
-      <w:r>
-        <w:t xml:space="preserve"> drogaggi accettori </w:t>
-      </w:r>
-      <w:r>
+        <w:rPr>
+          <w:sz w:val="24"/>
+          <w:szCs w:val="24"/>
+        </w:rPr>
+      </w:pPr>
+      <w:r>
+        <w:rPr>
+          <w:sz w:val="24"/>
+          <w:szCs w:val="24"/>
+        </w:rPr>
+        <w:lastRenderedPageBreak/>
+        <w:t xml:space="preserve">Hard: </w:t>
+      </w:r>
+      <w:r>
+        <w:rPr>
+          <w:sz w:val="24"/>
+          <w:szCs w:val="24"/>
+        </w:rPr>
+        <w:t xml:space="preserve">con </w:t>
+      </w:r>
+      <w:r>
+        <w:rPr>
+          <w:sz w:val="24"/>
+          <w:szCs w:val="24"/>
+        </w:rPr>
+        <w:t xml:space="preserve">drogaggi accettori </w:t>
+      </w:r>
+      <w:r>
+        <w:rPr>
+          <w:sz w:val="24"/>
+          <w:szCs w:val="24"/>
+        </w:rPr>
+        <w:t xml:space="preserve">che </w:t>
+      </w:r>
+      <w:r>
+        <w:rPr>
+          <w:sz w:val="24"/>
+          <w:szCs w:val="24"/>
+        </w:rPr>
         <w:t>“bloccano”</w:t>
       </w:r>
       <w:r>
+        <w:rPr>
+          <w:sz w:val="24"/>
+          <w:szCs w:val="24"/>
+        </w:rPr>
         <w:t xml:space="preserve"> i domini;</w:t>
       </w:r>
       <w:r>
+        <w:rPr>
+          <w:sz w:val="24"/>
+          <w:szCs w:val="24"/>
+        </w:rPr>
         <w:t xml:space="preserve"> in media</w:t>
       </w:r>
       <w:r>
+        <w:rPr>
+          <w:sz w:val="24"/>
+          <w:szCs w:val="24"/>
+        </w:rPr>
         <w:t xml:space="preserve"> perdite basse, stabilità sotto carichi meccanici/elettrici elevati, ma d</w:t>
       </w:r>
       <w:r>
         <w:rPr>
           <w:rFonts w:ascii="Cambria Math" w:hAnsi="Cambria Math" w:cs="Cambria Math"/>
+          <w:sz w:val="24"/>
+          <w:szCs w:val="24"/>
         </w:rPr>
         <w:t>₃₃</w:t>
       </w:r>
       <w:r>
-        <w:t xml:space="preserve"> più basso e spostamenti inferiori a parità di campo. Più difficili da polarizzare ma più stabili in potenza</w:t>
-      </w:r>
-      <w:r>
-        <w:t xml:space="preserve"> </w:t>
+        <w:rPr>
+          <w:sz w:val="24"/>
+          <w:szCs w:val="24"/>
+        </w:rPr>
+        <w:t xml:space="preserve"> più basso e spostamenti inferiori a parità di campo. Più difficili da polarizzare ma più stabili in potenza </w:t>
       </w:r>
       <w:sdt>
         <w:sdtPr>
+          <w:rPr>
+            <w:sz w:val="24"/>
+            <w:szCs w:val="24"/>
+          </w:rPr>
           <w:id w:val="-1464721131"/>
           <w:citation/>
         </w:sdtPr>
         <w:sdtContent>
           <w:r>
+            <w:rPr>
+              <w:sz w:val="24"/>
+              <w:szCs w:val="24"/>
+            </w:rPr>
             <w:fldChar w:fldCharType="begin"/>
           </w:r>
           <w:r>
             <w:rPr>
+              <w:sz w:val="24"/>
+              <w:szCs w:val="24"/>
               <w:lang w:val="en-GB"/>
             </w:rPr>
             <w:instrText xml:space="preserve">CITATION Sof \n  \y  \l 2057 </w:instrText>
           </w:r>
           <w:r>
+            <w:rPr>
+              <w:sz w:val="24"/>
+              <w:szCs w:val="24"/>
+            </w:rPr>
             <w:fldChar w:fldCharType="separate"/>
           </w:r>
           <w:r>
             <w:rPr>
               <w:noProof/>
+              <w:sz w:val="24"/>
+              <w:szCs w:val="24"/>
               <w:lang w:val="en-GB"/>
             </w:rPr>
             <w:t>(Soft vs. Hard Piezo Ceramics)</w:t>
           </w:r>
           <w:r>
+            <w:rPr>
+              <w:sz w:val="24"/>
+              <w:szCs w:val="24"/>
+            </w:rPr>
             <w:fldChar w:fldCharType="end"/>
           </w:r>
         </w:sdtContent>
       </w:sdt>
       <w:r>
+        <w:rPr>
+          <w:sz w:val="24"/>
+          <w:szCs w:val="24"/>
+        </w:rPr>
         <w:t>.</w:t>
       </w:r>
       <w:r>
-        <w:t xml:space="preserve"> </w:t>
-      </w:r>
-      <w:r>
-        <w:t>Ambiti applicativi tipici sono quelli</w:t>
-      </w:r>
-      <w:r>
-        <w:t xml:space="preserve"> </w:t>
-      </w:r>
-      <w:r>
-        <w:t xml:space="preserve">servono alta potenza e bassa perdita: saldatura ultrasonica, pulizia ultrasonica, terapia, sonar e trasduttori in risonanza con </w:t>
-      </w:r>
-      <w:r>
+        <w:rPr>
+          <w:sz w:val="24"/>
+          <w:szCs w:val="24"/>
+        </w:rPr>
+        <w:t xml:space="preserve"> Ambiti applicativi tipici sono quelli servono alta potenza e bassa perdita: saldatura ultrasonica, pulizia ultrasonica, terapia, sonar e trasduttori in risonanza con </w:t>
+      </w:r>
+      <w:r>
+        <w:rPr>
+          <w:sz w:val="24"/>
+          <w:szCs w:val="24"/>
+        </w:rPr>
         <w:t>auto riscaldamento</w:t>
       </w:r>
       <w:r>
-        <w:t xml:space="preserve"> ridotto</w:t>
-      </w:r>
-      <w:r>
-        <w:t xml:space="preserve"> </w:t>
+        <w:rPr>
+          <w:sz w:val="24"/>
+          <w:szCs w:val="24"/>
+        </w:rPr>
+        <w:t xml:space="preserve"> ridotto </w:t>
       </w:r>
       <w:sdt>
         <w:sdtPr>
+          <w:rPr>
+            <w:sz w:val="24"/>
+            <w:szCs w:val="24"/>
+          </w:rPr>
           <w:id w:val="1357311085"/>
           <w:citation/>
         </w:sdtPr>
         <w:sdtContent>
           <w:r>
+            <w:rPr>
+              <w:sz w:val="24"/>
+              <w:szCs w:val="24"/>
+            </w:rPr>
             <w:fldChar w:fldCharType="begin"/>
           </w:r>
           <w:r>
             <w:rPr>
+              <w:sz w:val="24"/>
+              <w:szCs w:val="24"/>
               <w:lang w:val="en-GB"/>
             </w:rPr>
             <w:instrText xml:space="preserve"> CITATION Fer \l 2057 </w:instrText>
           </w:r>
           <w:r>
+            <w:rPr>
+              <w:sz w:val="24"/>
+              <w:szCs w:val="24"/>
+            </w:rPr>
             <w:fldChar w:fldCharType="separate"/>
           </w:r>
           <w:r>
             <w:rPr>
               <w:noProof/>
+              <w:sz w:val="24"/>
+              <w:szCs w:val="24"/>
               <w:lang w:val="en-GB"/>
             </w:rPr>
             <w:t>(FerroPerm Piezoceramics)</w:t>
           </w:r>
           <w:r>
+            <w:rPr>
+              <w:sz w:val="24"/>
+              <w:szCs w:val="24"/>
+            </w:rPr>
             <w:fldChar w:fldCharType="end"/>
           </w:r>
         </w:sdtContent>
       </w:sdt>
       <w:r>
+        <w:rPr>
+          <w:sz w:val="24"/>
+          <w:szCs w:val="24"/>
+        </w:rPr>
         <w:t>.</w:t>
       </w:r>
     </w:p>
     <w:p>
-      <w:r>
+      <w:pPr>
+        <w:rPr>
+          <w:sz w:val="24"/>
+          <w:szCs w:val="24"/>
+        </w:rPr>
+      </w:pPr>
+      <w:r>
+        <w:rPr>
+          <w:sz w:val="24"/>
+          <w:szCs w:val="24"/>
+        </w:rPr>
         <w:t>Considerando un</w:t>
       </w:r>
       <w:r>
+        <w:rPr>
+          <w:sz w:val="24"/>
+          <w:szCs w:val="24"/>
+        </w:rPr>
         <w:t xml:space="preserve">a ceramica </w:t>
       </w:r>
       <w:r>
+        <w:rPr>
+          <w:sz w:val="24"/>
+          <w:szCs w:val="24"/>
+        </w:rPr>
         <w:t>piezoelettrica Soft, avente:</w:t>
       </w:r>
     </w:p>
@@ -1500,17 +1952,30 @@
           <w:ilvl w:val="0"/>
           <w:numId w:val="46"/>
         </w:numPr>
-      </w:pPr>
-      <w:r>
+        <w:rPr>
+          <w:sz w:val="24"/>
+          <w:szCs w:val="24"/>
+        </w:rPr>
+      </w:pPr>
+      <w:r>
+        <w:rPr>
+          <w:sz w:val="24"/>
+          <w:szCs w:val="24"/>
+        </w:rPr>
         <w:t>D</w:t>
       </w:r>
       <w:r>
-        <w:t xml:space="preserve">ensità volumetrica del materiale </w:t>
-      </w:r>
-      <w:r>
-        <w:t>ρ</w:t>
-      </w:r>
-      <w:r>
+        <w:rPr>
+          <w:sz w:val="24"/>
+          <w:szCs w:val="24"/>
+        </w:rPr>
+        <w:t>ensità volumetrica del materiale ρ</w:t>
+      </w:r>
+      <w:r>
+        <w:rPr>
+          <w:sz w:val="24"/>
+          <w:szCs w:val="24"/>
+        </w:rPr>
         <w:t>;</w:t>
       </w:r>
     </w:p>
@@ -1521,17 +1986,30 @@
           <w:ilvl w:val="0"/>
           <w:numId w:val="46"/>
         </w:numPr>
-      </w:pPr>
-      <w:r>
+        <w:rPr>
+          <w:sz w:val="24"/>
+          <w:szCs w:val="24"/>
+        </w:rPr>
+      </w:pPr>
+      <w:r>
+        <w:rPr>
+          <w:sz w:val="24"/>
+          <w:szCs w:val="24"/>
+        </w:rPr>
         <w:t xml:space="preserve">Costante </w:t>
       </w:r>
       <w:r>
-        <w:t xml:space="preserve">di </w:t>
-      </w:r>
-      <w:r>
-        <w:t>rigidezza elastica</w:t>
-      </w:r>
-      <w:r>
+        <w:rPr>
+          <w:sz w:val="24"/>
+          <w:szCs w:val="24"/>
+        </w:rPr>
+        <w:t>di rigidezza elastica</w:t>
+      </w:r>
+      <w:r>
+        <w:rPr>
+          <w:sz w:val="24"/>
+          <w:szCs w:val="24"/>
+        </w:rPr>
         <w:t xml:space="preserve"> </w:t>
       </w:r>
       <m:oMath>
@@ -1541,6 +2019,8 @@
               <w:rPr>
                 <w:rFonts w:ascii="Cambria Math" w:hAnsi="Cambria Math"/>
                 <w:i/>
+                <w:sz w:val="24"/>
+                <w:szCs w:val="24"/>
               </w:rPr>
             </m:ctrlPr>
           </m:sSubPr>
@@ -1548,6 +2028,8 @@
             <m:r>
               <w:rPr>
                 <w:rFonts w:ascii="Cambria Math" w:hAnsi="Cambria Math"/>
+                <w:sz w:val="24"/>
+                <w:szCs w:val="24"/>
               </w:rPr>
               <m:t>c</m:t>
             </m:r>
@@ -1556,12 +2038,21 @@
             <m:r>
               <w:rPr>
                 <w:rFonts w:ascii="Cambria Math" w:hAnsi="Cambria Math"/>
+                <w:sz w:val="24"/>
+                <w:szCs w:val="24"/>
               </w:rPr>
               <m:t>33</m:t>
             </m:r>
           </m:sub>
         </m:sSub>
       </m:oMath>
+      <w:r>
+        <w:rPr>
+          <w:sz w:val="24"/>
+          <w:szCs w:val="24"/>
+        </w:rPr>
+        <w:t>;</w:t>
+      </w:r>
     </w:p>
     <w:p>
       <w:pPr>
@@ -1570,15 +2061,17 @@
           <w:ilvl w:val="0"/>
           <w:numId w:val="46"/>
         </w:numPr>
-      </w:pPr>
-      <w:r>
-        <w:t xml:space="preserve">Costante di rigidezza </w:t>
-      </w:r>
-      <w:r>
-        <w:t>piezoelettrica</w:t>
-      </w:r>
-      <w:r>
-        <w:t xml:space="preserve"> </w:t>
+        <w:rPr>
+          <w:sz w:val="24"/>
+          <w:szCs w:val="24"/>
+        </w:rPr>
+      </w:pPr>
+      <w:r>
+        <w:rPr>
+          <w:sz w:val="24"/>
+          <w:szCs w:val="24"/>
+        </w:rPr>
+        <w:t xml:space="preserve">Costante di rigidezza piezoelettrica </w:t>
       </w:r>
       <m:oMath>
         <m:sSub>
@@ -1587,6 +2080,8 @@
               <w:rPr>
                 <w:rFonts w:ascii="Cambria Math" w:hAnsi="Cambria Math"/>
                 <w:i/>
+                <w:sz w:val="24"/>
+                <w:szCs w:val="24"/>
               </w:rPr>
             </m:ctrlPr>
           </m:sSubPr>
@@ -1594,6 +2089,8 @@
             <m:r>
               <w:rPr>
                 <w:rFonts w:ascii="Cambria Math" w:hAnsi="Cambria Math"/>
+                <w:sz w:val="24"/>
+                <w:szCs w:val="24"/>
               </w:rPr>
               <m:t>h</m:t>
             </m:r>
@@ -1602,6 +2099,8 @@
             <m:r>
               <w:rPr>
                 <w:rFonts w:ascii="Cambria Math" w:hAnsi="Cambria Math"/>
+                <w:sz w:val="24"/>
+                <w:szCs w:val="24"/>
               </w:rPr>
               <m:t>33</m:t>
             </m:r>
@@ -1609,6 +2108,10 @@
         </m:sSub>
       </m:oMath>
       <w:r>
+        <w:rPr>
+          <w:sz w:val="24"/>
+          <w:szCs w:val="24"/>
+        </w:rPr>
         <w:t>;</w:t>
       </w:r>
     </w:p>
@@ -1619,32 +2122,65 @@
           <w:ilvl w:val="0"/>
           <w:numId w:val="46"/>
         </w:numPr>
-      </w:pPr>
-      <w:r>
+        <w:rPr>
+          <w:sz w:val="24"/>
+          <w:szCs w:val="24"/>
+        </w:rPr>
+      </w:pPr>
+      <w:r>
+        <w:rPr>
+          <w:sz w:val="24"/>
+          <w:szCs w:val="24"/>
+        </w:rPr>
         <w:t>C</w:t>
       </w:r>
       <w:r>
+        <w:rPr>
+          <w:sz w:val="24"/>
+          <w:szCs w:val="24"/>
+        </w:rPr>
         <w:t>ostant</w:t>
       </w:r>
       <w:r>
+        <w:rPr>
+          <w:sz w:val="24"/>
+          <w:szCs w:val="24"/>
+        </w:rPr>
         <w:t>e</w:t>
       </w:r>
       <w:r>
+        <w:rPr>
+          <w:sz w:val="24"/>
+          <w:szCs w:val="24"/>
+        </w:rPr>
         <w:t xml:space="preserve"> </w:t>
       </w:r>
       <w:r>
-        <w:t>di stress</w:t>
-      </w:r>
-      <w:r>
-        <w:t xml:space="preserve"> </w:t>
-      </w:r>
-      <w:r>
+        <w:rPr>
+          <w:sz w:val="24"/>
+          <w:szCs w:val="24"/>
+        </w:rPr>
+        <w:t xml:space="preserve">di stress </w:t>
+      </w:r>
+      <w:r>
+        <w:rPr>
+          <w:sz w:val="24"/>
+          <w:szCs w:val="24"/>
+        </w:rPr>
         <w:t>piezoelettric</w:t>
       </w:r>
       <w:r>
+        <w:rPr>
+          <w:sz w:val="24"/>
+          <w:szCs w:val="24"/>
+        </w:rPr>
         <w:t>a</w:t>
       </w:r>
       <w:r>
+        <w:rPr>
+          <w:sz w:val="24"/>
+          <w:szCs w:val="24"/>
+        </w:rPr>
         <w:t xml:space="preserve"> </w:t>
       </w:r>
       <m:oMath>
@@ -1654,6 +2190,8 @@
               <w:rPr>
                 <w:rFonts w:ascii="Cambria Math" w:hAnsi="Cambria Math"/>
                 <w:i/>
+                <w:sz w:val="24"/>
+                <w:szCs w:val="24"/>
               </w:rPr>
             </m:ctrlPr>
           </m:sSubPr>
@@ -1661,6 +2199,8 @@
             <m:r>
               <w:rPr>
                 <w:rFonts w:ascii="Cambria Math" w:hAnsi="Cambria Math"/>
+                <w:sz w:val="24"/>
+                <w:szCs w:val="24"/>
               </w:rPr>
               <m:t>e</m:t>
             </m:r>
@@ -1669,6 +2209,8 @@
             <m:r>
               <w:rPr>
                 <w:rFonts w:ascii="Cambria Math" w:hAnsi="Cambria Math"/>
+                <w:sz w:val="24"/>
+                <w:szCs w:val="24"/>
               </w:rPr>
               <m:t>33</m:t>
             </m:r>
@@ -1676,6 +2218,10 @@
         </m:sSub>
       </m:oMath>
       <w:r>
+        <w:rPr>
+          <w:sz w:val="24"/>
+          <w:szCs w:val="24"/>
+        </w:rPr>
         <w:t>;</w:t>
       </w:r>
     </w:p>
@@ -1686,15 +2232,17 @@
           <w:ilvl w:val="0"/>
           <w:numId w:val="46"/>
         </w:numPr>
-      </w:pPr>
-      <w:r>
-        <w:t>Costante di i</w:t>
-      </w:r>
-      <w:r>
-        <w:t>mpermeabilità dielettrica</w:t>
-      </w:r>
-      <w:r>
-        <w:t xml:space="preserve"> </w:t>
+        <w:rPr>
+          <w:sz w:val="24"/>
+          <w:szCs w:val="24"/>
+        </w:rPr>
+      </w:pPr>
+      <w:r>
+        <w:rPr>
+          <w:sz w:val="24"/>
+          <w:szCs w:val="24"/>
+        </w:rPr>
+        <w:t xml:space="preserve">Costante di impermeabilità dielettrica </w:t>
       </w:r>
       <m:oMath>
         <m:sSub>
@@ -1703,6 +2251,8 @@
               <w:rPr>
                 <w:rFonts w:ascii="Cambria Math" w:hAnsi="Cambria Math"/>
                 <w:i/>
+                <w:sz w:val="24"/>
+                <w:szCs w:val="24"/>
               </w:rPr>
             </m:ctrlPr>
           </m:sSubPr>
@@ -1710,6 +2260,8 @@
             <m:r>
               <w:rPr>
                 <w:rFonts w:ascii="Cambria Math" w:hAnsi="Cambria Math"/>
+                <w:sz w:val="24"/>
+                <w:szCs w:val="24"/>
               </w:rPr>
               <m:t>β</m:t>
             </m:r>
@@ -1718,6 +2270,8 @@
             <m:r>
               <w:rPr>
                 <w:rFonts w:ascii="Cambria Math" w:hAnsi="Cambria Math"/>
+                <w:sz w:val="24"/>
+                <w:szCs w:val="24"/>
               </w:rPr>
               <m:t>33</m:t>
             </m:r>
@@ -1725,82 +2279,85 @@
         </m:sSub>
       </m:oMath>
       <w:r>
-        <w:t>;</w:t>
+        <w:rPr>
+          <w:sz w:val="24"/>
+          <w:szCs w:val="24"/>
+        </w:rPr>
+        <w:t>.</w:t>
       </w:r>
     </w:p>
     <w:p>
-      <w:r>
-        <w:t xml:space="preserve">Dove il primo pedice indica la </w:t>
-      </w:r>
-      <w:r>
-        <w:t xml:space="preserve">direzione </w:t>
-      </w:r>
-      <w:r>
-        <w:t xml:space="preserve">della </w:t>
-      </w:r>
-      <w:r>
-        <w:t xml:space="preserve">componente </w:t>
-      </w:r>
-      <w:r>
-        <w:t xml:space="preserve">che vale </w:t>
-      </w:r>
-      <w:r>
-        <w:t>3</w:t>
-      </w:r>
-      <w:r>
-        <w:t xml:space="preserve"> e corrisponde a</w:t>
-      </w:r>
-      <w:r>
+      <w:pPr>
+        <w:rPr>
+          <w:sz w:val="24"/>
+          <w:szCs w:val="24"/>
+        </w:rPr>
+      </w:pPr>
+      <w:r>
+        <w:rPr>
+          <w:sz w:val="24"/>
+          <w:szCs w:val="24"/>
+        </w:rPr>
+        <w:t>Dove il primo pedice indica la direzione della componente che vale 3 e corrisponde a</w:t>
+      </w:r>
+      <w:r>
+        <w:rPr>
+          <w:sz w:val="24"/>
+          <w:szCs w:val="24"/>
+        </w:rPr>
         <w:t>lla direzione dell’asse</w:t>
       </w:r>
       <w:r>
-        <w:t xml:space="preserve"> </w:t>
-      </w:r>
-      <w:r>
-        <w:t>z</w:t>
-      </w:r>
-      <w:r>
-        <w:t xml:space="preserve"> nella presente notazione</w:t>
-      </w:r>
-      <w:r>
-        <w:t xml:space="preserve">, </w:t>
-      </w:r>
-      <w:r>
-        <w:t xml:space="preserve">mentre il secondo pedice indica la </w:t>
-      </w:r>
-      <w:r>
-        <w:t>normale della superficie orientata</w:t>
-      </w:r>
-      <w:r>
-        <w:t xml:space="preserve"> sempre valente </w:t>
-      </w:r>
-      <w:r>
-        <w:t>3</w:t>
-      </w:r>
-      <w:r>
-        <w:t xml:space="preserve"> e corrispondente </w:t>
-      </w:r>
-      <w:r>
+        <w:rPr>
+          <w:sz w:val="24"/>
+          <w:szCs w:val="24"/>
+        </w:rPr>
+        <w:t xml:space="preserve"> z nella presente notazione, mentre il secondo pedice indica la normale della superficie orientata sempre valente 3 e corrispondente </w:t>
+      </w:r>
+      <w:r>
+        <w:rPr>
+          <w:sz w:val="24"/>
+          <w:szCs w:val="24"/>
+        </w:rPr>
         <w:t xml:space="preserve">a </w:t>
       </w:r>
       <w:r>
-        <w:t>z</w:t>
-      </w:r>
-      <w:r>
-        <w:t>.</w:t>
+        <w:rPr>
+          <w:sz w:val="24"/>
+          <w:szCs w:val="24"/>
+        </w:rPr>
+        <w:t>z.</w:t>
       </w:r>
     </w:p>
     <w:p>
-      <w:r>
+      <w:pPr>
+        <w:rPr>
+          <w:sz w:val="24"/>
+          <w:szCs w:val="24"/>
+        </w:rPr>
+      </w:pPr>
+      <w:r>
+        <w:rPr>
+          <w:sz w:val="24"/>
+          <w:szCs w:val="24"/>
+        </w:rPr>
         <w:t>In questa condizione nel materiale si propagano delle onde elastiche la cui velocità è calcolabile come segue:</w:t>
       </w:r>
     </w:p>
     <w:p>
+      <w:pPr>
+        <w:rPr>
+          <w:sz w:val="24"/>
+          <w:szCs w:val="24"/>
+        </w:rPr>
+      </w:pPr>
       <m:oMathPara>
         <m:oMath>
           <m:r>
             <w:rPr>
               <w:rFonts w:ascii="Cambria Math" w:hAnsi="Cambria Math"/>
+              <w:sz w:val="24"/>
+              <w:szCs w:val="24"/>
             </w:rPr>
             <m:t>ν=</m:t>
           </m:r>
@@ -1811,6 +2368,8 @@
                 <w:rPr>
                   <w:rFonts w:ascii="Cambria Math" w:hAnsi="Cambria Math"/>
                   <w:i/>
+                  <w:sz w:val="24"/>
+                  <w:szCs w:val="24"/>
                 </w:rPr>
               </m:ctrlPr>
             </m:radPr>
@@ -1822,6 +2381,8 @@
                     <w:rPr>
                       <w:rFonts w:ascii="Cambria Math" w:hAnsi="Cambria Math"/>
                       <w:i/>
+                      <w:sz w:val="24"/>
+                      <w:szCs w:val="24"/>
                     </w:rPr>
                   </m:ctrlPr>
                 </m:fPr>
@@ -1832,6 +2393,8 @@
                         <w:rPr>
                           <w:rFonts w:ascii="Cambria Math" w:hAnsi="Cambria Math"/>
                           <w:i/>
+                          <w:sz w:val="24"/>
+                          <w:szCs w:val="24"/>
                         </w:rPr>
                       </m:ctrlPr>
                     </m:sSubPr>
@@ -1839,6 +2402,8 @@
                       <m:r>
                         <w:rPr>
                           <w:rFonts w:ascii="Cambria Math" w:hAnsi="Cambria Math"/>
+                          <w:sz w:val="24"/>
+                          <w:szCs w:val="24"/>
                         </w:rPr>
                         <m:t>c</m:t>
                       </m:r>
@@ -1847,6 +2412,8 @@
                       <m:r>
                         <w:rPr>
                           <w:rFonts w:ascii="Cambria Math" w:hAnsi="Cambria Math"/>
+                          <w:sz w:val="24"/>
+                          <w:szCs w:val="24"/>
                         </w:rPr>
                         <m:t>33</m:t>
                       </m:r>
@@ -1857,6 +2424,8 @@
                   <m:r>
                     <w:rPr>
                       <w:rFonts w:ascii="Cambria Math" w:hAnsi="Cambria Math"/>
+                      <w:sz w:val="24"/>
+                      <w:szCs w:val="24"/>
                     </w:rPr>
                     <m:t>ρ</m:t>
                   </m:r>
@@ -1867,6 +2436,8 @@
           <m:r>
             <w:rPr>
               <w:rFonts w:ascii="Cambria Math" w:hAnsi="Cambria Math"/>
+              <w:sz w:val="24"/>
+              <w:szCs w:val="24"/>
             </w:rPr>
             <m:t xml:space="preserve">  (1.0)</m:t>
           </m:r>
@@ -1874,50 +2445,347 @@
       </m:oMathPara>
     </w:p>
     <w:p>
-      <w:r>
+      <w:pPr>
+        <w:rPr>
+          <w:sz w:val="24"/>
+          <w:szCs w:val="24"/>
+        </w:rPr>
+      </w:pPr>
+      <w:r>
+        <w:rPr>
+          <w:sz w:val="24"/>
+          <w:szCs w:val="24"/>
+        </w:rPr>
         <w:t xml:space="preserve">Tali onde avranno invece una fase detta </w:t>
       </w:r>
-      <w:proofErr w:type="spellStart"/>
-      <w:r>
-        <w:t>phase</w:t>
-      </w:r>
-      <w:proofErr w:type="spellEnd"/>
-      <w:r>
-        <w:t xml:space="preserve">-thickness (o </w:t>
-      </w:r>
-      <w:proofErr w:type="spellStart"/>
-      <w:r>
-        <w:t>electrical</w:t>
-      </w:r>
-      <w:proofErr w:type="spellEnd"/>
-      <w:r>
+      <w:r>
+        <w:rPr>
+          <w:sz w:val="24"/>
+          <w:szCs w:val="24"/>
+        </w:rPr>
+        <w:t>“</w:t>
+      </w:r>
+      <w:r>
+        <w:rPr>
+          <w:sz w:val="24"/>
+          <w:szCs w:val="24"/>
+        </w:rPr>
+        <w:t>fase di spessore</w:t>
+      </w:r>
+      <w:r>
+        <w:rPr>
+          <w:sz w:val="24"/>
+          <w:szCs w:val="24"/>
+        </w:rPr>
+        <w:t>”</w:t>
+      </w:r>
+      <w:r>
+        <w:rPr>
+          <w:sz w:val="24"/>
+          <w:szCs w:val="24"/>
+        </w:rPr>
         <w:t xml:space="preserve"> </w:t>
       </w:r>
-      <w:proofErr w:type="spellStart"/>
-      <w:r>
-        <w:t>length</w:t>
-      </w:r>
-      <w:proofErr w:type="spellEnd"/>
-      <w:r>
-        <w:t>)</w:t>
-      </w:r>
-      <w:r>
-        <w:t xml:space="preserve"> definita come segue:</w:t>
+      <w:r>
+        <w:rPr>
+          <w:sz w:val="24"/>
+          <w:szCs w:val="24"/>
+        </w:rPr>
+        <w:t>(o</w:t>
+      </w:r>
+      <w:r>
+        <w:rPr>
+          <w:sz w:val="24"/>
+          <w:szCs w:val="24"/>
+        </w:rPr>
+        <w:t xml:space="preserve"> “</w:t>
+      </w:r>
+      <w:r>
+        <w:rPr>
+          <w:sz w:val="24"/>
+          <w:szCs w:val="24"/>
+        </w:rPr>
+        <w:t>lunghezza elettrica</w:t>
+      </w:r>
+      <w:r>
+        <w:rPr>
+          <w:sz w:val="24"/>
+          <w:szCs w:val="24"/>
+        </w:rPr>
+        <w:t>”</w:t>
+      </w:r>
+      <w:r>
+        <w:rPr>
+          <w:sz w:val="24"/>
+          <w:szCs w:val="24"/>
+        </w:rPr>
+        <w:t>) definita come segue:</w:t>
       </w:r>
     </w:p>
     <w:p>
+      <w:pPr>
+        <w:rPr>
+          <w:sz w:val="24"/>
+          <w:szCs w:val="24"/>
+        </w:rPr>
+      </w:pPr>
       <m:oMathPara>
         <m:oMath>
           <m:r>
             <w:rPr>
               <w:rFonts w:ascii="Cambria Math" w:hAnsi="Cambria Math"/>
+              <w:sz w:val="24"/>
+              <w:szCs w:val="24"/>
             </w:rPr>
-            <w:lastRenderedPageBreak/>
-            <m:t>θ</m:t>
+            <m:t xml:space="preserve">θ= </m:t>
           </m:r>
+          <m:f>
+            <m:fPr>
+              <m:ctrlPr>
+                <w:rPr>
+                  <w:rFonts w:ascii="Cambria Math" w:hAnsi="Cambria Math"/>
+                  <w:i/>
+                  <w:sz w:val="24"/>
+                  <w:szCs w:val="24"/>
+                </w:rPr>
+              </m:ctrlPr>
+            </m:fPr>
+            <m:num>
+              <m:r>
+                <w:rPr>
+                  <w:rFonts w:ascii="Cambria Math" w:hAnsi="Cambria Math"/>
+                  <w:sz w:val="24"/>
+                  <w:szCs w:val="24"/>
+                </w:rPr>
+                <m:t>ω l</m:t>
+              </m:r>
+            </m:num>
+            <m:den>
+              <m:r>
+                <w:rPr>
+                  <w:rFonts w:ascii="Cambria Math" w:hAnsi="Cambria Math"/>
+                  <w:sz w:val="24"/>
+                  <w:szCs w:val="24"/>
+                </w:rPr>
+                <m:t>ν</m:t>
+              </m:r>
+            </m:den>
+          </m:f>
           <m:r>
             <w:rPr>
               <w:rFonts w:ascii="Cambria Math" w:hAnsi="Cambria Math"/>
+              <w:sz w:val="24"/>
+              <w:szCs w:val="24"/>
+            </w:rPr>
+            <m:t xml:space="preserve">  (1.1)</m:t>
+          </m:r>
+        </m:oMath>
+      </m:oMathPara>
+    </w:p>
+    <w:p>
+      <w:pPr>
+        <w:rPr>
+          <w:sz w:val="24"/>
+          <w:szCs w:val="24"/>
+        </w:rPr>
+      </w:pPr>
+      <w:r>
+        <w:rPr>
+          <w:sz w:val="24"/>
+          <w:szCs w:val="24"/>
+        </w:rPr>
+        <w:t>Dove con ω è stata indicata la pulsazione ricavabile agevolmente dalla frequenza.</w:t>
+      </w:r>
+      <w:r>
+        <w:rPr>
+          <w:sz w:val="24"/>
+          <w:szCs w:val="24"/>
+        </w:rPr>
+        <w:t xml:space="preserve"> </w:t>
+      </w:r>
+    </w:p>
+    <w:p>
+      <w:pPr>
+        <w:rPr>
+          <w:sz w:val="24"/>
+          <w:szCs w:val="24"/>
+        </w:rPr>
+      </w:pPr>
+      <w:r>
+        <w:rPr>
+          <w:sz w:val="24"/>
+          <w:szCs w:val="24"/>
+        </w:rPr>
+        <w:t>La frequenza alla quale nell’elemento piezoceramico si stabilisce un’onda stazionaria compatibile con le condizioni ai bordi del pezzo è detta frequenza di risonanza meccanica dell’elemento. Per il modo fondamentale tale frequenza è così definita:</w:t>
+      </w:r>
+    </w:p>
+    <w:p>
+      <w:pPr>
+        <w:rPr>
+          <w:sz w:val="24"/>
+          <w:szCs w:val="24"/>
+        </w:rPr>
+      </w:pPr>
+      <m:oMathPara>
+        <m:oMath>
+          <m:sSub>
+            <m:sSubPr>
+              <m:ctrlPr>
+                <w:rPr>
+                  <w:rFonts w:ascii="Cambria Math" w:hAnsi="Cambria Math"/>
+                  <w:i/>
+                  <w:sz w:val="24"/>
+                  <w:szCs w:val="24"/>
+                </w:rPr>
+              </m:ctrlPr>
+            </m:sSubPr>
+            <m:e>
+              <m:r>
+                <w:rPr>
+                  <w:rFonts w:ascii="Cambria Math" w:hAnsi="Cambria Math"/>
+                  <w:sz w:val="24"/>
+                  <w:szCs w:val="24"/>
+                </w:rPr>
+                <m:t>f</m:t>
+              </m:r>
+            </m:e>
+            <m:sub>
+              <m:r>
+                <w:rPr>
+                  <w:rFonts w:ascii="Cambria Math" w:hAnsi="Cambria Math"/>
+                  <w:sz w:val="24"/>
+                  <w:szCs w:val="24"/>
+                </w:rPr>
+                <m:t>r</m:t>
+              </m:r>
+            </m:sub>
+          </m:sSub>
+          <m:r>
+            <w:rPr>
+              <w:rFonts w:ascii="Cambria Math" w:hAnsi="Cambria Math"/>
+              <w:sz w:val="24"/>
+              <w:szCs w:val="24"/>
+            </w:rPr>
+            <m:t xml:space="preserve">≅ </m:t>
+          </m:r>
+          <m:f>
+            <m:fPr>
+              <m:ctrlPr>
+                <w:rPr>
+                  <w:rFonts w:ascii="Cambria Math" w:hAnsi="Cambria Math"/>
+                  <w:i/>
+                  <w:sz w:val="24"/>
+                  <w:szCs w:val="24"/>
+                </w:rPr>
+              </m:ctrlPr>
+            </m:fPr>
+            <m:num>
+              <m:r>
+                <w:rPr>
+                  <w:rFonts w:ascii="Cambria Math" w:hAnsi="Cambria Math"/>
+                  <w:sz w:val="24"/>
+                  <w:szCs w:val="24"/>
+                </w:rPr>
+                <m:t>ν</m:t>
+              </m:r>
+            </m:num>
+            <m:den>
+              <m:r>
+                <w:rPr>
+                  <w:rFonts w:ascii="Cambria Math" w:hAnsi="Cambria Math"/>
+                  <w:sz w:val="24"/>
+                  <w:szCs w:val="24"/>
+                </w:rPr>
+                <m:t>2 l</m:t>
+              </m:r>
+            </m:den>
+          </m:f>
+          <m:r>
+            <w:rPr>
+              <w:rFonts w:ascii="Cambria Math" w:hAnsi="Cambria Math"/>
+              <w:sz w:val="24"/>
+              <w:szCs w:val="24"/>
+            </w:rPr>
+            <m:t xml:space="preserve">  (1.2)</m:t>
+          </m:r>
+        </m:oMath>
+      </m:oMathPara>
+    </w:p>
+    <w:p>
+      <w:pPr>
+        <w:rPr>
+          <w:sz w:val="24"/>
+          <w:szCs w:val="24"/>
+        </w:rPr>
+      </w:pPr>
+      <w:r>
+        <w:rPr>
+          <w:sz w:val="24"/>
+          <w:szCs w:val="24"/>
+        </w:rPr>
+        <w:t xml:space="preserve">Un parametro molto importante per riassumere e caratterizzare tale elemento piezoceramico </w:t>
+      </w:r>
+      <w:r>
+        <w:rPr>
+          <w:sz w:val="24"/>
+          <w:szCs w:val="24"/>
+        </w:rPr>
+        <w:t xml:space="preserve">a vuoto, ovvero meccanicamente isolato, </w:t>
+      </w:r>
+      <w:r>
+        <w:rPr>
+          <w:sz w:val="24"/>
+          <w:szCs w:val="24"/>
+        </w:rPr>
+        <w:t>è l’impedenza d’ingresso dell’elemento. Tale impedenza, come è possibile dimostrare, è calcolabile come segue:</w:t>
+      </w:r>
+    </w:p>
+    <w:p>
+      <w:pPr>
+        <w:rPr>
+          <w:sz w:val="24"/>
+          <w:szCs w:val="24"/>
+        </w:rPr>
+      </w:pPr>
+      <m:oMathPara>
+        <m:oMath>
+          <m:sSub>
+            <m:sSubPr>
+              <m:ctrlPr>
+                <w:rPr>
+                  <w:rFonts w:ascii="Cambria Math" w:hAnsi="Cambria Math"/>
+                  <w:i/>
+                  <w:sz w:val="24"/>
+                  <w:szCs w:val="24"/>
+                </w:rPr>
+              </m:ctrlPr>
+            </m:sSubPr>
+            <m:e>
+              <m:r>
+                <w:rPr>
+                  <w:rFonts w:ascii="Cambria Math" w:hAnsi="Cambria Math"/>
+                  <w:sz w:val="24"/>
+                  <w:szCs w:val="24"/>
+                </w:rPr>
+                <m:t>Z</m:t>
+              </m:r>
+            </m:e>
+            <m:sub>
+              <m:r>
+                <w:rPr>
+                  <w:rFonts w:ascii="Cambria Math" w:hAnsi="Cambria Math"/>
+                  <w:sz w:val="24"/>
+                  <w:szCs w:val="24"/>
+                </w:rPr>
+                <m:t>in</m:t>
+              </m:r>
+            </m:sub>
+          </m:sSub>
+          <m:r>
+            <w:rPr>
+              <w:rFonts w:ascii="Cambria Math" w:hAnsi="Cambria Math"/>
+              <w:sz w:val="24"/>
+              <w:szCs w:val="24"/>
             </w:rPr>
             <m:t xml:space="preserve">= </m:t>
           </m:r>
@@ -1927,6 +2795,8 @@
                 <w:rPr>
                   <w:rFonts w:ascii="Cambria Math" w:hAnsi="Cambria Math"/>
                   <w:i/>
+                  <w:sz w:val="24"/>
+                  <w:szCs w:val="24"/>
                 </w:rPr>
               </m:ctrlPr>
             </m:fPr>
@@ -1934,206 +2804,8 @@
               <m:r>
                 <w:rPr>
                   <w:rFonts w:ascii="Cambria Math" w:hAnsi="Cambria Math"/>
-                </w:rPr>
-                <m:t>ω</m:t>
-              </m:r>
-              <m:r>
-                <w:rPr>
-                  <w:rFonts w:ascii="Cambria Math" w:hAnsi="Cambria Math"/>
-                </w:rPr>
-                <m:t xml:space="preserve"> l</m:t>
-              </m:r>
-            </m:num>
-            <m:den>
-              <m:r>
-                <w:rPr>
-                  <w:rFonts w:ascii="Cambria Math" w:hAnsi="Cambria Math"/>
-                </w:rPr>
-                <m:t>ν</m:t>
-              </m:r>
-            </m:den>
-          </m:f>
-          <m:r>
-            <w:rPr>
-              <w:rFonts w:ascii="Cambria Math" w:hAnsi="Cambria Math"/>
-            </w:rPr>
-            <m:t xml:space="preserve">  (1.1)</m:t>
-          </m:r>
-        </m:oMath>
-      </m:oMathPara>
-    </w:p>
-    <w:p>
-      <w:r>
-        <w:t xml:space="preserve">Dove con </w:t>
-      </w:r>
-      <w:r>
-        <w:t>ω</w:t>
-      </w:r>
-      <w:r>
-        <w:t xml:space="preserve"> è stata indicata la pulsazione ricavabile agevolmente dalla frequenza.</w:t>
-      </w:r>
-      <w:r>
-        <w:t xml:space="preserve"> </w:t>
-      </w:r>
-    </w:p>
-    <w:p>
-      <w:r>
-        <w:t>L</w:t>
-      </w:r>
-      <w:r>
-        <w:t>a frequenza alla quale nell’elemento piezoceramico si stabilisce un’onda stazionaria compatibile con le condizioni ai bordi del pezzo</w:t>
-      </w:r>
-      <w:r>
-        <w:t xml:space="preserve"> è detta </w:t>
-      </w:r>
-      <w:r>
-        <w:t>frequenza di risonanza meccanica</w:t>
-      </w:r>
-      <w:r>
-        <w:t xml:space="preserve"> dell’elemento</w:t>
-      </w:r>
-      <w:r>
-        <w:t xml:space="preserve">. Per il modo </w:t>
-      </w:r>
-      <w:r>
-        <w:t>fondamentale tale frequenza è così definita:</w:t>
-      </w:r>
-    </w:p>
-    <w:p>
-      <m:oMathPara>
-        <m:oMath>
-          <m:sSub>
-            <m:sSubPr>
-              <m:ctrlPr>
-                <w:rPr>
-                  <w:rFonts w:ascii="Cambria Math" w:hAnsi="Cambria Math"/>
-                  <w:i/>
-                </w:rPr>
-              </m:ctrlPr>
-            </m:sSubPr>
-            <m:e>
-              <m:r>
-                <w:rPr>
-                  <w:rFonts w:ascii="Cambria Math" w:hAnsi="Cambria Math"/>
-                </w:rPr>
-                <m:t>f</m:t>
-              </m:r>
-            </m:e>
-            <m:sub>
-              <m:r>
-                <w:rPr>
-                  <w:rFonts w:ascii="Cambria Math" w:hAnsi="Cambria Math"/>
-                </w:rPr>
-                <m:t>r</m:t>
-              </m:r>
-            </m:sub>
-          </m:sSub>
-          <m:r>
-            <w:rPr>
-              <w:rFonts w:ascii="Cambria Math" w:hAnsi="Cambria Math"/>
-            </w:rPr>
-            <m:t>≅</m:t>
-          </m:r>
-          <m:r>
-            <w:rPr>
-              <w:rFonts w:ascii="Cambria Math" w:hAnsi="Cambria Math"/>
-            </w:rPr>
-            <m:t xml:space="preserve"> </m:t>
-          </m:r>
-          <m:f>
-            <m:fPr>
-              <m:ctrlPr>
-                <w:rPr>
-                  <w:rFonts w:ascii="Cambria Math" w:hAnsi="Cambria Math"/>
-                  <w:i/>
-                </w:rPr>
-              </m:ctrlPr>
-            </m:fPr>
-            <m:num>
-              <m:r>
-                <w:rPr>
-                  <w:rFonts w:ascii="Cambria Math" w:hAnsi="Cambria Math"/>
-                </w:rPr>
-                <m:t>ν</m:t>
-              </m:r>
-            </m:num>
-            <m:den>
-              <m:r>
-                <w:rPr>
-                  <w:rFonts w:ascii="Cambria Math" w:hAnsi="Cambria Math"/>
-                </w:rPr>
-                <m:t>2 l</m:t>
-              </m:r>
-            </m:den>
-          </m:f>
-          <m:r>
-            <w:rPr>
-              <w:rFonts w:ascii="Cambria Math" w:hAnsi="Cambria Math"/>
-            </w:rPr>
-            <m:t xml:space="preserve">  (1.2)</m:t>
-          </m:r>
-        </m:oMath>
-      </m:oMathPara>
-    </w:p>
-    <w:p>
-      <w:r>
-        <w:t xml:space="preserve">Un parametro molto importante per riassumere e caratterizzare tale elemento piezoceramico </w:t>
-      </w:r>
-      <w:r>
-        <w:t xml:space="preserve">a vuoto, ovvero meccanicamente isolato, </w:t>
-      </w:r>
-      <w:r>
-        <w:t>è l’impedenza d’ingresso dell’elemento. Tale impedenza, come è possibile dimostrare, è calcolabile come segue:</w:t>
-      </w:r>
-    </w:p>
-    <w:p>
-      <m:oMathPara>
-        <m:oMath>
-          <m:sSub>
-            <m:sSubPr>
-              <m:ctrlPr>
-                <w:rPr>
-                  <w:rFonts w:ascii="Cambria Math" w:hAnsi="Cambria Math"/>
-                  <w:i/>
-                </w:rPr>
-              </m:ctrlPr>
-            </m:sSubPr>
-            <m:e>
-              <m:r>
-                <w:rPr>
-                  <w:rFonts w:ascii="Cambria Math" w:hAnsi="Cambria Math"/>
-                </w:rPr>
-                <m:t>Z</m:t>
-              </m:r>
-            </m:e>
-            <m:sub>
-              <m:r>
-                <w:rPr>
-                  <w:rFonts w:ascii="Cambria Math" w:hAnsi="Cambria Math"/>
-                </w:rPr>
-                <m:t>in</m:t>
-              </m:r>
-            </m:sub>
-          </m:sSub>
-          <m:r>
-            <w:rPr>
-              <w:rFonts w:ascii="Cambria Math" w:hAnsi="Cambria Math"/>
-            </w:rPr>
-            <m:t xml:space="preserve">= </m:t>
-          </m:r>
-          <m:f>
-            <m:fPr>
-              <m:ctrlPr>
-                <w:rPr>
-                  <w:rFonts w:ascii="Cambria Math" w:hAnsi="Cambria Math"/>
-                  <w:i/>
-                </w:rPr>
-              </m:ctrlPr>
-            </m:fPr>
-            <m:num>
-              <m:r>
-                <w:rPr>
-                  <w:rFonts w:ascii="Cambria Math" w:hAnsi="Cambria Math"/>
+                  <w:sz w:val="24"/>
+                  <w:szCs w:val="24"/>
                 </w:rPr>
                 <m:t>1</m:t>
               </m:r>
@@ -2142,20 +2814,10 @@
               <m:r>
                 <w:rPr>
                   <w:rFonts w:ascii="Cambria Math" w:hAnsi="Cambria Math"/>
+                  <w:sz w:val="24"/>
+                  <w:szCs w:val="24"/>
                 </w:rPr>
-                <m:t xml:space="preserve">j </m:t>
-              </m:r>
-              <m:r>
-                <w:rPr>
-                  <w:rFonts w:ascii="Cambria Math" w:hAnsi="Cambria Math"/>
-                </w:rPr>
-                <m:t>ω</m:t>
-              </m:r>
-              <m:r>
-                <w:rPr>
-                  <w:rFonts w:ascii="Cambria Math" w:hAnsi="Cambria Math"/>
-                </w:rPr>
-                <m:t xml:space="preserve"> </m:t>
+                <m:t xml:space="preserve">j ω </m:t>
               </m:r>
               <m:sSub>
                 <m:sSubPr>
@@ -2163,6 +2825,8 @@
                     <w:rPr>
                       <w:rFonts w:ascii="Cambria Math" w:hAnsi="Cambria Math"/>
                       <w:i/>
+                      <w:sz w:val="24"/>
+                      <w:szCs w:val="24"/>
                     </w:rPr>
                   </m:ctrlPr>
                 </m:sSubPr>
@@ -2170,6 +2834,8 @@
                   <m:r>
                     <w:rPr>
                       <w:rFonts w:ascii="Cambria Math" w:hAnsi="Cambria Math"/>
+                      <w:sz w:val="24"/>
+                      <w:szCs w:val="24"/>
                     </w:rPr>
                     <m:t>C</m:t>
                   </m:r>
@@ -2178,6 +2844,8 @@
                   <m:r>
                     <w:rPr>
                       <w:rFonts w:ascii="Cambria Math" w:hAnsi="Cambria Math"/>
+                      <w:sz w:val="24"/>
+                      <w:szCs w:val="24"/>
                     </w:rPr>
                     <m:t>0</m:t>
                   </m:r>
@@ -2193,6 +2861,8 @@
                 <w:rPr>
                   <w:rFonts w:ascii="Cambria Math" w:hAnsi="Cambria Math"/>
                   <w:i/>
+                  <w:sz w:val="24"/>
+                  <w:szCs w:val="24"/>
                 </w:rPr>
               </m:ctrlPr>
             </m:dPr>
@@ -2200,6 +2870,8 @@
               <m:r>
                 <w:rPr>
                   <w:rFonts w:ascii="Cambria Math" w:hAnsi="Cambria Math"/>
+                  <w:sz w:val="24"/>
+                  <w:szCs w:val="24"/>
                 </w:rPr>
                 <m:t>1-</m:t>
               </m:r>
@@ -2209,6 +2881,8 @@
                     <w:rPr>
                       <w:rFonts w:ascii="Cambria Math" w:hAnsi="Cambria Math"/>
                       <w:i/>
+                      <w:sz w:val="24"/>
+                      <w:szCs w:val="24"/>
                     </w:rPr>
                   </m:ctrlPr>
                 </m:fPr>
@@ -2219,6 +2893,8 @@
                         <w:rPr>
                           <w:rFonts w:ascii="Cambria Math" w:hAnsi="Cambria Math"/>
                           <w:i/>
+                          <w:sz w:val="24"/>
+                          <w:szCs w:val="24"/>
                         </w:rPr>
                       </m:ctrlPr>
                     </m:sSubSupPr>
@@ -2226,6 +2902,8 @@
                       <m:r>
                         <w:rPr>
                           <w:rFonts w:ascii="Cambria Math" w:hAnsi="Cambria Math"/>
+                          <w:sz w:val="24"/>
+                          <w:szCs w:val="24"/>
                         </w:rPr>
                         <m:t>h</m:t>
                       </m:r>
@@ -2234,6 +2912,8 @@
                       <m:r>
                         <w:rPr>
                           <w:rFonts w:ascii="Cambria Math" w:hAnsi="Cambria Math"/>
+                          <w:sz w:val="24"/>
+                          <w:szCs w:val="24"/>
                         </w:rPr>
                         <m:t>33</m:t>
                       </m:r>
@@ -2242,6 +2922,8 @@
                       <m:r>
                         <w:rPr>
                           <w:rFonts w:ascii="Cambria Math" w:hAnsi="Cambria Math"/>
+                          <w:sz w:val="24"/>
+                          <w:szCs w:val="24"/>
                         </w:rPr>
                         <m:t>2</m:t>
                       </m:r>
@@ -2255,6 +2937,8 @@
                         <w:rPr>
                           <w:rFonts w:ascii="Cambria Math" w:hAnsi="Cambria Math"/>
                           <w:i/>
+                          <w:sz w:val="24"/>
+                          <w:szCs w:val="24"/>
                         </w:rPr>
                       </m:ctrlPr>
                     </m:sSubPr>
@@ -2262,6 +2946,8 @@
                       <m:r>
                         <w:rPr>
                           <w:rFonts w:ascii="Cambria Math" w:hAnsi="Cambria Math"/>
+                          <w:sz w:val="24"/>
+                          <w:szCs w:val="24"/>
                         </w:rPr>
                         <m:t>c</m:t>
                       </m:r>
@@ -2270,6 +2956,8 @@
                       <m:r>
                         <w:rPr>
                           <w:rFonts w:ascii="Cambria Math" w:hAnsi="Cambria Math"/>
+                          <w:sz w:val="24"/>
+                          <w:szCs w:val="24"/>
                         </w:rPr>
                         <m:t>33</m:t>
                       </m:r>
@@ -2281,6 +2969,8 @@
                         <w:rPr>
                           <w:rFonts w:ascii="Cambria Math" w:hAnsi="Cambria Math"/>
                           <w:i/>
+                          <w:sz w:val="24"/>
+                          <w:szCs w:val="24"/>
                         </w:rPr>
                       </m:ctrlPr>
                     </m:sSubPr>
@@ -2288,6 +2978,8 @@
                       <m:r>
                         <w:rPr>
                           <w:rFonts w:ascii="Cambria Math" w:hAnsi="Cambria Math"/>
+                          <w:sz w:val="24"/>
+                          <w:szCs w:val="24"/>
                         </w:rPr>
                         <m:t>β</m:t>
                       </m:r>
@@ -2296,6 +2988,8 @@
                       <m:r>
                         <w:rPr>
                           <w:rFonts w:ascii="Cambria Math" w:hAnsi="Cambria Math"/>
+                          <w:sz w:val="24"/>
+                          <w:szCs w:val="24"/>
                         </w:rPr>
                         <m:t>33</m:t>
                       </m:r>
@@ -2309,6 +3003,8 @@
                     <w:rPr>
                       <w:rFonts w:ascii="Cambria Math" w:hAnsi="Cambria Math"/>
                       <w:i/>
+                      <w:sz w:val="24"/>
+                      <w:szCs w:val="24"/>
                     </w:rPr>
                   </m:ctrlPr>
                 </m:fPr>
@@ -2316,6 +3012,8 @@
                   <m:r>
                     <w:rPr>
                       <w:rFonts w:ascii="Cambria Math" w:hAnsi="Cambria Math"/>
+                      <w:sz w:val="24"/>
+                      <w:szCs w:val="24"/>
                     </w:rPr>
                     <m:t>2</m:t>
                   </m:r>
@@ -2324,6 +3022,8 @@
                   <m:r>
                     <w:rPr>
                       <w:rFonts w:ascii="Cambria Math" w:hAnsi="Cambria Math"/>
+                      <w:sz w:val="24"/>
+                      <w:szCs w:val="24"/>
                     </w:rPr>
                     <m:t>θ</m:t>
                   </m:r>
@@ -2335,6 +3035,8 @@
                     <w:rPr>
                       <w:rFonts w:ascii="Cambria Math" w:hAnsi="Cambria Math"/>
                       <w:i/>
+                      <w:sz w:val="24"/>
+                      <w:szCs w:val="24"/>
                     </w:rPr>
                   </m:ctrlPr>
                 </m:funcPr>
@@ -2345,6 +3047,8 @@
                     </m:rPr>
                     <w:rPr>
                       <w:rFonts w:ascii="Cambria Math" w:hAnsi="Cambria Math"/>
+                      <w:sz w:val="24"/>
+                      <w:szCs w:val="24"/>
                     </w:rPr>
                     <m:t>tan</m:t>
                   </m:r>
@@ -2356,6 +3060,8 @@
                         <w:rPr>
                           <w:rFonts w:ascii="Cambria Math" w:hAnsi="Cambria Math"/>
                           <w:i/>
+                          <w:sz w:val="24"/>
+                          <w:szCs w:val="24"/>
                         </w:rPr>
                       </m:ctrlPr>
                     </m:dPr>
@@ -2366,6 +3072,8 @@
                             <w:rPr>
                               <w:rFonts w:ascii="Cambria Math" w:hAnsi="Cambria Math"/>
                               <w:i/>
+                              <w:sz w:val="24"/>
+                              <w:szCs w:val="24"/>
                             </w:rPr>
                           </m:ctrlPr>
                         </m:fPr>
@@ -2373,6 +3081,8 @@
                           <m:r>
                             <w:rPr>
                               <w:rFonts w:ascii="Cambria Math" w:hAnsi="Cambria Math"/>
+                              <w:sz w:val="24"/>
+                              <w:szCs w:val="24"/>
                             </w:rPr>
                             <m:t>θ</m:t>
                           </m:r>
@@ -2381,6 +3091,8 @@
                           <m:r>
                             <w:rPr>
                               <w:rFonts w:ascii="Cambria Math" w:hAnsi="Cambria Math"/>
+                              <w:sz w:val="24"/>
+                              <w:szCs w:val="24"/>
                             </w:rPr>
                             <m:t>2</m:t>
                           </m:r>
@@ -2395,6 +3107,8 @@
           <m:r>
             <w:rPr>
               <w:rFonts w:ascii="Cambria Math" w:hAnsi="Cambria Math"/>
+              <w:sz w:val="24"/>
+              <w:szCs w:val="24"/>
             </w:rPr>
             <m:t xml:space="preserve">  (1.3)</m:t>
           </m:r>
@@ -2404,14 +3118,26 @@
     <w:p>
       <w:pPr>
         <w:jc w:val="left"/>
-      </w:pPr>
-      <w:r>
+        <w:rPr>
+          <w:sz w:val="24"/>
+          <w:szCs w:val="24"/>
+        </w:rPr>
+      </w:pPr>
+      <w:r>
+        <w:rPr>
+          <w:sz w:val="24"/>
+          <w:szCs w:val="24"/>
+        </w:rPr>
         <w:t>Dove:</w:t>
       </w:r>
     </w:p>
     <w:p>
       <w:pPr>
         <w:jc w:val="left"/>
+        <w:rPr>
+          <w:sz w:val="24"/>
+          <w:szCs w:val="24"/>
+        </w:rPr>
       </w:pPr>
       <m:oMathPara>
         <m:oMath>
@@ -2421,6 +3147,8 @@
                 <w:rPr>
                   <w:rFonts w:ascii="Cambria Math" w:hAnsi="Cambria Math"/>
                   <w:i/>
+                  <w:sz w:val="24"/>
+                  <w:szCs w:val="24"/>
                 </w:rPr>
               </m:ctrlPr>
             </m:sSubPr>
@@ -2428,6 +3156,8 @@
               <m:r>
                 <w:rPr>
                   <w:rFonts w:ascii="Cambria Math" w:hAnsi="Cambria Math"/>
+                  <w:sz w:val="24"/>
+                  <w:szCs w:val="24"/>
                 </w:rPr>
                 <m:t>C</m:t>
               </m:r>
@@ -2436,6 +3166,8 @@
               <m:r>
                 <w:rPr>
                   <w:rFonts w:ascii="Cambria Math" w:hAnsi="Cambria Math"/>
+                  <w:sz w:val="24"/>
+                  <w:szCs w:val="24"/>
                 </w:rPr>
                 <m:t>0</m:t>
               </m:r>
@@ -2444,6 +3176,8 @@
           <m:r>
             <w:rPr>
               <w:rFonts w:ascii="Cambria Math" w:hAnsi="Cambria Math"/>
+              <w:sz w:val="24"/>
+              <w:szCs w:val="24"/>
             </w:rPr>
             <m:t>=</m:t>
           </m:r>
@@ -2453,6 +3187,8 @@
                 <w:rPr>
                   <w:rFonts w:ascii="Cambria Math" w:hAnsi="Cambria Math"/>
                   <w:i/>
+                  <w:sz w:val="24"/>
+                  <w:szCs w:val="24"/>
                 </w:rPr>
               </m:ctrlPr>
             </m:fPr>
@@ -2460,6 +3196,8 @@
               <m:r>
                 <w:rPr>
                   <w:rFonts w:ascii="Cambria Math" w:hAnsi="Cambria Math"/>
+                  <w:sz w:val="24"/>
+                  <w:szCs w:val="24"/>
                 </w:rPr>
                 <m:t>L w</m:t>
               </m:r>
@@ -2471,6 +3209,8 @@
                     <w:rPr>
                       <w:rFonts w:ascii="Cambria Math" w:hAnsi="Cambria Math"/>
                       <w:i/>
+                      <w:sz w:val="24"/>
+                      <w:szCs w:val="24"/>
                     </w:rPr>
                   </m:ctrlPr>
                 </m:sSubPr>
@@ -2478,6 +3218,8 @@
                   <m:r>
                     <w:rPr>
                       <w:rFonts w:ascii="Cambria Math" w:hAnsi="Cambria Math"/>
+                      <w:sz w:val="24"/>
+                      <w:szCs w:val="24"/>
                     </w:rPr>
                     <m:t>β</m:t>
                   </m:r>
@@ -2486,6 +3228,8 @@
                   <m:r>
                     <w:rPr>
                       <w:rFonts w:ascii="Cambria Math" w:hAnsi="Cambria Math"/>
+                      <w:sz w:val="24"/>
+                      <w:szCs w:val="24"/>
                     </w:rPr>
                     <m:t>33</m:t>
                   </m:r>
@@ -2494,6 +3238,8 @@
               <m:r>
                 <w:rPr>
                   <w:rFonts w:ascii="Cambria Math" w:hAnsi="Cambria Math"/>
+                  <w:sz w:val="24"/>
+                  <w:szCs w:val="24"/>
                 </w:rPr>
                 <m:t>l</m:t>
               </m:r>
@@ -2502,6 +3248,8 @@
           <m:r>
             <w:rPr>
               <w:rFonts w:ascii="Cambria Math" w:hAnsi="Cambria Math"/>
+              <w:sz w:val="24"/>
+              <w:szCs w:val="24"/>
             </w:rPr>
             <m:t xml:space="preserve">  (1.4)</m:t>
           </m:r>
@@ -2511,53 +3259,96 @@
     <w:p>
       <w:pPr>
         <w:jc w:val="left"/>
-      </w:pPr>
-      <w:r>
-        <w:t>è</w:t>
-      </w:r>
-      <w:r>
-        <w:t xml:space="preserve"> la cosiddetta capaci</w:t>
-      </w:r>
-      <w:r>
-        <w:t>tà</w:t>
-      </w:r>
-      <w:r>
-        <w:t xml:space="preserve"> statica della ceramica</w:t>
-      </w:r>
-      <w:r>
-        <w:t xml:space="preserve">. </w:t>
+        <w:rPr>
+          <w:sz w:val="24"/>
+          <w:szCs w:val="24"/>
+        </w:rPr>
+      </w:pPr>
+      <w:r>
+        <w:rPr>
+          <w:sz w:val="24"/>
+          <w:szCs w:val="24"/>
+        </w:rPr>
+        <w:t xml:space="preserve">è la cosiddetta capacità statica della ceramica. </w:t>
       </w:r>
     </w:p>
     <w:p>
       <w:pPr>
         <w:jc w:val="left"/>
-      </w:pPr>
-      <w:r>
+        <w:rPr>
+          <w:sz w:val="24"/>
+          <w:szCs w:val="24"/>
+        </w:rPr>
+      </w:pPr>
+      <w:r>
+        <w:rPr>
+          <w:sz w:val="24"/>
+          <w:szCs w:val="24"/>
+        </w:rPr>
         <w:t xml:space="preserve">Come è possibile osservare l’equazione (1.3) presenta soltanto parametri noti della ceramica o calcolabili con le equazioni </w:t>
       </w:r>
       <w:r>
+        <w:rPr>
+          <w:sz w:val="24"/>
+          <w:szCs w:val="24"/>
+        </w:rPr>
         <w:t>[</w:t>
       </w:r>
       <w:r>
+        <w:rPr>
+          <w:sz w:val="24"/>
+          <w:szCs w:val="24"/>
+        </w:rPr>
         <w:t>(1.0)</w:t>
       </w:r>
       <w:r>
+        <w:rPr>
+          <w:sz w:val="24"/>
+          <w:szCs w:val="24"/>
+        </w:rPr>
         <w:t xml:space="preserve"> </w:t>
       </w:r>
       <w:r>
+        <w:rPr>
+          <w:sz w:val="24"/>
+          <w:szCs w:val="24"/>
+        </w:rPr>
         <w:t>-</w:t>
       </w:r>
       <w:r>
+        <w:rPr>
+          <w:sz w:val="24"/>
+          <w:szCs w:val="24"/>
+        </w:rPr>
         <w:t xml:space="preserve"> </w:t>
       </w:r>
       <w:r>
+        <w:rPr>
+          <w:sz w:val="24"/>
+          <w:szCs w:val="24"/>
+        </w:rPr>
         <w:t>(1.2)</w:t>
       </w:r>
       <w:r>
+        <w:rPr>
+          <w:sz w:val="24"/>
+          <w:szCs w:val="24"/>
+        </w:rPr>
         <w:t>]</w:t>
       </w:r>
       <w:r>
-        <w:t xml:space="preserve">, di conseguenza data la precedente base teorica l’implementazione atta a simulare numericamente il comportamento della funzione </w:t>
+        <w:rPr>
+          <w:sz w:val="24"/>
+          <w:szCs w:val="24"/>
+        </w:rPr>
+        <w:t>;</w:t>
+      </w:r>
+      <w:r>
+        <w:rPr>
+          <w:sz w:val="24"/>
+          <w:szCs w:val="24"/>
+        </w:rPr>
+        <w:t xml:space="preserve"> di conseguenza data la precedente base teorica l’implementazione atta a simulare numericamente il comportamento della funzione </w:t>
       </w:r>
       <m:oMath>
         <m:sSub>
@@ -2566,6 +3357,8 @@
               <w:rPr>
                 <w:rFonts w:ascii="Cambria Math" w:hAnsi="Cambria Math"/>
                 <w:i/>
+                <w:sz w:val="24"/>
+                <w:szCs w:val="24"/>
               </w:rPr>
             </m:ctrlPr>
           </m:sSubPr>
@@ -2573,6 +3366,8 @@
             <m:r>
               <w:rPr>
                 <w:rFonts w:ascii="Cambria Math" w:hAnsi="Cambria Math"/>
+                <w:sz w:val="24"/>
+                <w:szCs w:val="24"/>
               </w:rPr>
               <m:t>Z</m:t>
             </m:r>
@@ -2581,6 +3376,8 @@
             <m:r>
               <w:rPr>
                 <w:rFonts w:ascii="Cambria Math" w:hAnsi="Cambria Math"/>
+                <w:sz w:val="24"/>
+                <w:szCs w:val="24"/>
               </w:rPr>
               <m:t>in</m:t>
             </m:r>
@@ -2588,28 +3385,500 @@
         </m:sSub>
       </m:oMath>
       <w:r>
+        <w:rPr>
+          <w:sz w:val="24"/>
+          <w:szCs w:val="24"/>
+        </w:rPr>
         <w:t xml:space="preserve"> risulta banale.</w:t>
+      </w:r>
+      <w:r>
+        <w:rPr>
+          <w:sz w:val="24"/>
+          <w:szCs w:val="24"/>
+        </w:rPr>
+        <w:t xml:space="preserve"> Inoltre l’implementazione segue pedissequamente quanto visto teoricamente e non presenta scelte implementative</w:t>
+      </w:r>
+      <w:r>
+        <w:rPr>
+          <w:sz w:val="24"/>
+          <w:szCs w:val="24"/>
+        </w:rPr>
+        <w:t xml:space="preserve"> </w:t>
+      </w:r>
+      <w:r>
+        <w:rPr>
+          <w:sz w:val="24"/>
+          <w:szCs w:val="24"/>
+        </w:rPr>
+        <w:t>degne di essere trattate.</w:t>
       </w:r>
     </w:p>
     <w:p>
       <w:pPr>
         <w:jc w:val="left"/>
-      </w:pPr>
+        <w:rPr>
+          <w:sz w:val="24"/>
+          <w:szCs w:val="24"/>
+        </w:rPr>
+      </w:pPr>
+      <w:r>
+        <w:rPr>
+          <w:sz w:val="24"/>
+          <w:szCs w:val="24"/>
+        </w:rPr>
+        <w:t xml:space="preserve">Di seguito vengono riportati i grafici del modulo e della fase dell’impedenza di ingresso della ceramica piezoelettrica avente seguenti caratteristiche: </w:t>
+      </w:r>
+      <w:r>
+        <w:rPr>
+          <w:sz w:val="24"/>
+          <w:szCs w:val="24"/>
+        </w:rPr>
+        <w:t xml:space="preserve">geometria delle facce circolare, </w:t>
+      </w:r>
+      <m:oMath>
+        <m:r>
+          <w:rPr>
+            <w:rFonts w:ascii="Cambria Math" w:hAnsi="Cambria Math"/>
+            <w:sz w:val="24"/>
+            <w:szCs w:val="24"/>
+          </w:rPr>
+          <m:t>r=</m:t>
+        </m:r>
+        <m:r>
+          <w:rPr>
+            <w:rFonts w:ascii="Cambria Math" w:hAnsi="Cambria Math"/>
+            <w:sz w:val="24"/>
+            <w:szCs w:val="24"/>
+          </w:rPr>
+          <m:t>10</m:t>
+        </m:r>
+        <m:sSup>
+          <m:sSupPr>
+            <m:ctrlPr>
+              <w:rPr>
+                <w:rFonts w:ascii="Cambria Math" w:hAnsi="Cambria Math"/>
+                <w:i/>
+                <w:sz w:val="24"/>
+                <w:szCs w:val="24"/>
+              </w:rPr>
+            </m:ctrlPr>
+          </m:sSupPr>
+          <m:e>
+            <m:r>
+              <w:rPr>
+                <w:rFonts w:ascii="Cambria Math" w:hAnsi="Cambria Math"/>
+                <w:sz w:val="24"/>
+                <w:szCs w:val="24"/>
+              </w:rPr>
+              <m:t>e</m:t>
+            </m:r>
+          </m:e>
+          <m:sup>
+            <m:r>
+              <w:rPr>
+                <w:rFonts w:ascii="Cambria Math" w:hAnsi="Cambria Math"/>
+                <w:sz w:val="24"/>
+                <w:szCs w:val="24"/>
+              </w:rPr>
+              <m:t>-3</m:t>
+            </m:r>
+          </m:sup>
+        </m:sSup>
+        <m:r>
+          <w:rPr>
+            <w:rFonts w:ascii="Cambria Math" w:hAnsi="Cambria Math"/>
+            <w:sz w:val="24"/>
+            <w:szCs w:val="24"/>
+          </w:rPr>
+          <m:t>[m]</m:t>
+        </m:r>
+      </m:oMath>
+      <w:r>
+        <w:rPr>
+          <w:sz w:val="24"/>
+          <w:szCs w:val="24"/>
+        </w:rPr>
+        <w:t xml:space="preserve">, </w:t>
+      </w:r>
+      <m:oMath>
+        <m:r>
+          <w:rPr>
+            <w:rFonts w:ascii="Cambria Math" w:hAnsi="Cambria Math"/>
+            <w:sz w:val="24"/>
+            <w:szCs w:val="24"/>
+          </w:rPr>
+          <m:t>l=</m:t>
+        </m:r>
+        <m:sSup>
+          <m:sSupPr>
+            <m:ctrlPr>
+              <w:rPr>
+                <w:rFonts w:ascii="Cambria Math" w:hAnsi="Cambria Math"/>
+                <w:i/>
+                <w:sz w:val="24"/>
+                <w:szCs w:val="24"/>
+              </w:rPr>
+            </m:ctrlPr>
+          </m:sSupPr>
+          <m:e>
+            <m:r>
+              <w:rPr>
+                <w:rFonts w:ascii="Cambria Math" w:hAnsi="Cambria Math"/>
+                <w:sz w:val="24"/>
+                <w:szCs w:val="24"/>
+              </w:rPr>
+              <m:t>2.01e</m:t>
+            </m:r>
+          </m:e>
+          <m:sup>
+            <m:r>
+              <w:rPr>
+                <w:rFonts w:ascii="Cambria Math" w:hAnsi="Cambria Math"/>
+                <w:sz w:val="24"/>
+                <w:szCs w:val="24"/>
+              </w:rPr>
+              <m:t>-3</m:t>
+            </m:r>
+          </m:sup>
+        </m:sSup>
+        <m:r>
+          <w:rPr>
+            <w:rFonts w:ascii="Cambria Math" w:hAnsi="Cambria Math"/>
+            <w:sz w:val="24"/>
+            <w:szCs w:val="24"/>
+          </w:rPr>
+          <m:t>[m]</m:t>
+        </m:r>
+      </m:oMath>
+      <w:r>
+        <w:rPr>
+          <w:sz w:val="24"/>
+          <w:szCs w:val="24"/>
+        </w:rPr>
+        <w:t xml:space="preserve">, tipologia della ceramica Ferroperm </w:t>
+      </w:r>
+      <m:oMath>
+        <m:r>
+          <w:rPr>
+            <w:rFonts w:ascii="Cambria Math" w:hAnsi="Cambria Math"/>
+            <w:sz w:val="24"/>
+            <w:szCs w:val="24"/>
+          </w:rPr>
+          <m:t>Pz27</m:t>
+        </m:r>
+      </m:oMath>
+      <w:r>
+        <w:rPr>
+          <w:sz w:val="24"/>
+          <w:szCs w:val="24"/>
+        </w:rPr>
+        <w:t>.</w:t>
+      </w:r>
     </w:p>
     <w:p>
       <w:pPr>
+        <w:keepNext/>
         <w:jc w:val="left"/>
       </w:pPr>
+      <w:r>
+        <w:rPr>
+          <w:noProof/>
+          <w:sz w:val="24"/>
+          <w:szCs w:val="24"/>
+        </w:rPr>
+        <w:drawing>
+          <wp:inline distT="0" distB="0" distL="0" distR="0" wp14:anchorId="09FDFC4B" wp14:editId="69B9A984">
+            <wp:extent cx="5731510" cy="2979420"/>
+            <wp:effectExtent l="0" t="0" r="2540" b="0"/>
+            <wp:docPr id="466750846" name="Graphic 1"/>
+            <wp:cNvGraphicFramePr>
+              <a:graphicFrameLocks xmlns:a="http://schemas.openxmlformats.org/drawingml/2006/main" noChangeAspect="1"/>
+            </wp:cNvGraphicFramePr>
+            <a:graphic xmlns:a="http://schemas.openxmlformats.org/drawingml/2006/main">
+              <a:graphicData uri="http://schemas.openxmlformats.org/drawingml/2006/picture">
+                <pic:pic xmlns:pic="http://schemas.openxmlformats.org/drawingml/2006/picture">
+                  <pic:nvPicPr>
+                    <pic:cNvPr id="466750846" name="Graphic 466750846"/>
+                    <pic:cNvPicPr/>
+                  </pic:nvPicPr>
+                  <pic:blipFill>
+                    <a:blip r:embed="rId12">
+                      <a:extLst>
+                        <a:ext uri="{96DAC541-7B7A-43D3-8B79-37D633B846F1}">
+                          <asvg:svgBlip xmlns:asvg="http://schemas.microsoft.com/office/drawing/2016/SVG/main" r:embed="rId13"/>
+                        </a:ext>
+                      </a:extLst>
+                    </a:blip>
+                    <a:stretch>
+                      <a:fillRect/>
+                    </a:stretch>
+                  </pic:blipFill>
+                  <pic:spPr>
+                    <a:xfrm>
+                      <a:off x="0" y="0"/>
+                      <a:ext cx="5731510" cy="2979420"/>
+                    </a:xfrm>
+                    <a:prstGeom prst="rect">
+                      <a:avLst/>
+                    </a:prstGeom>
+                  </pic:spPr>
+                </pic:pic>
+              </a:graphicData>
+            </a:graphic>
+          </wp:inline>
+        </w:drawing>
+      </w:r>
     </w:p>
     <w:p>
       <w:pPr>
+        <w:pStyle w:val="Caption"/>
         <w:jc w:val="left"/>
-      </w:pPr>
+        <w:rPr>
+          <w:sz w:val="24"/>
+          <w:szCs w:val="24"/>
+        </w:rPr>
+      </w:pPr>
+      <w:r>
+        <w:t xml:space="preserve">Figura </w:t>
+      </w:r>
+      <w:fldSimple w:instr=" SEQ Figura \* ARABIC ">
+        <w:r>
+          <w:rPr>
+            <w:noProof/>
+          </w:rPr>
+          <w:t>2</w:t>
+        </w:r>
+      </w:fldSimple>
+      <w:r>
+        <w:t>: Impedenza elettrica d’ingresso dell’elemento piezoelettrico nel modo thickness a vuoto.</w:t>
+      </w:r>
     </w:p>
     <w:p>
       <w:pPr>
         <w:jc w:val="left"/>
-      </w:pPr>
+        <w:rPr>
+          <w:sz w:val="24"/>
+          <w:szCs w:val="24"/>
+        </w:rPr>
+      </w:pPr>
+      <w:r>
+        <w:rPr>
+          <w:sz w:val="24"/>
+          <w:szCs w:val="24"/>
+        </w:rPr>
+        <w:t>Come è possibile</w:t>
+      </w:r>
+      <w:r>
+        <w:rPr>
+          <w:sz w:val="24"/>
+          <w:szCs w:val="24"/>
+        </w:rPr>
+        <w:t xml:space="preserve"> osservare l’impedenza ha un minimo del modulo alla frequenza di antirisonanza ovvero per </w:t>
+      </w:r>
+      <m:oMath>
+        <m:sSub>
+          <m:sSubPr>
+            <m:ctrlPr>
+              <w:rPr>
+                <w:rFonts w:ascii="Cambria Math" w:hAnsi="Cambria Math"/>
+                <w:i/>
+                <w:sz w:val="24"/>
+                <w:szCs w:val="24"/>
+              </w:rPr>
+            </m:ctrlPr>
+          </m:sSubPr>
+          <m:e>
+            <m:r>
+              <w:rPr>
+                <w:rFonts w:ascii="Cambria Math" w:hAnsi="Cambria Math"/>
+                <w:sz w:val="24"/>
+                <w:szCs w:val="24"/>
+              </w:rPr>
+              <m:t>f</m:t>
+            </m:r>
+          </m:e>
+          <m:sub>
+            <m:r>
+              <w:rPr>
+                <w:rFonts w:ascii="Cambria Math" w:hAnsi="Cambria Math"/>
+                <w:sz w:val="24"/>
+                <w:szCs w:val="24"/>
+              </w:rPr>
+              <m:t>a</m:t>
+            </m:r>
+          </m:sub>
+        </m:sSub>
+        <m:r>
+          <w:rPr>
+            <w:rFonts w:ascii="Cambria Math" w:hAnsi="Cambria Math"/>
+            <w:sz w:val="24"/>
+            <w:szCs w:val="24"/>
+          </w:rPr>
+          <m:t>=970[kHz]</m:t>
+        </m:r>
+      </m:oMath>
+      <w:r>
+        <w:rPr>
+          <w:sz w:val="24"/>
+          <w:szCs w:val="24"/>
+        </w:rPr>
+        <w:t xml:space="preserve"> e un massimo del modulo alla frequenza di risonanza ovvero per </w:t>
+      </w:r>
+      <m:oMath>
+        <m:sSub>
+          <m:sSubPr>
+            <m:ctrlPr>
+              <w:rPr>
+                <w:rFonts w:ascii="Cambria Math" w:hAnsi="Cambria Math"/>
+                <w:i/>
+                <w:sz w:val="24"/>
+                <w:szCs w:val="24"/>
+              </w:rPr>
+            </m:ctrlPr>
+          </m:sSubPr>
+          <m:e>
+            <m:r>
+              <w:rPr>
+                <w:rFonts w:ascii="Cambria Math" w:hAnsi="Cambria Math"/>
+                <w:sz w:val="24"/>
+                <w:szCs w:val="24"/>
+              </w:rPr>
+              <m:t>f</m:t>
+            </m:r>
+          </m:e>
+          <m:sub>
+            <m:r>
+              <w:rPr>
+                <w:rFonts w:ascii="Cambria Math" w:hAnsi="Cambria Math"/>
+                <w:sz w:val="24"/>
+                <w:szCs w:val="24"/>
+              </w:rPr>
+              <m:t>r</m:t>
+            </m:r>
+          </m:sub>
+        </m:sSub>
+        <m:r>
+          <w:rPr>
+            <w:rFonts w:ascii="Cambria Math" w:hAnsi="Cambria Math"/>
+            <w:sz w:val="24"/>
+            <w:szCs w:val="24"/>
+          </w:rPr>
+          <m:t>=1076</m:t>
+        </m:r>
+        <m:r>
+          <w:rPr>
+            <w:rFonts w:ascii="Cambria Math" w:hAnsi="Cambria Math"/>
+            <w:sz w:val="24"/>
+            <w:szCs w:val="24"/>
+          </w:rPr>
+          <m:t>[kHz]</m:t>
+        </m:r>
+      </m:oMath>
+      <w:r>
+        <w:rPr>
+          <w:sz w:val="24"/>
+          <w:szCs w:val="24"/>
+        </w:rPr>
+        <w:t xml:space="preserve">; è inoltre possibile osservare come per frequenze basse, ovvero sufficientemente piccole rispetto alla </w:t>
+      </w:r>
+      <m:oMath>
+        <m:sSub>
+          <m:sSubPr>
+            <m:ctrlPr>
+              <w:rPr>
+                <w:rFonts w:ascii="Cambria Math" w:hAnsi="Cambria Math"/>
+                <w:i/>
+                <w:sz w:val="24"/>
+                <w:szCs w:val="24"/>
+              </w:rPr>
+            </m:ctrlPr>
+          </m:sSubPr>
+          <m:e>
+            <m:r>
+              <w:rPr>
+                <w:rFonts w:ascii="Cambria Math" w:hAnsi="Cambria Math"/>
+                <w:sz w:val="24"/>
+                <w:szCs w:val="24"/>
+              </w:rPr>
+              <m:t>f</m:t>
+            </m:r>
+          </m:e>
+          <m:sub>
+            <m:r>
+              <w:rPr>
+                <w:rFonts w:ascii="Cambria Math" w:hAnsi="Cambria Math"/>
+                <w:sz w:val="24"/>
+                <w:szCs w:val="24"/>
+              </w:rPr>
+              <m:t>r</m:t>
+            </m:r>
+          </m:sub>
+        </m:sSub>
+      </m:oMath>
+      <w:r>
+        <w:rPr>
+          <w:sz w:val="24"/>
+          <w:szCs w:val="24"/>
+        </w:rPr>
+        <w:t xml:space="preserve">,  ad esempio pari a </w:t>
+      </w:r>
+      <m:oMath>
+        <m:sSub>
+          <m:sSubPr>
+            <m:ctrlPr>
+              <w:rPr>
+                <w:rFonts w:ascii="Cambria Math" w:hAnsi="Cambria Math"/>
+                <w:i/>
+                <w:sz w:val="24"/>
+                <w:szCs w:val="24"/>
+              </w:rPr>
+            </m:ctrlPr>
+          </m:sSubPr>
+          <m:e>
+            <m:r>
+              <w:rPr>
+                <w:rFonts w:ascii="Cambria Math" w:hAnsi="Cambria Math"/>
+                <w:sz w:val="24"/>
+                <w:szCs w:val="24"/>
+              </w:rPr>
+              <m:t>f</m:t>
+            </m:r>
+          </m:e>
+          <m:sub>
+            <m:r>
+              <w:rPr>
+                <w:rFonts w:ascii="Cambria Math" w:hAnsi="Cambria Math"/>
+                <w:sz w:val="24"/>
+                <w:szCs w:val="24"/>
+              </w:rPr>
+              <m:t>low</m:t>
+            </m:r>
+          </m:sub>
+        </m:sSub>
+        <m:r>
+          <w:rPr>
+            <w:rFonts w:ascii="Cambria Math" w:hAnsi="Cambria Math"/>
+            <w:sz w:val="24"/>
+            <w:szCs w:val="24"/>
+          </w:rPr>
+          <m:t>=649[kHz]</m:t>
+        </m:r>
+      </m:oMath>
+      <w:r>
+        <w:rPr>
+          <w:sz w:val="24"/>
+          <w:szCs w:val="24"/>
+        </w:rPr>
+        <w:t xml:space="preserve"> la ceramica presenti un comportamento assimilabile a quello di un condensatore. Questi risultati corrispondo a quanto ci si aspetta dall’andamento a </w:t>
+      </w:r>
+      <w:r>
+        <w:rPr>
+          <w:sz w:val="24"/>
+          <w:szCs w:val="24"/>
+        </w:rPr>
+        <w:lastRenderedPageBreak/>
+        <w:t>vuoto di una ceramica piezoelettrica ideale (quindi in totale assenza di rumore esterno e/o carichi).</w:t>
+      </w:r>
     </w:p>
     <w:p>
       <w:pPr>
@@ -2644,6 +3913,53 @@
     <w:p>
       <w:pPr>
         <w:jc w:val="left"/>
+      </w:pPr>
+    </w:p>
+    <w:p>
+      <w:pPr>
+        <w:jc w:val="left"/>
+      </w:pPr>
+    </w:p>
+    <w:p>
+      <w:pPr>
+        <w:jc w:val="left"/>
+      </w:pPr>
+    </w:p>
+    <w:p>
+      <w:pPr>
+        <w:jc w:val="left"/>
+      </w:pPr>
+    </w:p>
+    <w:p>
+      <w:pPr>
+        <w:jc w:val="left"/>
+      </w:pPr>
+    </w:p>
+    <w:p>
+      <w:pPr>
+        <w:jc w:val="left"/>
+        <w:rPr>
+          <w:color w:val="0F4761" w:themeColor="accent1" w:themeShade="BF"/>
+          <w:u w:val="single"/>
+        </w:rPr>
+      </w:pPr>
+    </w:p>
+    <w:p>
+      <w:pPr>
+        <w:jc w:val="left"/>
+        <w:rPr>
+          <w:color w:val="0F4761" w:themeColor="accent1" w:themeShade="BF"/>
+          <w:u w:val="single"/>
+        </w:rPr>
+      </w:pPr>
+    </w:p>
+    <w:p>
+      <w:pPr>
+        <w:jc w:val="left"/>
+        <w:rPr>
+          <w:color w:val="0F4761" w:themeColor="accent1" w:themeShade="BF"/>
+          <w:u w:val="single"/>
+        </w:rPr>
       </w:pPr>
     </w:p>
     <w:p>
@@ -2754,12 +4070,24 @@
                 </w:rPr>
               </w:pPr>
               <w:r>
+                <w:rPr>
+                  <w:sz w:val="24"/>
+                  <w:szCs w:val="24"/>
+                </w:rPr>
                 <w:fldChar w:fldCharType="begin"/>
               </w:r>
               <w:r>
+                <w:rPr>
+                  <w:sz w:val="24"/>
+                  <w:szCs w:val="24"/>
+                </w:rPr>
                 <w:instrText>BIBLIOGRAPHY</w:instrText>
               </w:r>
               <w:r>
+                <w:rPr>
+                  <w:sz w:val="24"/>
+                  <w:szCs w:val="24"/>
+                </w:rPr>
                 <w:fldChar w:fldCharType="separate"/>
               </w:r>
               <w:r>
@@ -2810,6 +4138,8 @@
                 <w:rPr>
                   <w:b/>
                   <w:bCs/>
+                  <w:sz w:val="24"/>
+                  <w:szCs w:val="24"/>
                 </w:rPr>
                 <w:fldChar w:fldCharType="end"/>
               </w:r>
@@ -2828,7 +4158,7 @@
       </w:pPr>
     </w:p>
     <w:sectPr>
-      <w:footerReference w:type="default" r:id="rId12"/>
+      <w:footerReference w:type="default" r:id="rId14"/>
       <w:type w:val="continuous"/>
       <w:pgSz w:w="11906" w:h="16838"/>
       <w:pgMar w:top="1440" w:right="1440" w:bottom="1440" w:left="1440" w:header="0" w:footer="0" w:gutter="0"/>
@@ -9039,7 +10369,6 @@
     <w:basedOn w:val="Normal"/>
     <w:next w:val="Normal"/>
     <w:uiPriority w:val="35"/>
-    <w:semiHidden/>
     <w:unhideWhenUsed/>
     <w:qFormat/>
     <w:rsid w:val="00FB372E"/>

</xml_diff>